<commit_message>
Memoria pruebas unitarias ListaOrdenada empezadas
</commit_message>
<xml_diff>
--- a/Practica4/practica4-Sandra-Sebastian.docx
+++ b/Practica4/practica4-Sandra-Sebastian.docx
@@ -1,6 +1,6 @@
 
 <file path=word/document.xml><?xml version="1.0" encoding="utf-8"?>
-<w:document xmlns:wpc="http://schemas.microsoft.com/office/word/2010/wordprocessingCanvas" xmlns:cx="http://schemas.microsoft.com/office/drawing/2014/chartex" xmlns:cx1="http://schemas.microsoft.com/office/drawing/2015/9/8/chartex" xmlns:cx2="http://schemas.microsoft.com/office/drawing/2015/10/21/chartex" xmlns:cx3="http://schemas.microsoft.com/office/drawing/2016/5/9/chartex" xmlns:cx4="http://schemas.microsoft.com/office/drawing/2016/5/10/chartex" xmlns:cx5="http://schemas.microsoft.com/office/drawing/2016/5/11/chartex" xmlns:cx6="http://schemas.microsoft.com/office/drawing/2016/5/12/chartex" xmlns:cx7="http://schemas.microsoft.com/office/drawing/2016/5/13/chartex" xmlns:cx8="http://schemas.microsoft.com/office/drawing/2016/5/14/chartex" xmlns:mc="http://schemas.openxmlformats.org/markup-compatibility/2006" xmlns:aink="http://schemas.microsoft.com/office/drawing/2016/ink" xmlns:am3d="http://schemas.microsoft.com/office/drawing/2017/model3d" xmlns:o="urn:schemas-microsoft-com:office:office" xmlns:oel="http://schemas.microsoft.com/office/2019/extlst" xmlns:r="http://schemas.openxmlformats.org/officeDocument/2006/relationships" xmlns:m="http://schemas.openxmlformats.org/officeDocument/2006/math" xmlns:v="urn:schemas-microsoft-com:vml" xmlns:wp14="http://schemas.microsoft.com/office/word/2010/wordprocessingDrawing" xmlns:wp="http://schemas.openxmlformats.org/drawingml/2006/wordprocessingDrawing" xmlns:w10="urn:schemas-microsoft-com:office:word" xmlns:w="http://schemas.openxmlformats.org/wordprocessingml/2006/main" xmlns:w14="http://schemas.microsoft.com/office/word/2010/wordml" xmlns:w15="http://schemas.microsoft.com/office/word/2012/wordml" xmlns:w16cex="http://schemas.microsoft.com/office/word/2018/wordml/cex" xmlns:w16cid="http://schemas.microsoft.com/office/word/2016/wordml/cid" xmlns:w16="http://schemas.microsoft.com/office/word/2018/wordml" xmlns:w16sdtdh="http://schemas.microsoft.com/office/word/2020/wordml/sdtdatahash" xmlns:w16se="http://schemas.microsoft.com/office/word/2015/wordml/symex" xmlns:wpg="http://schemas.microsoft.com/office/word/2010/wordprocessingGroup" xmlns:wpi="http://schemas.microsoft.com/office/word/2010/wordprocessingInk" xmlns:wne="http://schemas.microsoft.com/office/word/2006/wordml" xmlns:wps="http://schemas.microsoft.com/office/word/2010/wordprocessingShape" mc:Ignorable="w14 w15 w16se w16cid w16 w16cex w16sdtdh wp14">
+<w:document xmlns:wpc="http://schemas.microsoft.com/office/word/2010/wordprocessingCanvas" xmlns:cx="http://schemas.microsoft.com/office/drawing/2014/chartex" xmlns:cx1="http://schemas.microsoft.com/office/drawing/2015/9/8/chartex" xmlns:cx2="http://schemas.microsoft.com/office/drawing/2015/10/21/chartex" xmlns:cx3="http://schemas.microsoft.com/office/drawing/2016/5/9/chartex" xmlns:cx4="http://schemas.microsoft.com/office/drawing/2016/5/10/chartex" xmlns:cx5="http://schemas.microsoft.com/office/drawing/2016/5/11/chartex" xmlns:cx6="http://schemas.microsoft.com/office/drawing/2016/5/12/chartex" xmlns:cx7="http://schemas.microsoft.com/office/drawing/2016/5/13/chartex" xmlns:cx8="http://schemas.microsoft.com/office/drawing/2016/5/14/chartex" xmlns:mc="http://schemas.openxmlformats.org/markup-compatibility/2006" xmlns:aink="http://schemas.microsoft.com/office/drawing/2016/ink" xmlns:am3d="http://schemas.microsoft.com/office/drawing/2017/model3d" xmlns:o="urn:schemas-microsoft-com:office:office" xmlns:oel="http://schemas.microsoft.com/office/2019/extlst" xmlns:r="http://schemas.openxmlformats.org/officeDocument/2006/relationships" xmlns:m="http://schemas.openxmlformats.org/officeDocument/2006/math" xmlns:v="urn:schemas-microsoft-com:vml" xmlns:wp14="http://schemas.microsoft.com/office/word/2010/wordprocessingDrawing" xmlns:wp="http://schemas.openxmlformats.org/drawingml/2006/wordprocessingDrawing" xmlns:w10="urn:schemas-microsoft-com:office:word" xmlns:w="http://schemas.openxmlformats.org/wordprocessingml/2006/main" xmlns:w14="http://schemas.microsoft.com/office/word/2010/wordml" xmlns:w15="http://schemas.microsoft.com/office/word/2012/wordml" xmlns:w16cex="http://schemas.microsoft.com/office/word/2018/wordml/cex" xmlns:w16cid="http://schemas.microsoft.com/office/word/2016/wordml/cid" xmlns:w16="http://schemas.microsoft.com/office/word/2018/wordml" xmlns:w16du="http://schemas.microsoft.com/office/word/2023/wordml/word16du" xmlns:w16sdtdh="http://schemas.microsoft.com/office/word/2020/wordml/sdtdatahash" xmlns:w16se="http://schemas.microsoft.com/office/word/2015/wordml/symex" xmlns:wpg="http://schemas.microsoft.com/office/word/2010/wordprocessingGroup" xmlns:wpi="http://schemas.microsoft.com/office/word/2010/wordprocessingInk" xmlns:wne="http://schemas.microsoft.com/office/word/2006/wordml" xmlns:wps="http://schemas.microsoft.com/office/word/2010/wordprocessingShape" mc:Ignorable="w14 w15 w16se w16cid w16 w16cex w16sdtdh wp14">
   <w:body>
     <w:p>
       <w:pPr>
@@ -2008,13 +2008,7 @@
               <w:rPr>
                 <w:lang w:val="es-ES_tradnl"/>
               </w:rPr>
-              <w:t>(</w:t>
-            </w:r>
-            <w:r>
-              <w:rPr>
-                <w:lang w:val="es-ES_tradnl"/>
-              </w:rPr>
-              <w:t>[seguro0, seguro1, seguro2], true)</w:t>
+              <w:t>([seguro0, seguro1, seguro2], true)</w:t>
             </w:r>
             <w:r>
               <w:rPr>
@@ -2099,13 +2093,7 @@
               <w:rPr>
                 <w:lang w:val="es-ES_tradnl"/>
               </w:rPr>
-              <w:t xml:space="preserve"> : </w:t>
-            </w:r>
-            <w:r>
-              <w:rPr>
-                <w:lang w:val="es-ES_tradnl"/>
-              </w:rPr>
-              <w:t>No se puede implementar</w:t>
+              <w:t xml:space="preserve"> : No se puede implementar</w:t>
             </w:r>
           </w:p>
         </w:tc>
@@ -2488,6 +2476,1169 @@
         <w:t>a</w:t>
       </w:r>
       <w:proofErr w:type="spellEnd"/>
+    </w:p>
+    <w:tbl>
+      <w:tblPr>
+        <w:tblStyle w:val="Tablaconcuadrcula"/>
+        <w:tblW w:w="0" w:type="auto"/>
+        <w:tblLook w:val="04A0" w:firstRow="1" w:lastRow="0" w:firstColumn="1" w:lastColumn="0" w:noHBand="0" w:noVBand="1"/>
+      </w:tblPr>
+      <w:tblGrid>
+        <w:gridCol w:w="1550"/>
+        <w:gridCol w:w="2359"/>
+        <w:gridCol w:w="2226"/>
+        <w:gridCol w:w="2359"/>
+      </w:tblGrid>
+      <w:tr>
+        <w:tc>
+          <w:tcPr>
+            <w:tcW w:w="1550" w:type="dxa"/>
+            <w:tcBorders>
+              <w:bottom w:val="single" w:sz="4" w:space="0" w:color="000000" w:themeColor="text1"/>
+            </w:tcBorders>
+          </w:tcPr>
+          <w:p>
+            <w:pPr>
+              <w:rPr>
+                <w:lang w:val="es-ES_tradnl"/>
+              </w:rPr>
+            </w:pPr>
+            <w:r>
+              <w:rPr>
+                <w:lang w:val="es-ES_tradnl"/>
+              </w:rPr>
+              <w:t>MÉTODO</w:t>
+            </w:r>
+          </w:p>
+        </w:tc>
+        <w:tc>
+          <w:tcPr>
+            <w:tcW w:w="2359" w:type="dxa"/>
+          </w:tcPr>
+          <w:p>
+            <w:pPr>
+              <w:rPr>
+                <w:lang w:val="es-ES_tradnl"/>
+              </w:rPr>
+            </w:pPr>
+            <w:r>
+              <w:rPr>
+                <w:lang w:val="es-ES_tradnl"/>
+              </w:rPr>
+              <w:t>PARAMETROS</w:t>
+            </w:r>
+          </w:p>
+        </w:tc>
+        <w:tc>
+          <w:tcPr>
+            <w:tcW w:w="2226" w:type="dxa"/>
+          </w:tcPr>
+          <w:p>
+            <w:pPr>
+              <w:rPr>
+                <w:lang w:val="es-ES_tradnl"/>
+              </w:rPr>
+            </w:pPr>
+            <w:r>
+              <w:rPr>
+                <w:lang w:val="es-ES_tradnl"/>
+              </w:rPr>
+              <w:t xml:space="preserve">CLASES VÁLIDAS </w:t>
+            </w:r>
+          </w:p>
+        </w:tc>
+        <w:tc>
+          <w:tcPr>
+            <w:tcW w:w="2359" w:type="dxa"/>
+          </w:tcPr>
+          <w:p>
+            <w:pPr>
+              <w:rPr>
+                <w:lang w:val="es-ES_tradnl"/>
+              </w:rPr>
+            </w:pPr>
+            <w:r>
+              <w:rPr>
+                <w:lang w:val="es-ES_tradnl"/>
+              </w:rPr>
+              <w:t>CLASES NO VÁLIDAS</w:t>
+            </w:r>
+          </w:p>
+        </w:tc>
+      </w:tr>
+      <w:tr>
+        <w:trPr>
+          <w:trHeight w:val="626"/>
+        </w:trPr>
+        <w:tc>
+          <w:tcPr>
+            <w:tcW w:w="1550" w:type="dxa"/>
+            <w:tcBorders>
+              <w:bottom w:val="nil"/>
+            </w:tcBorders>
+          </w:tcPr>
+          <w:p>
+            <w:pPr>
+              <w:rPr>
+                <w:lang w:val="es-ES_tradnl"/>
+              </w:rPr>
+            </w:pPr>
+            <w:proofErr w:type="spellStart"/>
+            <w:r>
+              <w:rPr>
+                <w:lang w:val="es-ES_tradnl"/>
+              </w:rPr>
+              <w:t>get</w:t>
+            </w:r>
+            <w:proofErr w:type="spellEnd"/>
+          </w:p>
+        </w:tc>
+        <w:tc>
+          <w:tcPr>
+            <w:tcW w:w="2359" w:type="dxa"/>
+          </w:tcPr>
+          <w:p>
+            <w:pPr>
+              <w:rPr>
+                <w:lang w:val="es-ES_tradnl"/>
+              </w:rPr>
+            </w:pPr>
+            <w:r>
+              <w:rPr>
+                <w:lang w:val="es-ES_tradnl"/>
+              </w:rPr>
+              <w:t>Índice</w:t>
+            </w:r>
+          </w:p>
+          <w:p>
+            <w:pPr>
+              <w:rPr>
+                <w:lang w:val="es-ES_tradnl"/>
+              </w:rPr>
+            </w:pPr>
+          </w:p>
+        </w:tc>
+        <w:tc>
+          <w:tcPr>
+            <w:tcW w:w="2226" w:type="dxa"/>
+          </w:tcPr>
+          <w:p>
+            <w:pPr>
+              <w:rPr>
+                <w:lang w:val="es-ES_tradnl"/>
+              </w:rPr>
+            </w:pPr>
+            <w:r>
+              <w:rPr>
+                <w:lang w:val="es-ES_tradnl"/>
+              </w:rPr>
+              <w:t>&gt;= 0</w:t>
+            </w:r>
+          </w:p>
+        </w:tc>
+        <w:tc>
+          <w:tcPr>
+            <w:tcW w:w="2359" w:type="dxa"/>
+          </w:tcPr>
+          <w:p>
+            <w:pPr>
+              <w:rPr>
+                <w:lang w:val="es-ES_tradnl"/>
+              </w:rPr>
+            </w:pPr>
+            <w:r>
+              <w:rPr>
+                <w:lang w:val="es-ES_tradnl"/>
+              </w:rPr>
+              <w:t>&lt; 0</w:t>
+            </w:r>
+          </w:p>
+        </w:tc>
+      </w:tr>
+      <w:tr>
+        <w:tc>
+          <w:tcPr>
+            <w:tcW w:w="1550" w:type="dxa"/>
+            <w:tcBorders>
+              <w:top w:val="nil"/>
+              <w:bottom w:val="single" w:sz="4" w:space="0" w:color="000000" w:themeColor="text1"/>
+            </w:tcBorders>
+          </w:tcPr>
+          <w:p>
+            <w:pPr>
+              <w:rPr>
+                <w:lang w:val="es-ES_tradnl"/>
+              </w:rPr>
+            </w:pPr>
+          </w:p>
+        </w:tc>
+        <w:tc>
+          <w:tcPr>
+            <w:tcW w:w="2359" w:type="dxa"/>
+          </w:tcPr>
+          <w:p>
+            <w:pPr>
+              <w:rPr>
+                <w:lang w:val="es-ES_tradnl"/>
+              </w:rPr>
+            </w:pPr>
+            <w:r>
+              <w:rPr>
+                <w:lang w:val="es-ES_tradnl"/>
+              </w:rPr>
+              <w:t>lista</w:t>
+            </w:r>
+          </w:p>
+        </w:tc>
+        <w:tc>
+          <w:tcPr>
+            <w:tcW w:w="2226" w:type="dxa"/>
+          </w:tcPr>
+          <w:p>
+            <w:pPr>
+              <w:rPr>
+                <w:lang w:val="es-ES_tradnl"/>
+              </w:rPr>
+            </w:pPr>
+            <w:r>
+              <w:rPr>
+                <w:lang w:val="es-ES_tradnl"/>
+              </w:rPr>
+              <w:t>Lista ordenada con elementos</w:t>
+            </w:r>
+          </w:p>
+        </w:tc>
+        <w:tc>
+          <w:tcPr>
+            <w:tcW w:w="2359" w:type="dxa"/>
+          </w:tcPr>
+          <w:p>
+            <w:pPr>
+              <w:rPr>
+                <w:lang w:val="es-ES_tradnl"/>
+              </w:rPr>
+            </w:pPr>
+            <w:r>
+              <w:rPr>
+                <w:lang w:val="es-ES_tradnl"/>
+              </w:rPr>
+              <w:t>Lista no ordenada, lista vacía</w:t>
+            </w:r>
+          </w:p>
+        </w:tc>
+      </w:tr>
+      <w:tr>
+        <w:tc>
+          <w:tcPr>
+            <w:tcW w:w="1550" w:type="dxa"/>
+            <w:tcBorders>
+              <w:bottom w:val="nil"/>
+            </w:tcBorders>
+          </w:tcPr>
+          <w:p>
+            <w:pPr>
+              <w:rPr>
+                <w:lang w:val="es-ES_tradnl"/>
+              </w:rPr>
+            </w:pPr>
+            <w:r>
+              <w:rPr>
+                <w:lang w:val="es-ES_tradnl"/>
+              </w:rPr>
+              <w:t>add</w:t>
+            </w:r>
+          </w:p>
+        </w:tc>
+        <w:tc>
+          <w:tcPr>
+            <w:tcW w:w="2359" w:type="dxa"/>
+          </w:tcPr>
+          <w:p>
+            <w:pPr>
+              <w:rPr>
+                <w:lang w:val="es-ES_tradnl"/>
+              </w:rPr>
+            </w:pPr>
+            <w:r>
+              <w:rPr>
+                <w:lang w:val="es-ES_tradnl"/>
+              </w:rPr>
+              <w:t>elemento</w:t>
+            </w:r>
+          </w:p>
+        </w:tc>
+        <w:tc>
+          <w:tcPr>
+            <w:tcW w:w="2226" w:type="dxa"/>
+          </w:tcPr>
+          <w:p>
+            <w:pPr>
+              <w:rPr>
+                <w:lang w:val="es-ES_tradnl"/>
+              </w:rPr>
+            </w:pPr>
+            <w:r>
+              <w:rPr>
+                <w:lang w:val="es-ES_tradnl"/>
+              </w:rPr>
+              <w:t>!= null</w:t>
+            </w:r>
+          </w:p>
+        </w:tc>
+        <w:tc>
+          <w:tcPr>
+            <w:tcW w:w="2359" w:type="dxa"/>
+          </w:tcPr>
+          <w:p>
+            <w:pPr>
+              <w:rPr>
+                <w:lang w:val="es-ES_tradnl"/>
+              </w:rPr>
+            </w:pPr>
+            <w:r>
+              <w:rPr>
+                <w:lang w:val="es-ES_tradnl"/>
+              </w:rPr>
+              <w:t>Null</w:t>
+            </w:r>
+          </w:p>
+        </w:tc>
+      </w:tr>
+      <w:tr>
+        <w:tc>
+          <w:tcPr>
+            <w:tcW w:w="1550" w:type="dxa"/>
+            <w:tcBorders>
+              <w:top w:val="nil"/>
+              <w:bottom w:val="single" w:sz="4" w:space="0" w:color="000000" w:themeColor="text1"/>
+            </w:tcBorders>
+          </w:tcPr>
+          <w:p>
+            <w:pPr>
+              <w:rPr>
+                <w:lang w:val="es-ES_tradnl"/>
+              </w:rPr>
+            </w:pPr>
+          </w:p>
+        </w:tc>
+        <w:tc>
+          <w:tcPr>
+            <w:tcW w:w="2359" w:type="dxa"/>
+          </w:tcPr>
+          <w:p>
+            <w:pPr>
+              <w:rPr>
+                <w:lang w:val="es-ES_tradnl"/>
+              </w:rPr>
+            </w:pPr>
+            <w:r>
+              <w:rPr>
+                <w:lang w:val="es-ES_tradnl"/>
+              </w:rPr>
+              <w:t>Lista</w:t>
+            </w:r>
+          </w:p>
+        </w:tc>
+        <w:tc>
+          <w:tcPr>
+            <w:tcW w:w="2226" w:type="dxa"/>
+          </w:tcPr>
+          <w:p>
+            <w:pPr>
+              <w:rPr>
+                <w:lang w:val="es-ES_tradnl"/>
+              </w:rPr>
+            </w:pPr>
+            <w:r>
+              <w:rPr>
+                <w:lang w:val="es-ES_tradnl"/>
+              </w:rPr>
+              <w:t>Lista ordenada con elementos, lista vacía</w:t>
+            </w:r>
+          </w:p>
+        </w:tc>
+        <w:tc>
+          <w:tcPr>
+            <w:tcW w:w="2359" w:type="dxa"/>
+          </w:tcPr>
+          <w:p>
+            <w:pPr>
+              <w:rPr>
+                <w:lang w:val="es-ES_tradnl"/>
+              </w:rPr>
+            </w:pPr>
+            <w:r>
+              <w:rPr>
+                <w:lang w:val="es-ES_tradnl"/>
+              </w:rPr>
+              <w:t>Lista no ordenada</w:t>
+            </w:r>
+          </w:p>
+        </w:tc>
+      </w:tr>
+      <w:tr>
+        <w:tc>
+          <w:tcPr>
+            <w:tcW w:w="1550" w:type="dxa"/>
+            <w:tcBorders>
+              <w:top w:val="single" w:sz="4" w:space="0" w:color="000000" w:themeColor="text1"/>
+              <w:bottom w:val="nil"/>
+            </w:tcBorders>
+          </w:tcPr>
+          <w:p>
+            <w:pPr>
+              <w:rPr>
+                <w:lang w:val="es-ES_tradnl"/>
+              </w:rPr>
+            </w:pPr>
+            <w:proofErr w:type="spellStart"/>
+            <w:r>
+              <w:rPr>
+                <w:lang w:val="es-ES_tradnl"/>
+              </w:rPr>
+              <w:t>remove</w:t>
+            </w:r>
+            <w:proofErr w:type="spellEnd"/>
+          </w:p>
+        </w:tc>
+        <w:tc>
+          <w:tcPr>
+            <w:tcW w:w="2359" w:type="dxa"/>
+          </w:tcPr>
+          <w:p>
+            <w:pPr>
+              <w:rPr>
+                <w:lang w:val="es-ES_tradnl"/>
+              </w:rPr>
+            </w:pPr>
+            <w:r>
+              <w:rPr>
+                <w:lang w:val="es-ES_tradnl"/>
+              </w:rPr>
+              <w:t>Índice</w:t>
+            </w:r>
+          </w:p>
+        </w:tc>
+        <w:tc>
+          <w:tcPr>
+            <w:tcW w:w="2226" w:type="dxa"/>
+          </w:tcPr>
+          <w:p>
+            <w:pPr>
+              <w:rPr>
+                <w:lang w:val="es-ES_tradnl"/>
+              </w:rPr>
+            </w:pPr>
+            <w:r>
+              <w:rPr>
+                <w:lang w:val="es-ES_tradnl"/>
+              </w:rPr>
+              <w:t>&gt;= 0</w:t>
+            </w:r>
+          </w:p>
+        </w:tc>
+        <w:tc>
+          <w:tcPr>
+            <w:tcW w:w="2359" w:type="dxa"/>
+          </w:tcPr>
+          <w:p>
+            <w:pPr>
+              <w:rPr>
+                <w:lang w:val="es-ES_tradnl"/>
+              </w:rPr>
+            </w:pPr>
+            <w:r>
+              <w:rPr>
+                <w:lang w:val="es-ES_tradnl"/>
+              </w:rPr>
+              <w:t>&lt; 0</w:t>
+            </w:r>
+          </w:p>
+        </w:tc>
+      </w:tr>
+      <w:tr>
+        <w:tc>
+          <w:tcPr>
+            <w:tcW w:w="1550" w:type="dxa"/>
+            <w:tcBorders>
+              <w:top w:val="nil"/>
+              <w:bottom w:val="single" w:sz="4" w:space="0" w:color="000000" w:themeColor="text1"/>
+            </w:tcBorders>
+          </w:tcPr>
+          <w:p>
+            <w:pPr>
+              <w:rPr>
+                <w:lang w:val="es-ES_tradnl"/>
+              </w:rPr>
+            </w:pPr>
+          </w:p>
+        </w:tc>
+        <w:tc>
+          <w:tcPr>
+            <w:tcW w:w="2359" w:type="dxa"/>
+          </w:tcPr>
+          <w:p>
+            <w:pPr>
+              <w:rPr>
+                <w:lang w:val="es-ES_tradnl"/>
+              </w:rPr>
+            </w:pPr>
+            <w:r>
+              <w:rPr>
+                <w:lang w:val="es-ES_tradnl"/>
+              </w:rPr>
+              <w:t xml:space="preserve">Lista </w:t>
+            </w:r>
+          </w:p>
+        </w:tc>
+        <w:tc>
+          <w:tcPr>
+            <w:tcW w:w="2226" w:type="dxa"/>
+          </w:tcPr>
+          <w:p>
+            <w:pPr>
+              <w:rPr>
+                <w:lang w:val="es-ES_tradnl"/>
+              </w:rPr>
+            </w:pPr>
+            <w:r>
+              <w:rPr>
+                <w:lang w:val="es-ES_tradnl"/>
+              </w:rPr>
+              <w:t>Lista ordenada con elementos</w:t>
+            </w:r>
+          </w:p>
+        </w:tc>
+        <w:tc>
+          <w:tcPr>
+            <w:tcW w:w="2359" w:type="dxa"/>
+          </w:tcPr>
+          <w:p>
+            <w:pPr>
+              <w:rPr>
+                <w:lang w:val="es-ES_tradnl"/>
+              </w:rPr>
+            </w:pPr>
+            <w:r>
+              <w:rPr>
+                <w:lang w:val="es-ES_tradnl"/>
+              </w:rPr>
+              <w:t>Lista no ordenada, lista vacía</w:t>
+            </w:r>
+          </w:p>
+        </w:tc>
+      </w:tr>
+      <w:tr>
+        <w:tc>
+          <w:tcPr>
+            <w:tcW w:w="1550" w:type="dxa"/>
+            <w:tcBorders>
+              <w:top w:val="single" w:sz="4" w:space="0" w:color="000000" w:themeColor="text1"/>
+              <w:bottom w:val="single" w:sz="4" w:space="0" w:color="000000" w:themeColor="text1"/>
+            </w:tcBorders>
+          </w:tcPr>
+          <w:p>
+            <w:pPr>
+              <w:rPr>
+                <w:lang w:val="es-ES_tradnl"/>
+              </w:rPr>
+            </w:pPr>
+            <w:proofErr w:type="spellStart"/>
+            <w:r>
+              <w:rPr>
+                <w:lang w:val="es-ES_tradnl"/>
+              </w:rPr>
+              <w:lastRenderedPageBreak/>
+              <w:t>size</w:t>
+            </w:r>
+            <w:proofErr w:type="spellEnd"/>
+          </w:p>
+        </w:tc>
+        <w:tc>
+          <w:tcPr>
+            <w:tcW w:w="2359" w:type="dxa"/>
+          </w:tcPr>
+          <w:p>
+            <w:pPr>
+              <w:rPr>
+                <w:lang w:val="es-ES_tradnl"/>
+              </w:rPr>
+            </w:pPr>
+            <w:r>
+              <w:rPr>
+                <w:lang w:val="es-ES_tradnl"/>
+              </w:rPr>
+              <w:t>Lista</w:t>
+            </w:r>
+          </w:p>
+        </w:tc>
+        <w:tc>
+          <w:tcPr>
+            <w:tcW w:w="2226" w:type="dxa"/>
+          </w:tcPr>
+          <w:p>
+            <w:pPr>
+              <w:rPr>
+                <w:lang w:val="es-ES_tradnl"/>
+              </w:rPr>
+            </w:pPr>
+            <w:r>
+              <w:rPr>
+                <w:lang w:val="es-ES_tradnl"/>
+              </w:rPr>
+              <w:t>Lista ordenada con elementos, lista ordenada vacía</w:t>
+            </w:r>
+          </w:p>
+        </w:tc>
+        <w:tc>
+          <w:tcPr>
+            <w:tcW w:w="2359" w:type="dxa"/>
+          </w:tcPr>
+          <w:p>
+            <w:pPr>
+              <w:rPr>
+                <w:lang w:val="es-ES_tradnl"/>
+              </w:rPr>
+            </w:pPr>
+            <w:r>
+              <w:rPr>
+                <w:lang w:val="es-ES_tradnl"/>
+              </w:rPr>
+              <w:t>Lista no ordenada</w:t>
+            </w:r>
+          </w:p>
+        </w:tc>
+      </w:tr>
+      <w:tr>
+        <w:tc>
+          <w:tcPr>
+            <w:tcW w:w="1550" w:type="dxa"/>
+            <w:tcBorders>
+              <w:top w:val="single" w:sz="4" w:space="0" w:color="000000" w:themeColor="text1"/>
+            </w:tcBorders>
+          </w:tcPr>
+          <w:p>
+            <w:pPr>
+              <w:rPr>
+                <w:lang w:val="es-ES_tradnl"/>
+              </w:rPr>
+            </w:pPr>
+            <w:proofErr w:type="spellStart"/>
+            <w:r>
+              <w:rPr>
+                <w:lang w:val="es-ES_tradnl"/>
+              </w:rPr>
+              <w:t>clear</w:t>
+            </w:r>
+            <w:proofErr w:type="spellEnd"/>
+          </w:p>
+        </w:tc>
+        <w:tc>
+          <w:tcPr>
+            <w:tcW w:w="2359" w:type="dxa"/>
+          </w:tcPr>
+          <w:p>
+            <w:pPr>
+              <w:rPr>
+                <w:lang w:val="es-ES_tradnl"/>
+              </w:rPr>
+            </w:pPr>
+            <w:r>
+              <w:rPr>
+                <w:lang w:val="es-ES_tradnl"/>
+              </w:rPr>
+              <w:t xml:space="preserve">Lista </w:t>
+            </w:r>
+          </w:p>
+        </w:tc>
+        <w:tc>
+          <w:tcPr>
+            <w:tcW w:w="2226" w:type="dxa"/>
+          </w:tcPr>
+          <w:p>
+            <w:pPr>
+              <w:rPr>
+                <w:lang w:val="es-ES_tradnl"/>
+              </w:rPr>
+            </w:pPr>
+            <w:r>
+              <w:rPr>
+                <w:lang w:val="es-ES_tradnl"/>
+              </w:rPr>
+              <w:t>Lista ordenada con elementos, lista ordenada vacía</w:t>
+            </w:r>
+          </w:p>
+        </w:tc>
+        <w:tc>
+          <w:tcPr>
+            <w:tcW w:w="2359" w:type="dxa"/>
+          </w:tcPr>
+          <w:p>
+            <w:pPr>
+              <w:rPr>
+                <w:lang w:val="es-ES_tradnl"/>
+              </w:rPr>
+            </w:pPr>
+            <w:r>
+              <w:rPr>
+                <w:lang w:val="es-ES_tradnl"/>
+              </w:rPr>
+              <w:t>Lista no ordenada</w:t>
+            </w:r>
+          </w:p>
+        </w:tc>
+      </w:tr>
+    </w:tbl>
+    <w:p>
+      <w:pPr>
+        <w:rPr>
+          <w:lang w:val="es-ES_tradnl"/>
+        </w:rPr>
+      </w:pPr>
+    </w:p>
+    <w:p>
+      <w:pPr>
+        <w:rPr>
+          <w:lang w:val="es-ES_tradnl"/>
+        </w:rPr>
+      </w:pPr>
+      <w:r>
+        <w:rPr>
+          <w:lang w:val="es-ES_tradnl"/>
+        </w:rPr>
+        <w:t>CASOS DE PRUEBA:</w:t>
+      </w:r>
+    </w:p>
+    <w:p>
+      <w:pPr>
+        <w:rPr>
+          <w:lang w:val="es-ES_tradnl"/>
+        </w:rPr>
+      </w:pPr>
+    </w:p>
+    <w:tbl>
+      <w:tblPr>
+        <w:tblStyle w:val="Tablaconcuadrcula"/>
+        <w:tblW w:w="0" w:type="auto"/>
+        <w:tblLook w:val="04A0" w:firstRow="1" w:lastRow="0" w:firstColumn="1" w:lastColumn="0" w:noHBand="0" w:noVBand="1"/>
+      </w:tblPr>
+      <w:tblGrid>
+        <w:gridCol w:w="2831"/>
+        <w:gridCol w:w="2831"/>
+        <w:gridCol w:w="2832"/>
+      </w:tblGrid>
+      <w:tr>
+        <w:tc>
+          <w:tcPr>
+            <w:tcW w:w="2831" w:type="dxa"/>
+          </w:tcPr>
+          <w:p>
+            <w:pPr>
+              <w:rPr>
+                <w:lang w:val="es-ES_tradnl"/>
+              </w:rPr>
+            </w:pPr>
+            <w:r>
+              <w:rPr>
+                <w:lang w:val="es-ES_tradnl"/>
+              </w:rPr>
+              <w:t>MÉTODO</w:t>
+            </w:r>
+          </w:p>
+        </w:tc>
+        <w:tc>
+          <w:tcPr>
+            <w:tcW w:w="2831" w:type="dxa"/>
+          </w:tcPr>
+          <w:p>
+            <w:pPr>
+              <w:rPr>
+                <w:lang w:val="es-ES_tradnl"/>
+              </w:rPr>
+            </w:pPr>
+            <w:r>
+              <w:rPr>
+                <w:lang w:val="es-ES_tradnl"/>
+              </w:rPr>
+              <w:t>CASOS VÁLIDOS</w:t>
+            </w:r>
+          </w:p>
+        </w:tc>
+        <w:tc>
+          <w:tcPr>
+            <w:tcW w:w="2832" w:type="dxa"/>
+          </w:tcPr>
+          <w:p>
+            <w:pPr>
+              <w:rPr>
+                <w:lang w:val="es-ES_tradnl"/>
+              </w:rPr>
+            </w:pPr>
+            <w:r>
+              <w:rPr>
+                <w:lang w:val="es-ES_tradnl"/>
+              </w:rPr>
+              <w:t>CASOS NO VÁLIDOS</w:t>
+            </w:r>
+          </w:p>
+        </w:tc>
+      </w:tr>
+      <w:tr>
+        <w:tc>
+          <w:tcPr>
+            <w:tcW w:w="2831" w:type="dxa"/>
+          </w:tcPr>
+          <w:p>
+            <w:pPr>
+              <w:rPr>
+                <w:lang w:val="es-ES_tradnl"/>
+              </w:rPr>
+            </w:pPr>
+            <w:proofErr w:type="spellStart"/>
+            <w:r>
+              <w:rPr>
+                <w:lang w:val="es-ES_tradnl"/>
+              </w:rPr>
+              <w:t>get</w:t>
+            </w:r>
+            <w:proofErr w:type="spellEnd"/>
+            <w:r>
+              <w:rPr>
+                <w:lang w:val="es-ES_tradnl"/>
+              </w:rPr>
+              <w:t xml:space="preserve"> </w:t>
+            </w:r>
+          </w:p>
+        </w:tc>
+        <w:tc>
+          <w:tcPr>
+            <w:tcW w:w="2831" w:type="dxa"/>
+          </w:tcPr>
+          <w:p>
+            <w:pPr>
+              <w:rPr>
+                <w:lang w:val="es-ES_tradnl"/>
+              </w:rPr>
+            </w:pPr>
+            <w:r>
+              <w:rPr>
+                <w:lang w:val="es-ES_tradnl"/>
+              </w:rPr>
+              <w:t>(0, [1,2,3]) : 1</w:t>
+            </w:r>
+          </w:p>
+        </w:tc>
+        <w:tc>
+          <w:tcPr>
+            <w:tcW w:w="2832" w:type="dxa"/>
+          </w:tcPr>
+          <w:p>
+            <w:pPr>
+              <w:rPr>
+                <w:lang w:val="es-ES_tradnl"/>
+              </w:rPr>
+            </w:pPr>
+            <w:r>
+              <w:rPr>
+                <w:lang w:val="es-ES_tradnl"/>
+              </w:rPr>
+              <w:t>(</w:t>
+            </w:r>
+            <w:r>
+              <w:rPr>
+                <w:lang w:val="es-ES_tradnl"/>
+              </w:rPr>
+              <w:t>-1, [1,2,3])</w:t>
+            </w:r>
+            <w:r>
+              <w:rPr>
+                <w:lang w:val="es-ES_tradnl"/>
+              </w:rPr>
+              <w:t>:</w:t>
+            </w:r>
+            <w:r>
+              <w:rPr>
+                <w:lang w:val="es-ES_tradnl"/>
+              </w:rPr>
+              <w:t xml:space="preserve"> </w:t>
+            </w:r>
+            <w:proofErr w:type="spellStart"/>
+            <w:r>
+              <w:rPr>
+                <w:lang w:val="es-ES_tradnl"/>
+              </w:rPr>
+              <w:t>IndexOutOfBoundsException</w:t>
+            </w:r>
+            <w:proofErr w:type="spellEnd"/>
+          </w:p>
+          <w:p>
+            <w:pPr>
+              <w:rPr>
+                <w:lang w:val="es-ES_tradnl"/>
+              </w:rPr>
+            </w:pPr>
+            <w:r>
+              <w:rPr>
+                <w:lang w:val="es-ES_tradnl"/>
+              </w:rPr>
+              <w:t xml:space="preserve">(0, []) : </w:t>
+            </w:r>
+            <w:proofErr w:type="spellStart"/>
+            <w:r>
+              <w:rPr>
+                <w:lang w:val="es-ES_tradnl"/>
+              </w:rPr>
+              <w:t>NullPointerException</w:t>
+            </w:r>
+            <w:proofErr w:type="spellEnd"/>
+          </w:p>
+          <w:p>
+            <w:pPr>
+              <w:rPr>
+                <w:lang w:val="es-ES_tradnl"/>
+              </w:rPr>
+            </w:pPr>
+            <w:r>
+              <w:rPr>
+                <w:lang w:val="es-ES_tradnl"/>
+              </w:rPr>
+              <w:t>(0, [2,1,4]) : No implementable</w:t>
+            </w:r>
+          </w:p>
+        </w:tc>
+      </w:tr>
+      <w:tr>
+        <w:tc>
+          <w:tcPr>
+            <w:tcW w:w="2831" w:type="dxa"/>
+          </w:tcPr>
+          <w:p>
+            <w:pPr>
+              <w:rPr>
+                <w:lang w:val="es-ES_tradnl"/>
+              </w:rPr>
+            </w:pPr>
+            <w:r>
+              <w:rPr>
+                <w:lang w:val="es-ES_tradnl"/>
+              </w:rPr>
+              <w:t xml:space="preserve">add </w:t>
+            </w:r>
+          </w:p>
+        </w:tc>
+        <w:tc>
+          <w:tcPr>
+            <w:tcW w:w="2831" w:type="dxa"/>
+          </w:tcPr>
+          <w:p>
+            <w:pPr>
+              <w:rPr>
+                <w:lang w:val="es-ES_tradnl"/>
+              </w:rPr>
+            </w:pPr>
+            <w:r>
+              <w:rPr>
+                <w:lang w:val="es-ES_tradnl"/>
+              </w:rPr>
+              <w:t xml:space="preserve">(3, [1,2,4]) : [1,2,3,4] </w:t>
+            </w:r>
+          </w:p>
+          <w:p>
+            <w:pPr>
+              <w:rPr>
+                <w:lang w:val="es-ES_tradnl"/>
+              </w:rPr>
+            </w:pPr>
+            <w:r>
+              <w:rPr>
+                <w:lang w:val="es-ES_tradnl"/>
+              </w:rPr>
+              <w:t>(1, []) : [1]</w:t>
+            </w:r>
+          </w:p>
+        </w:tc>
+        <w:tc>
+          <w:tcPr>
+            <w:tcW w:w="2832" w:type="dxa"/>
+          </w:tcPr>
+          <w:p>
+            <w:pPr>
+              <w:rPr>
+                <w:lang w:val="es-ES_tradnl"/>
+              </w:rPr>
+            </w:pPr>
+            <w:r>
+              <w:rPr>
+                <w:lang w:val="es-ES_tradnl"/>
+              </w:rPr>
+              <w:t xml:space="preserve">(null, [1,2,3]) : </w:t>
+            </w:r>
+            <w:proofErr w:type="spellStart"/>
+            <w:r>
+              <w:rPr>
+                <w:lang w:val="es-ES_tradnl"/>
+              </w:rPr>
+              <w:t>NullPointerException</w:t>
+            </w:r>
+            <w:proofErr w:type="spellEnd"/>
+          </w:p>
+          <w:p>
+            <w:pPr>
+              <w:rPr>
+                <w:lang w:val="es-ES_tradnl"/>
+              </w:rPr>
+            </w:pPr>
+            <w:r>
+              <w:rPr>
+                <w:lang w:val="es-ES_tradnl"/>
+              </w:rPr>
+              <w:t xml:space="preserve">(null, []) : </w:t>
+            </w:r>
+            <w:proofErr w:type="spellStart"/>
+            <w:r>
+              <w:rPr>
+                <w:lang w:val="es-ES_tradnl"/>
+              </w:rPr>
+              <w:t>NullPointerException</w:t>
+            </w:r>
+            <w:proofErr w:type="spellEnd"/>
+          </w:p>
+        </w:tc>
+      </w:tr>
+    </w:tbl>
+    <w:p>
+      <w:pPr>
+        <w:rPr>
+          <w:lang w:val="es-ES_tradnl"/>
+        </w:rPr>
+      </w:pPr>
+    </w:p>
+    <w:tbl>
+      <w:tblPr>
+        <w:tblStyle w:val="Tablaconcuadrcula"/>
+        <w:tblW w:w="0" w:type="auto"/>
+        <w:tblLook w:val="04A0" w:firstRow="1" w:lastRow="0" w:firstColumn="1" w:lastColumn="0" w:noHBand="0" w:noVBand="1"/>
+      </w:tblPr>
+      <w:tblGrid>
+        <w:gridCol w:w="8494"/>
+      </w:tblGrid>
+      <w:tr>
+        <w:tc>
+          <w:tcPr>
+            <w:tcW w:w="8644" w:type="dxa"/>
+          </w:tcPr>
+          <w:p>
+            <w:pPr>
+              <w:rPr>
+                <w:u w:val="single"/>
+                <w:lang w:val="es-ES_tradnl"/>
+              </w:rPr>
+            </w:pPr>
+            <w:r>
+              <w:rPr>
+                <w:u w:val="single"/>
+                <w:lang w:val="es-ES_tradnl"/>
+              </w:rPr>
+              <w:t>VALIDOS:</w:t>
+            </w:r>
+          </w:p>
+          <w:p>
+            <w:pPr>
+              <w:rPr>
+                <w:lang w:val="es-ES_tradnl"/>
+              </w:rPr>
+            </w:pPr>
+            <w:r>
+              <w:rPr>
+                <w:lang w:val="es-ES_tradnl"/>
+              </w:rPr>
+              <w:t>([seguro0, seguro1, seguro2], true) :  1512€</w:t>
+            </w:r>
+          </w:p>
+          <w:p>
+            <w:pPr>
+              <w:rPr>
+                <w:lang w:val="es-ES_tradnl"/>
+              </w:rPr>
+            </w:pPr>
+            <w:r>
+              <w:rPr>
+                <w:lang w:val="es-ES_tradnl"/>
+              </w:rPr>
+              <w:t>([seguro0, seguro1, seguro2], false) : 2016€</w:t>
+            </w:r>
+          </w:p>
+          <w:p>
+            <w:pPr>
+              <w:rPr>
+                <w:lang w:val="es-ES_tradnl"/>
+              </w:rPr>
+            </w:pPr>
+            <w:r>
+              <w:rPr>
+                <w:lang w:val="es-ES_tradnl"/>
+              </w:rPr>
+              <w:t>([], false) : 0€</w:t>
+            </w:r>
+          </w:p>
+        </w:tc>
+      </w:tr>
+      <w:tr>
+        <w:tc>
+          <w:tcPr>
+            <w:tcW w:w="8644" w:type="dxa"/>
+          </w:tcPr>
+          <w:p>
+            <w:pPr>
+              <w:rPr>
+                <w:u w:val="single"/>
+                <w:lang w:val="es-ES_tradnl"/>
+              </w:rPr>
+            </w:pPr>
+            <w:r>
+              <w:rPr>
+                <w:u w:val="single"/>
+                <w:lang w:val="es-ES_tradnl"/>
+              </w:rPr>
+              <w:t>NO VALIDOS:</w:t>
+            </w:r>
+          </w:p>
+          <w:p>
+            <w:pPr>
+              <w:rPr>
+                <w:lang w:val="es-ES_tradnl"/>
+              </w:rPr>
+            </w:pPr>
+            <w:r>
+              <w:rPr>
+                <w:lang w:val="es-ES_tradnl"/>
+              </w:rPr>
+              <w:t>([], null) : No se puede implementar</w:t>
+            </w:r>
+          </w:p>
+        </w:tc>
+      </w:tr>
+    </w:tbl>
+    <w:p>
+      <w:pPr>
+        <w:rPr>
+          <w:lang w:val="es-ES_tradnl"/>
+        </w:rPr>
+      </w:pPr>
+    </w:p>
+    <w:p>
+      <w:pPr>
+        <w:rPr>
+          <w:lang w:val="es-ES_tradnl"/>
+        </w:rPr>
+      </w:pPr>
+    </w:p>
+    <w:p>
+      <w:pPr>
+        <w:rPr>
+          <w:lang w:val="es-ES_tradnl"/>
+        </w:rPr>
+      </w:pPr>
     </w:p>
     <w:p>
       <w:pPr>
@@ -2526,7 +3677,7 @@
 </file>
 
 <file path=word/endnotes.xml><?xml version="1.0" encoding="utf-8"?>
-<w:endnotes xmlns:wpc="http://schemas.microsoft.com/office/word/2010/wordprocessingCanvas" xmlns:cx="http://schemas.microsoft.com/office/drawing/2014/chartex" xmlns:cx1="http://schemas.microsoft.com/office/drawing/2015/9/8/chartex" xmlns:cx2="http://schemas.microsoft.com/office/drawing/2015/10/21/chartex" xmlns:cx3="http://schemas.microsoft.com/office/drawing/2016/5/9/chartex" xmlns:cx4="http://schemas.microsoft.com/office/drawing/2016/5/10/chartex" xmlns:cx5="http://schemas.microsoft.com/office/drawing/2016/5/11/chartex" xmlns:cx6="http://schemas.microsoft.com/office/drawing/2016/5/12/chartex" xmlns:cx7="http://schemas.microsoft.com/office/drawing/2016/5/13/chartex" xmlns:cx8="http://schemas.microsoft.com/office/drawing/2016/5/14/chartex" xmlns:mc="http://schemas.openxmlformats.org/markup-compatibility/2006" xmlns:aink="http://schemas.microsoft.com/office/drawing/2016/ink" xmlns:am3d="http://schemas.microsoft.com/office/drawing/2017/model3d" xmlns:o="urn:schemas-microsoft-com:office:office" xmlns:oel="http://schemas.microsoft.com/office/2019/extlst" xmlns:r="http://schemas.openxmlformats.org/officeDocument/2006/relationships" xmlns:m="http://schemas.openxmlformats.org/officeDocument/2006/math" xmlns:v="urn:schemas-microsoft-com:vml" xmlns:wp14="http://schemas.microsoft.com/office/word/2010/wordprocessingDrawing" xmlns:wp="http://schemas.openxmlformats.org/drawingml/2006/wordprocessingDrawing" xmlns:w10="urn:schemas-microsoft-com:office:word" xmlns:w="http://schemas.openxmlformats.org/wordprocessingml/2006/main" xmlns:w14="http://schemas.microsoft.com/office/word/2010/wordml" xmlns:w15="http://schemas.microsoft.com/office/word/2012/wordml" xmlns:w16cex="http://schemas.microsoft.com/office/word/2018/wordml/cex" xmlns:w16cid="http://schemas.microsoft.com/office/word/2016/wordml/cid" xmlns:w16="http://schemas.microsoft.com/office/word/2018/wordml" xmlns:w16sdtdh="http://schemas.microsoft.com/office/word/2020/wordml/sdtdatahash" xmlns:w16se="http://schemas.microsoft.com/office/word/2015/wordml/symex" xmlns:wpg="http://schemas.microsoft.com/office/word/2010/wordprocessingGroup" xmlns:wpi="http://schemas.microsoft.com/office/word/2010/wordprocessingInk" xmlns:wne="http://schemas.microsoft.com/office/word/2006/wordml" xmlns:wps="http://schemas.microsoft.com/office/word/2010/wordprocessingShape" mc:Ignorable="w14 w15 w16se w16cid w16 w16cex w16sdtdh wp14">
+<w:endnotes xmlns:wpc="http://schemas.microsoft.com/office/word/2010/wordprocessingCanvas" xmlns:cx="http://schemas.microsoft.com/office/drawing/2014/chartex" xmlns:cx1="http://schemas.microsoft.com/office/drawing/2015/9/8/chartex" xmlns:cx2="http://schemas.microsoft.com/office/drawing/2015/10/21/chartex" xmlns:cx3="http://schemas.microsoft.com/office/drawing/2016/5/9/chartex" xmlns:cx4="http://schemas.microsoft.com/office/drawing/2016/5/10/chartex" xmlns:cx5="http://schemas.microsoft.com/office/drawing/2016/5/11/chartex" xmlns:cx6="http://schemas.microsoft.com/office/drawing/2016/5/12/chartex" xmlns:cx7="http://schemas.microsoft.com/office/drawing/2016/5/13/chartex" xmlns:cx8="http://schemas.microsoft.com/office/drawing/2016/5/14/chartex" xmlns:mc="http://schemas.openxmlformats.org/markup-compatibility/2006" xmlns:aink="http://schemas.microsoft.com/office/drawing/2016/ink" xmlns:am3d="http://schemas.microsoft.com/office/drawing/2017/model3d" xmlns:o="urn:schemas-microsoft-com:office:office" xmlns:oel="http://schemas.microsoft.com/office/2019/extlst" xmlns:r="http://schemas.openxmlformats.org/officeDocument/2006/relationships" xmlns:m="http://schemas.openxmlformats.org/officeDocument/2006/math" xmlns:v="urn:schemas-microsoft-com:vml" xmlns:wp14="http://schemas.microsoft.com/office/word/2010/wordprocessingDrawing" xmlns:wp="http://schemas.openxmlformats.org/drawingml/2006/wordprocessingDrawing" xmlns:w10="urn:schemas-microsoft-com:office:word" xmlns:w="http://schemas.openxmlformats.org/wordprocessingml/2006/main" xmlns:w14="http://schemas.microsoft.com/office/word/2010/wordml" xmlns:w15="http://schemas.microsoft.com/office/word/2012/wordml" xmlns:w16cex="http://schemas.microsoft.com/office/word/2018/wordml/cex" xmlns:w16cid="http://schemas.microsoft.com/office/word/2016/wordml/cid" xmlns:w16="http://schemas.microsoft.com/office/word/2018/wordml" xmlns:w16du="http://schemas.microsoft.com/office/word/2023/wordml/word16du" xmlns:w16sdtdh="http://schemas.microsoft.com/office/word/2020/wordml/sdtdatahash" xmlns:w16se="http://schemas.microsoft.com/office/word/2015/wordml/symex" xmlns:wpg="http://schemas.microsoft.com/office/word/2010/wordprocessingGroup" xmlns:wpi="http://schemas.microsoft.com/office/word/2010/wordprocessingInk" xmlns:wne="http://schemas.microsoft.com/office/word/2006/wordml" xmlns:wps="http://schemas.microsoft.com/office/word/2010/wordprocessingShape" mc:Ignorable="w14 w15 w16se w16cid w16 w16cex w16sdtdh wp14">
   <w:endnote w:type="separator" w:id="-1">
     <w:p>
       <w:pPr>
@@ -2551,7 +3702,7 @@
 </file>
 
 <file path=word/footer1.xml><?xml version="1.0" encoding="utf-8"?>
-<w:ftr xmlns:wpc="http://schemas.microsoft.com/office/word/2010/wordprocessingCanvas" xmlns:cx="http://schemas.microsoft.com/office/drawing/2014/chartex" xmlns:cx1="http://schemas.microsoft.com/office/drawing/2015/9/8/chartex" xmlns:cx2="http://schemas.microsoft.com/office/drawing/2015/10/21/chartex" xmlns:cx3="http://schemas.microsoft.com/office/drawing/2016/5/9/chartex" xmlns:cx4="http://schemas.microsoft.com/office/drawing/2016/5/10/chartex" xmlns:cx5="http://schemas.microsoft.com/office/drawing/2016/5/11/chartex" xmlns:cx6="http://schemas.microsoft.com/office/drawing/2016/5/12/chartex" xmlns:cx7="http://schemas.microsoft.com/office/drawing/2016/5/13/chartex" xmlns:cx8="http://schemas.microsoft.com/office/drawing/2016/5/14/chartex" xmlns:mc="http://schemas.openxmlformats.org/markup-compatibility/2006" xmlns:aink="http://schemas.microsoft.com/office/drawing/2016/ink" xmlns:am3d="http://schemas.microsoft.com/office/drawing/2017/model3d" xmlns:o="urn:schemas-microsoft-com:office:office" xmlns:oel="http://schemas.microsoft.com/office/2019/extlst" xmlns:r="http://schemas.openxmlformats.org/officeDocument/2006/relationships" xmlns:m="http://schemas.openxmlformats.org/officeDocument/2006/math" xmlns:v="urn:schemas-microsoft-com:vml" xmlns:wp14="http://schemas.microsoft.com/office/word/2010/wordprocessingDrawing" xmlns:wp="http://schemas.openxmlformats.org/drawingml/2006/wordprocessingDrawing" xmlns:w10="urn:schemas-microsoft-com:office:word" xmlns:w="http://schemas.openxmlformats.org/wordprocessingml/2006/main" xmlns:w14="http://schemas.microsoft.com/office/word/2010/wordml" xmlns:w15="http://schemas.microsoft.com/office/word/2012/wordml" xmlns:w16cex="http://schemas.microsoft.com/office/word/2018/wordml/cex" xmlns:w16cid="http://schemas.microsoft.com/office/word/2016/wordml/cid" xmlns:w16="http://schemas.microsoft.com/office/word/2018/wordml" xmlns:w16sdtdh="http://schemas.microsoft.com/office/word/2020/wordml/sdtdatahash" xmlns:w16se="http://schemas.microsoft.com/office/word/2015/wordml/symex" xmlns:wpg="http://schemas.microsoft.com/office/word/2010/wordprocessingGroup" xmlns:wpi="http://schemas.microsoft.com/office/word/2010/wordprocessingInk" xmlns:wne="http://schemas.microsoft.com/office/word/2006/wordml" xmlns:wps="http://schemas.microsoft.com/office/word/2010/wordprocessingShape" mc:Ignorable="w14 w15 w16se w16cid w16 w16cex w16sdtdh wp14">
+<w:ftr xmlns:wpc="http://schemas.microsoft.com/office/word/2010/wordprocessingCanvas" xmlns:cx="http://schemas.microsoft.com/office/drawing/2014/chartex" xmlns:cx1="http://schemas.microsoft.com/office/drawing/2015/9/8/chartex" xmlns:cx2="http://schemas.microsoft.com/office/drawing/2015/10/21/chartex" xmlns:cx3="http://schemas.microsoft.com/office/drawing/2016/5/9/chartex" xmlns:cx4="http://schemas.microsoft.com/office/drawing/2016/5/10/chartex" xmlns:cx5="http://schemas.microsoft.com/office/drawing/2016/5/11/chartex" xmlns:cx6="http://schemas.microsoft.com/office/drawing/2016/5/12/chartex" xmlns:cx7="http://schemas.microsoft.com/office/drawing/2016/5/13/chartex" xmlns:cx8="http://schemas.microsoft.com/office/drawing/2016/5/14/chartex" xmlns:mc="http://schemas.openxmlformats.org/markup-compatibility/2006" xmlns:aink="http://schemas.microsoft.com/office/drawing/2016/ink" xmlns:am3d="http://schemas.microsoft.com/office/drawing/2017/model3d" xmlns:o="urn:schemas-microsoft-com:office:office" xmlns:oel="http://schemas.microsoft.com/office/2019/extlst" xmlns:r="http://schemas.openxmlformats.org/officeDocument/2006/relationships" xmlns:m="http://schemas.openxmlformats.org/officeDocument/2006/math" xmlns:v="urn:schemas-microsoft-com:vml" xmlns:wp14="http://schemas.microsoft.com/office/word/2010/wordprocessingDrawing" xmlns:wp="http://schemas.openxmlformats.org/drawingml/2006/wordprocessingDrawing" xmlns:w10="urn:schemas-microsoft-com:office:word" xmlns:w="http://schemas.openxmlformats.org/wordprocessingml/2006/main" xmlns:w14="http://schemas.microsoft.com/office/word/2010/wordml" xmlns:w15="http://schemas.microsoft.com/office/word/2012/wordml" xmlns:w16cex="http://schemas.microsoft.com/office/word/2018/wordml/cex" xmlns:w16cid="http://schemas.microsoft.com/office/word/2016/wordml/cid" xmlns:w16="http://schemas.microsoft.com/office/word/2018/wordml" xmlns:w16du="http://schemas.microsoft.com/office/word/2023/wordml/word16du" xmlns:w16sdtdh="http://schemas.microsoft.com/office/word/2020/wordml/sdtdatahash" xmlns:w16se="http://schemas.microsoft.com/office/word/2015/wordml/symex" xmlns:wpg="http://schemas.microsoft.com/office/word/2010/wordprocessingGroup" xmlns:wpi="http://schemas.microsoft.com/office/word/2010/wordprocessingInk" xmlns:wne="http://schemas.microsoft.com/office/word/2006/wordml" xmlns:wps="http://schemas.microsoft.com/office/word/2010/wordprocessingShape" mc:Ignorable="w14 w15 w16se w16cid w16 w16cex w16sdtdh wp14">
   <w:p>
     <w:pPr>
       <w:pStyle w:val="Piedepgina"/>
@@ -2606,7 +3757,7 @@
 </file>
 
 <file path=word/footer2.xml><?xml version="1.0" encoding="utf-8"?>
-<w:ftr xmlns:wpc="http://schemas.microsoft.com/office/word/2010/wordprocessingCanvas" xmlns:cx="http://schemas.microsoft.com/office/drawing/2014/chartex" xmlns:cx1="http://schemas.microsoft.com/office/drawing/2015/9/8/chartex" xmlns:cx2="http://schemas.microsoft.com/office/drawing/2015/10/21/chartex" xmlns:cx3="http://schemas.microsoft.com/office/drawing/2016/5/9/chartex" xmlns:cx4="http://schemas.microsoft.com/office/drawing/2016/5/10/chartex" xmlns:cx5="http://schemas.microsoft.com/office/drawing/2016/5/11/chartex" xmlns:cx6="http://schemas.microsoft.com/office/drawing/2016/5/12/chartex" xmlns:cx7="http://schemas.microsoft.com/office/drawing/2016/5/13/chartex" xmlns:cx8="http://schemas.microsoft.com/office/drawing/2016/5/14/chartex" xmlns:mc="http://schemas.openxmlformats.org/markup-compatibility/2006" xmlns:aink="http://schemas.microsoft.com/office/drawing/2016/ink" xmlns:am3d="http://schemas.microsoft.com/office/drawing/2017/model3d" xmlns:o="urn:schemas-microsoft-com:office:office" xmlns:oel="http://schemas.microsoft.com/office/2019/extlst" xmlns:r="http://schemas.openxmlformats.org/officeDocument/2006/relationships" xmlns:m="http://schemas.openxmlformats.org/officeDocument/2006/math" xmlns:v="urn:schemas-microsoft-com:vml" xmlns:wp14="http://schemas.microsoft.com/office/word/2010/wordprocessingDrawing" xmlns:wp="http://schemas.openxmlformats.org/drawingml/2006/wordprocessingDrawing" xmlns:w10="urn:schemas-microsoft-com:office:word" xmlns:w="http://schemas.openxmlformats.org/wordprocessingml/2006/main" xmlns:w14="http://schemas.microsoft.com/office/word/2010/wordml" xmlns:w15="http://schemas.microsoft.com/office/word/2012/wordml" xmlns:w16cex="http://schemas.microsoft.com/office/word/2018/wordml/cex" xmlns:w16cid="http://schemas.microsoft.com/office/word/2016/wordml/cid" xmlns:w16="http://schemas.microsoft.com/office/word/2018/wordml" xmlns:w16sdtdh="http://schemas.microsoft.com/office/word/2020/wordml/sdtdatahash" xmlns:w16se="http://schemas.microsoft.com/office/word/2015/wordml/symex" xmlns:wpg="http://schemas.microsoft.com/office/word/2010/wordprocessingGroup" xmlns:wpi="http://schemas.microsoft.com/office/word/2010/wordprocessingInk" xmlns:wne="http://schemas.microsoft.com/office/word/2006/wordml" xmlns:wps="http://schemas.microsoft.com/office/word/2010/wordprocessingShape" mc:Ignorable="w14 w15 w16se w16cid w16 w16cex w16sdtdh wp14">
+<w:ftr xmlns:wpc="http://schemas.microsoft.com/office/word/2010/wordprocessingCanvas" xmlns:cx="http://schemas.microsoft.com/office/drawing/2014/chartex" xmlns:cx1="http://schemas.microsoft.com/office/drawing/2015/9/8/chartex" xmlns:cx2="http://schemas.microsoft.com/office/drawing/2015/10/21/chartex" xmlns:cx3="http://schemas.microsoft.com/office/drawing/2016/5/9/chartex" xmlns:cx4="http://schemas.microsoft.com/office/drawing/2016/5/10/chartex" xmlns:cx5="http://schemas.microsoft.com/office/drawing/2016/5/11/chartex" xmlns:cx6="http://schemas.microsoft.com/office/drawing/2016/5/12/chartex" xmlns:cx7="http://schemas.microsoft.com/office/drawing/2016/5/13/chartex" xmlns:cx8="http://schemas.microsoft.com/office/drawing/2016/5/14/chartex" xmlns:mc="http://schemas.openxmlformats.org/markup-compatibility/2006" xmlns:aink="http://schemas.microsoft.com/office/drawing/2016/ink" xmlns:am3d="http://schemas.microsoft.com/office/drawing/2017/model3d" xmlns:o="urn:schemas-microsoft-com:office:office" xmlns:oel="http://schemas.microsoft.com/office/2019/extlst" xmlns:r="http://schemas.openxmlformats.org/officeDocument/2006/relationships" xmlns:m="http://schemas.openxmlformats.org/officeDocument/2006/math" xmlns:v="urn:schemas-microsoft-com:vml" xmlns:wp14="http://schemas.microsoft.com/office/word/2010/wordprocessingDrawing" xmlns:wp="http://schemas.openxmlformats.org/drawingml/2006/wordprocessingDrawing" xmlns:w10="urn:schemas-microsoft-com:office:word" xmlns:w="http://schemas.openxmlformats.org/wordprocessingml/2006/main" xmlns:w14="http://schemas.microsoft.com/office/word/2010/wordml" xmlns:w15="http://schemas.microsoft.com/office/word/2012/wordml" xmlns:w16cex="http://schemas.microsoft.com/office/word/2018/wordml/cex" xmlns:w16cid="http://schemas.microsoft.com/office/word/2016/wordml/cid" xmlns:w16="http://schemas.microsoft.com/office/word/2018/wordml" xmlns:w16du="http://schemas.microsoft.com/office/word/2023/wordml/word16du" xmlns:w16sdtdh="http://schemas.microsoft.com/office/word/2020/wordml/sdtdatahash" xmlns:w16se="http://schemas.microsoft.com/office/word/2015/wordml/symex" xmlns:wpg="http://schemas.microsoft.com/office/word/2010/wordprocessingGroup" xmlns:wpi="http://schemas.microsoft.com/office/word/2010/wordprocessingInk" xmlns:wne="http://schemas.microsoft.com/office/word/2006/wordml" xmlns:wps="http://schemas.microsoft.com/office/word/2010/wordprocessingShape" mc:Ignorable="w14 w15 w16se w16cid w16 w16cex w16sdtdh wp14">
   <w:p>
     <w:pPr>
       <w:pStyle w:val="Piedepgina"/>
@@ -2660,7 +3811,7 @@
 </file>
 
 <file path=word/footnotes.xml><?xml version="1.0" encoding="utf-8"?>
-<w:footnotes xmlns:wpc="http://schemas.microsoft.com/office/word/2010/wordprocessingCanvas" xmlns:cx="http://schemas.microsoft.com/office/drawing/2014/chartex" xmlns:cx1="http://schemas.microsoft.com/office/drawing/2015/9/8/chartex" xmlns:cx2="http://schemas.microsoft.com/office/drawing/2015/10/21/chartex" xmlns:cx3="http://schemas.microsoft.com/office/drawing/2016/5/9/chartex" xmlns:cx4="http://schemas.microsoft.com/office/drawing/2016/5/10/chartex" xmlns:cx5="http://schemas.microsoft.com/office/drawing/2016/5/11/chartex" xmlns:cx6="http://schemas.microsoft.com/office/drawing/2016/5/12/chartex" xmlns:cx7="http://schemas.microsoft.com/office/drawing/2016/5/13/chartex" xmlns:cx8="http://schemas.microsoft.com/office/drawing/2016/5/14/chartex" xmlns:mc="http://schemas.openxmlformats.org/markup-compatibility/2006" xmlns:aink="http://schemas.microsoft.com/office/drawing/2016/ink" xmlns:am3d="http://schemas.microsoft.com/office/drawing/2017/model3d" xmlns:o="urn:schemas-microsoft-com:office:office" xmlns:oel="http://schemas.microsoft.com/office/2019/extlst" xmlns:r="http://schemas.openxmlformats.org/officeDocument/2006/relationships" xmlns:m="http://schemas.openxmlformats.org/officeDocument/2006/math" xmlns:v="urn:schemas-microsoft-com:vml" xmlns:wp14="http://schemas.microsoft.com/office/word/2010/wordprocessingDrawing" xmlns:wp="http://schemas.openxmlformats.org/drawingml/2006/wordprocessingDrawing" xmlns:w10="urn:schemas-microsoft-com:office:word" xmlns:w="http://schemas.openxmlformats.org/wordprocessingml/2006/main" xmlns:w14="http://schemas.microsoft.com/office/word/2010/wordml" xmlns:w15="http://schemas.microsoft.com/office/word/2012/wordml" xmlns:w16cex="http://schemas.microsoft.com/office/word/2018/wordml/cex" xmlns:w16cid="http://schemas.microsoft.com/office/word/2016/wordml/cid" xmlns:w16="http://schemas.microsoft.com/office/word/2018/wordml" xmlns:w16sdtdh="http://schemas.microsoft.com/office/word/2020/wordml/sdtdatahash" xmlns:w16se="http://schemas.microsoft.com/office/word/2015/wordml/symex" xmlns:wpg="http://schemas.microsoft.com/office/word/2010/wordprocessingGroup" xmlns:wpi="http://schemas.microsoft.com/office/word/2010/wordprocessingInk" xmlns:wne="http://schemas.microsoft.com/office/word/2006/wordml" xmlns:wps="http://schemas.microsoft.com/office/word/2010/wordprocessingShape" mc:Ignorable="w14 w15 w16se w16cid w16 w16cex w16sdtdh wp14">
+<w:footnotes xmlns:wpc="http://schemas.microsoft.com/office/word/2010/wordprocessingCanvas" xmlns:cx="http://schemas.microsoft.com/office/drawing/2014/chartex" xmlns:cx1="http://schemas.microsoft.com/office/drawing/2015/9/8/chartex" xmlns:cx2="http://schemas.microsoft.com/office/drawing/2015/10/21/chartex" xmlns:cx3="http://schemas.microsoft.com/office/drawing/2016/5/9/chartex" xmlns:cx4="http://schemas.microsoft.com/office/drawing/2016/5/10/chartex" xmlns:cx5="http://schemas.microsoft.com/office/drawing/2016/5/11/chartex" xmlns:cx6="http://schemas.microsoft.com/office/drawing/2016/5/12/chartex" xmlns:cx7="http://schemas.microsoft.com/office/drawing/2016/5/13/chartex" xmlns:cx8="http://schemas.microsoft.com/office/drawing/2016/5/14/chartex" xmlns:mc="http://schemas.openxmlformats.org/markup-compatibility/2006" xmlns:aink="http://schemas.microsoft.com/office/drawing/2016/ink" xmlns:am3d="http://schemas.microsoft.com/office/drawing/2017/model3d" xmlns:o="urn:schemas-microsoft-com:office:office" xmlns:oel="http://schemas.microsoft.com/office/2019/extlst" xmlns:r="http://schemas.openxmlformats.org/officeDocument/2006/relationships" xmlns:m="http://schemas.openxmlformats.org/officeDocument/2006/math" xmlns:v="urn:schemas-microsoft-com:vml" xmlns:wp14="http://schemas.microsoft.com/office/word/2010/wordprocessingDrawing" xmlns:wp="http://schemas.openxmlformats.org/drawingml/2006/wordprocessingDrawing" xmlns:w10="urn:schemas-microsoft-com:office:word" xmlns:w="http://schemas.openxmlformats.org/wordprocessingml/2006/main" xmlns:w14="http://schemas.microsoft.com/office/word/2010/wordml" xmlns:w15="http://schemas.microsoft.com/office/word/2012/wordml" xmlns:w16cex="http://schemas.microsoft.com/office/word/2018/wordml/cex" xmlns:w16cid="http://schemas.microsoft.com/office/word/2016/wordml/cid" xmlns:w16="http://schemas.microsoft.com/office/word/2018/wordml" xmlns:w16du="http://schemas.microsoft.com/office/word/2023/wordml/word16du" xmlns:w16sdtdh="http://schemas.microsoft.com/office/word/2020/wordml/sdtdatahash" xmlns:w16se="http://schemas.microsoft.com/office/word/2015/wordml/symex" xmlns:wpg="http://schemas.microsoft.com/office/word/2010/wordprocessingGroup" xmlns:wpi="http://schemas.microsoft.com/office/word/2010/wordprocessingInk" xmlns:wne="http://schemas.microsoft.com/office/word/2006/wordml" xmlns:wps="http://schemas.microsoft.com/office/word/2010/wordprocessingShape" mc:Ignorable="w14 w15 w16se w16cid w16 w16cex w16sdtdh wp14">
   <w:footnote w:type="separator" w:id="-1">
     <w:p>
       <w:pPr>
@@ -2685,7 +3836,7 @@
 </file>
 
 <file path=word/header1.xml><?xml version="1.0" encoding="utf-8"?>
-<w:hdr xmlns:wpc="http://schemas.microsoft.com/office/word/2010/wordprocessingCanvas" xmlns:cx="http://schemas.microsoft.com/office/drawing/2014/chartex" xmlns:cx1="http://schemas.microsoft.com/office/drawing/2015/9/8/chartex" xmlns:cx2="http://schemas.microsoft.com/office/drawing/2015/10/21/chartex" xmlns:cx3="http://schemas.microsoft.com/office/drawing/2016/5/9/chartex" xmlns:cx4="http://schemas.microsoft.com/office/drawing/2016/5/10/chartex" xmlns:cx5="http://schemas.microsoft.com/office/drawing/2016/5/11/chartex" xmlns:cx6="http://schemas.microsoft.com/office/drawing/2016/5/12/chartex" xmlns:cx7="http://schemas.microsoft.com/office/drawing/2016/5/13/chartex" xmlns:cx8="http://schemas.microsoft.com/office/drawing/2016/5/14/chartex" xmlns:mc="http://schemas.openxmlformats.org/markup-compatibility/2006" xmlns:aink="http://schemas.microsoft.com/office/drawing/2016/ink" xmlns:am3d="http://schemas.microsoft.com/office/drawing/2017/model3d" xmlns:o="urn:schemas-microsoft-com:office:office" xmlns:oel="http://schemas.microsoft.com/office/2019/extlst" xmlns:r="http://schemas.openxmlformats.org/officeDocument/2006/relationships" xmlns:m="http://schemas.openxmlformats.org/officeDocument/2006/math" xmlns:v="urn:schemas-microsoft-com:vml" xmlns:wp14="http://schemas.microsoft.com/office/word/2010/wordprocessingDrawing" xmlns:wp="http://schemas.openxmlformats.org/drawingml/2006/wordprocessingDrawing" xmlns:w10="urn:schemas-microsoft-com:office:word" xmlns:w="http://schemas.openxmlformats.org/wordprocessingml/2006/main" xmlns:w14="http://schemas.microsoft.com/office/word/2010/wordml" xmlns:w15="http://schemas.microsoft.com/office/word/2012/wordml" xmlns:w16cex="http://schemas.microsoft.com/office/word/2018/wordml/cex" xmlns:w16cid="http://schemas.microsoft.com/office/word/2016/wordml/cid" xmlns:w16="http://schemas.microsoft.com/office/word/2018/wordml" xmlns:w16sdtdh="http://schemas.microsoft.com/office/word/2020/wordml/sdtdatahash" xmlns:w16se="http://schemas.microsoft.com/office/word/2015/wordml/symex" xmlns:wpg="http://schemas.microsoft.com/office/word/2010/wordprocessingGroup" xmlns:wpi="http://schemas.microsoft.com/office/word/2010/wordprocessingInk" xmlns:wne="http://schemas.microsoft.com/office/word/2006/wordml" xmlns:wps="http://schemas.microsoft.com/office/word/2010/wordprocessingShape" mc:Ignorable="w14 w15 w16se w16cid w16 w16cex w16sdtdh wp14">
+<w:hdr xmlns:wpc="http://schemas.microsoft.com/office/word/2010/wordprocessingCanvas" xmlns:cx="http://schemas.microsoft.com/office/drawing/2014/chartex" xmlns:cx1="http://schemas.microsoft.com/office/drawing/2015/9/8/chartex" xmlns:cx2="http://schemas.microsoft.com/office/drawing/2015/10/21/chartex" xmlns:cx3="http://schemas.microsoft.com/office/drawing/2016/5/9/chartex" xmlns:cx4="http://schemas.microsoft.com/office/drawing/2016/5/10/chartex" xmlns:cx5="http://schemas.microsoft.com/office/drawing/2016/5/11/chartex" xmlns:cx6="http://schemas.microsoft.com/office/drawing/2016/5/12/chartex" xmlns:cx7="http://schemas.microsoft.com/office/drawing/2016/5/13/chartex" xmlns:cx8="http://schemas.microsoft.com/office/drawing/2016/5/14/chartex" xmlns:mc="http://schemas.openxmlformats.org/markup-compatibility/2006" xmlns:aink="http://schemas.microsoft.com/office/drawing/2016/ink" xmlns:am3d="http://schemas.microsoft.com/office/drawing/2017/model3d" xmlns:o="urn:schemas-microsoft-com:office:office" xmlns:oel="http://schemas.microsoft.com/office/2019/extlst" xmlns:r="http://schemas.openxmlformats.org/officeDocument/2006/relationships" xmlns:m="http://schemas.openxmlformats.org/officeDocument/2006/math" xmlns:v="urn:schemas-microsoft-com:vml" xmlns:wp14="http://schemas.microsoft.com/office/word/2010/wordprocessingDrawing" xmlns:wp="http://schemas.openxmlformats.org/drawingml/2006/wordprocessingDrawing" xmlns:w10="urn:schemas-microsoft-com:office:word" xmlns:w="http://schemas.openxmlformats.org/wordprocessingml/2006/main" xmlns:w14="http://schemas.microsoft.com/office/word/2010/wordml" xmlns:w15="http://schemas.microsoft.com/office/word/2012/wordml" xmlns:w16cex="http://schemas.microsoft.com/office/word/2018/wordml/cex" xmlns:w16cid="http://schemas.microsoft.com/office/word/2016/wordml/cid" xmlns:w16="http://schemas.microsoft.com/office/word/2018/wordml" xmlns:w16du="http://schemas.microsoft.com/office/word/2023/wordml/word16du" xmlns:w16sdtdh="http://schemas.microsoft.com/office/word/2020/wordml/sdtdatahash" xmlns:w16se="http://schemas.microsoft.com/office/word/2015/wordml/symex" xmlns:wpg="http://schemas.microsoft.com/office/word/2010/wordprocessingGroup" xmlns:wpi="http://schemas.microsoft.com/office/word/2010/wordprocessingInk" xmlns:wne="http://schemas.microsoft.com/office/word/2006/wordml" xmlns:wps="http://schemas.microsoft.com/office/word/2010/wordprocessingShape" mc:Ignorable="w14 w15 w16se w16cid w16 w16cex w16sdtdh wp14">
   <w:p>
     <w:pPr>
       <w:pStyle w:val="Encabezado"/>
@@ -2701,7 +3852,7 @@
 </file>
 
 <file path=word/header2.xml><?xml version="1.0" encoding="utf-8"?>
-<w:hdr xmlns:wpc="http://schemas.microsoft.com/office/word/2010/wordprocessingCanvas" xmlns:cx="http://schemas.microsoft.com/office/drawing/2014/chartex" xmlns:cx1="http://schemas.microsoft.com/office/drawing/2015/9/8/chartex" xmlns:cx2="http://schemas.microsoft.com/office/drawing/2015/10/21/chartex" xmlns:cx3="http://schemas.microsoft.com/office/drawing/2016/5/9/chartex" xmlns:cx4="http://schemas.microsoft.com/office/drawing/2016/5/10/chartex" xmlns:cx5="http://schemas.microsoft.com/office/drawing/2016/5/11/chartex" xmlns:cx6="http://schemas.microsoft.com/office/drawing/2016/5/12/chartex" xmlns:cx7="http://schemas.microsoft.com/office/drawing/2016/5/13/chartex" xmlns:cx8="http://schemas.microsoft.com/office/drawing/2016/5/14/chartex" xmlns:mc="http://schemas.openxmlformats.org/markup-compatibility/2006" xmlns:aink="http://schemas.microsoft.com/office/drawing/2016/ink" xmlns:am3d="http://schemas.microsoft.com/office/drawing/2017/model3d" xmlns:o="urn:schemas-microsoft-com:office:office" xmlns:oel="http://schemas.microsoft.com/office/2019/extlst" xmlns:r="http://schemas.openxmlformats.org/officeDocument/2006/relationships" xmlns:m="http://schemas.openxmlformats.org/officeDocument/2006/math" xmlns:v="urn:schemas-microsoft-com:vml" xmlns:wp14="http://schemas.microsoft.com/office/word/2010/wordprocessingDrawing" xmlns:wp="http://schemas.openxmlformats.org/drawingml/2006/wordprocessingDrawing" xmlns:w10="urn:schemas-microsoft-com:office:word" xmlns:w="http://schemas.openxmlformats.org/wordprocessingml/2006/main" xmlns:w14="http://schemas.microsoft.com/office/word/2010/wordml" xmlns:w15="http://schemas.microsoft.com/office/word/2012/wordml" xmlns:w16cex="http://schemas.microsoft.com/office/word/2018/wordml/cex" xmlns:w16cid="http://schemas.microsoft.com/office/word/2016/wordml/cid" xmlns:w16="http://schemas.microsoft.com/office/word/2018/wordml" xmlns:w16sdtdh="http://schemas.microsoft.com/office/word/2020/wordml/sdtdatahash" xmlns:w16se="http://schemas.microsoft.com/office/word/2015/wordml/symex" xmlns:wpg="http://schemas.microsoft.com/office/word/2010/wordprocessingGroup" xmlns:wpi="http://schemas.microsoft.com/office/word/2010/wordprocessingInk" xmlns:wne="http://schemas.microsoft.com/office/word/2006/wordml" xmlns:wps="http://schemas.microsoft.com/office/word/2010/wordprocessingShape" mc:Ignorable="w14 w15 w16se w16cid w16 w16cex w16sdtdh wp14">
+<w:hdr xmlns:wpc="http://schemas.microsoft.com/office/word/2010/wordprocessingCanvas" xmlns:cx="http://schemas.microsoft.com/office/drawing/2014/chartex" xmlns:cx1="http://schemas.microsoft.com/office/drawing/2015/9/8/chartex" xmlns:cx2="http://schemas.microsoft.com/office/drawing/2015/10/21/chartex" xmlns:cx3="http://schemas.microsoft.com/office/drawing/2016/5/9/chartex" xmlns:cx4="http://schemas.microsoft.com/office/drawing/2016/5/10/chartex" xmlns:cx5="http://schemas.microsoft.com/office/drawing/2016/5/11/chartex" xmlns:cx6="http://schemas.microsoft.com/office/drawing/2016/5/12/chartex" xmlns:cx7="http://schemas.microsoft.com/office/drawing/2016/5/13/chartex" xmlns:cx8="http://schemas.microsoft.com/office/drawing/2016/5/14/chartex" xmlns:mc="http://schemas.openxmlformats.org/markup-compatibility/2006" xmlns:aink="http://schemas.microsoft.com/office/drawing/2016/ink" xmlns:am3d="http://schemas.microsoft.com/office/drawing/2017/model3d" xmlns:o="urn:schemas-microsoft-com:office:office" xmlns:oel="http://schemas.microsoft.com/office/2019/extlst" xmlns:r="http://schemas.openxmlformats.org/officeDocument/2006/relationships" xmlns:m="http://schemas.openxmlformats.org/officeDocument/2006/math" xmlns:v="urn:schemas-microsoft-com:vml" xmlns:wp14="http://schemas.microsoft.com/office/word/2010/wordprocessingDrawing" xmlns:wp="http://schemas.openxmlformats.org/drawingml/2006/wordprocessingDrawing" xmlns:w10="urn:schemas-microsoft-com:office:word" xmlns:w="http://schemas.openxmlformats.org/wordprocessingml/2006/main" xmlns:w14="http://schemas.microsoft.com/office/word/2010/wordml" xmlns:w15="http://schemas.microsoft.com/office/word/2012/wordml" xmlns:w16cex="http://schemas.microsoft.com/office/word/2018/wordml/cex" xmlns:w16cid="http://schemas.microsoft.com/office/word/2016/wordml/cid" xmlns:w16="http://schemas.microsoft.com/office/word/2018/wordml" xmlns:w16du="http://schemas.microsoft.com/office/word/2023/wordml/word16du" xmlns:w16sdtdh="http://schemas.microsoft.com/office/word/2020/wordml/sdtdatahash" xmlns:w16se="http://schemas.microsoft.com/office/word/2015/wordml/symex" xmlns:wpg="http://schemas.microsoft.com/office/word/2010/wordprocessingGroup" xmlns:wpi="http://schemas.microsoft.com/office/word/2010/wordprocessingInk" xmlns:wne="http://schemas.microsoft.com/office/word/2006/wordml" xmlns:wps="http://schemas.microsoft.com/office/word/2010/wordprocessingShape" mc:Ignorable="w14 w15 w16se w16cid w16 w16cex w16sdtdh wp14">
   <w:tbl>
     <w:tblPr>
       <w:tblW w:w="0" w:type="auto"/>
@@ -2926,7 +4077,7 @@
 </file>
 
 <file path=word/numbering.xml><?xml version="1.0" encoding="utf-8"?>
-<w:numbering xmlns:wpc="http://schemas.microsoft.com/office/word/2010/wordprocessingCanvas" xmlns:cx="http://schemas.microsoft.com/office/drawing/2014/chartex" xmlns:cx1="http://schemas.microsoft.com/office/drawing/2015/9/8/chartex" xmlns:cx2="http://schemas.microsoft.com/office/drawing/2015/10/21/chartex" xmlns:cx3="http://schemas.microsoft.com/office/drawing/2016/5/9/chartex" xmlns:cx4="http://schemas.microsoft.com/office/drawing/2016/5/10/chartex" xmlns:cx5="http://schemas.microsoft.com/office/drawing/2016/5/11/chartex" xmlns:cx6="http://schemas.microsoft.com/office/drawing/2016/5/12/chartex" xmlns:cx7="http://schemas.microsoft.com/office/drawing/2016/5/13/chartex" xmlns:cx8="http://schemas.microsoft.com/office/drawing/2016/5/14/chartex" xmlns:mc="http://schemas.openxmlformats.org/markup-compatibility/2006" xmlns:aink="http://schemas.microsoft.com/office/drawing/2016/ink" xmlns:am3d="http://schemas.microsoft.com/office/drawing/2017/model3d" xmlns:o="urn:schemas-microsoft-com:office:office" xmlns:oel="http://schemas.microsoft.com/office/2019/extlst" xmlns:r="http://schemas.openxmlformats.org/officeDocument/2006/relationships" xmlns:m="http://schemas.openxmlformats.org/officeDocument/2006/math" xmlns:v="urn:schemas-microsoft-com:vml" xmlns:wp14="http://schemas.microsoft.com/office/word/2010/wordprocessingDrawing" xmlns:wp="http://schemas.openxmlformats.org/drawingml/2006/wordprocessingDrawing" xmlns:w10="urn:schemas-microsoft-com:office:word" xmlns:w="http://schemas.openxmlformats.org/wordprocessingml/2006/main" xmlns:w14="http://schemas.microsoft.com/office/word/2010/wordml" xmlns:w15="http://schemas.microsoft.com/office/word/2012/wordml" xmlns:w16cex="http://schemas.microsoft.com/office/word/2018/wordml/cex" xmlns:w16cid="http://schemas.microsoft.com/office/word/2016/wordml/cid" xmlns:w16="http://schemas.microsoft.com/office/word/2018/wordml" xmlns:w16sdtdh="http://schemas.microsoft.com/office/word/2020/wordml/sdtdatahash" xmlns:w16se="http://schemas.microsoft.com/office/word/2015/wordml/symex" xmlns:wpg="http://schemas.microsoft.com/office/word/2010/wordprocessingGroup" xmlns:wpi="http://schemas.microsoft.com/office/word/2010/wordprocessingInk" xmlns:wne="http://schemas.microsoft.com/office/word/2006/wordml" xmlns:wps="http://schemas.microsoft.com/office/word/2010/wordprocessingShape" mc:Ignorable="w14 w15 w16se w16cid w16 w16cex w16sdtdh wp14">
+<w:numbering xmlns:wpc="http://schemas.microsoft.com/office/word/2010/wordprocessingCanvas" xmlns:cx="http://schemas.microsoft.com/office/drawing/2014/chartex" xmlns:cx1="http://schemas.microsoft.com/office/drawing/2015/9/8/chartex" xmlns:cx2="http://schemas.microsoft.com/office/drawing/2015/10/21/chartex" xmlns:cx3="http://schemas.microsoft.com/office/drawing/2016/5/9/chartex" xmlns:cx4="http://schemas.microsoft.com/office/drawing/2016/5/10/chartex" xmlns:cx5="http://schemas.microsoft.com/office/drawing/2016/5/11/chartex" xmlns:cx6="http://schemas.microsoft.com/office/drawing/2016/5/12/chartex" xmlns:cx7="http://schemas.microsoft.com/office/drawing/2016/5/13/chartex" xmlns:cx8="http://schemas.microsoft.com/office/drawing/2016/5/14/chartex" xmlns:mc="http://schemas.openxmlformats.org/markup-compatibility/2006" xmlns:aink="http://schemas.microsoft.com/office/drawing/2016/ink" xmlns:am3d="http://schemas.microsoft.com/office/drawing/2017/model3d" xmlns:o="urn:schemas-microsoft-com:office:office" xmlns:oel="http://schemas.microsoft.com/office/2019/extlst" xmlns:r="http://schemas.openxmlformats.org/officeDocument/2006/relationships" xmlns:m="http://schemas.openxmlformats.org/officeDocument/2006/math" xmlns:v="urn:schemas-microsoft-com:vml" xmlns:wp14="http://schemas.microsoft.com/office/word/2010/wordprocessingDrawing" xmlns:wp="http://schemas.openxmlformats.org/drawingml/2006/wordprocessingDrawing" xmlns:w10="urn:schemas-microsoft-com:office:word" xmlns:w="http://schemas.openxmlformats.org/wordprocessingml/2006/main" xmlns:w14="http://schemas.microsoft.com/office/word/2010/wordml" xmlns:w15="http://schemas.microsoft.com/office/word/2012/wordml" xmlns:w16cex="http://schemas.microsoft.com/office/word/2018/wordml/cex" xmlns:w16cid="http://schemas.microsoft.com/office/word/2016/wordml/cid" xmlns:w16="http://schemas.microsoft.com/office/word/2018/wordml" xmlns:w16du="http://schemas.microsoft.com/office/word/2023/wordml/word16du" xmlns:w16sdtdh="http://schemas.microsoft.com/office/word/2020/wordml/sdtdatahash" xmlns:w16se="http://schemas.microsoft.com/office/word/2015/wordml/symex" xmlns:wpg="http://schemas.microsoft.com/office/word/2010/wordprocessingGroup" xmlns:wpi="http://schemas.microsoft.com/office/word/2010/wordprocessingInk" xmlns:wne="http://schemas.microsoft.com/office/word/2006/wordml" xmlns:wps="http://schemas.microsoft.com/office/word/2010/wordprocessingShape" mc:Ignorable="w14 w15 w16se w16cid w16 w16cex w16sdtdh wp14">
   <w:abstractNum w:abstractNumId="0" w15:restartNumberingAfterBreak="0">
     <w:nsid w:val="02024511"/>
     <w:multiLevelType w:val="hybridMultilevel"/>

</xml_diff>

<commit_message>
Memoria pruebas unitarias ListaOrdenada
</commit_message>
<xml_diff>
--- a/Practica4/practica4-Sandra-Sebastian.docx
+++ b/Practica4/practica4-Sandra-Sebastian.docx
@@ -817,14 +817,12 @@
                 <w:lang w:val="es-ES_tradnl"/>
               </w:rPr>
             </w:pPr>
-            <w:proofErr w:type="spellStart"/>
             <w:r>
               <w:rPr>
                 <w:lang w:val="es-ES_tradnl"/>
               </w:rPr>
               <w:t>fechaContratacion</w:t>
             </w:r>
-            <w:proofErr w:type="spellEnd"/>
           </w:p>
         </w:tc>
         <w:tc>
@@ -847,14 +845,7 @@
               <w:rPr>
                 <w:lang w:val="es-ES_tradnl"/>
               </w:rPr>
-              <w:t xml:space="preserve"> </w:t>
-            </w:r>
-            <w:proofErr w:type="spellStart"/>
-            <w:r>
-              <w:rPr>
-                <w:lang w:val="es-ES_tradnl"/>
-              </w:rPr>
-              <w:t>f</w:t>
+              <w:t xml:space="preserve"> f</w:t>
             </w:r>
             <w:r>
               <w:rPr>
@@ -866,69 +857,20 @@
               <w:rPr>
                 <w:lang w:val="es-ES_tradnl"/>
               </w:rPr>
-              <w:t>Actual</w:t>
-            </w:r>
-            <w:proofErr w:type="spellEnd"/>
-            <w:r>
-              <w:rPr>
-                <w:lang w:val="es-ES_tradnl"/>
-              </w:rPr>
-              <w:t xml:space="preserve"> – 1año &amp;&amp; &lt;= </w:t>
-            </w:r>
-            <w:proofErr w:type="spellStart"/>
-            <w:r>
-              <w:rPr>
-                <w:lang w:val="es-ES_tradnl"/>
-              </w:rPr>
-              <w:t>fechaActual</w:t>
-            </w:r>
-            <w:proofErr w:type="spellEnd"/>
-            <w:r>
-              <w:rPr>
-                <w:lang w:val="es-ES_tradnl"/>
-              </w:rPr>
-              <w:t>,</w:t>
-            </w:r>
-          </w:p>
-          <w:p>
-            <w:pPr>
-              <w:rPr>
-                <w:lang w:val="es-ES_tradnl"/>
-              </w:rPr>
-            </w:pPr>
-            <w:r>
-              <w:rPr>
-                <w:lang w:val="es-ES_tradnl"/>
-              </w:rPr>
-              <w:t xml:space="preserve">&lt;= </w:t>
-            </w:r>
-            <w:proofErr w:type="spellStart"/>
-            <w:r>
-              <w:rPr>
-                <w:lang w:val="es-ES_tradnl"/>
-              </w:rPr>
-              <w:t>fechaActual</w:t>
-            </w:r>
-            <w:proofErr w:type="spellEnd"/>
-            <w:r>
-              <w:rPr>
-                <w:lang w:val="es-ES_tradnl"/>
-              </w:rPr>
-              <w:t xml:space="preserve"> – 1año &amp;&amp; &gt; </w:t>
-            </w:r>
-            <w:proofErr w:type="spellStart"/>
-            <w:r>
-              <w:rPr>
-                <w:lang w:val="es-ES_tradnl"/>
-              </w:rPr>
-              <w:t>fechaActual</w:t>
-            </w:r>
-            <w:proofErr w:type="spellEnd"/>
-            <w:r>
-              <w:rPr>
-                <w:lang w:val="es-ES_tradnl"/>
-              </w:rPr>
-              <w:t xml:space="preserve"> – 2años</w:t>
+              <w:t>Actual – 1año &amp;&amp; &lt;= fechaActual,</w:t>
+            </w:r>
+          </w:p>
+          <w:p>
+            <w:pPr>
+              <w:rPr>
+                <w:lang w:val="es-ES_tradnl"/>
+              </w:rPr>
+            </w:pPr>
+            <w:r>
+              <w:rPr>
+                <w:lang w:val="es-ES_tradnl"/>
+              </w:rPr>
+              <w:t>&lt;= fechaActual – 1año &amp;&amp; &gt; fechaActual – 2años</w:t>
             </w:r>
             <w:r>
               <w:rPr>
@@ -947,21 +889,7 @@
               <w:rPr>
                 <w:lang w:val="es-ES_tradnl"/>
               </w:rPr>
-              <w:t xml:space="preserve">&lt;= </w:t>
-            </w:r>
-            <w:proofErr w:type="spellStart"/>
-            <w:r>
-              <w:rPr>
-                <w:lang w:val="es-ES_tradnl"/>
-              </w:rPr>
-              <w:t>fechaActual</w:t>
-            </w:r>
-            <w:proofErr w:type="spellEnd"/>
-            <w:r>
-              <w:rPr>
-                <w:lang w:val="es-ES_tradnl"/>
-              </w:rPr>
-              <w:t xml:space="preserve"> – 2años</w:t>
+              <w:t>&lt;= fechaActual – 2años</w:t>
             </w:r>
           </w:p>
         </w:tc>
@@ -991,30 +919,8 @@
               <w:rPr>
                 <w:lang w:val="es-ES_tradnl"/>
               </w:rPr>
-              <w:t xml:space="preserve">,  </w:t>
-            </w:r>
-            <w:proofErr w:type="spellStart"/>
-            <w:r>
-              <w:rPr>
-                <w:lang w:val="es-ES_tradnl"/>
-              </w:rPr>
-              <w:t>fechaContratacion</w:t>
-            </w:r>
-            <w:proofErr w:type="spellEnd"/>
-            <w:r>
-              <w:rPr>
-                <w:lang w:val="es-ES_tradnl"/>
-              </w:rPr>
-              <w:t xml:space="preserve"> &gt; </w:t>
-            </w:r>
-            <w:proofErr w:type="spellStart"/>
-            <w:r>
-              <w:rPr>
-                <w:lang w:val="es-ES_tradnl"/>
-              </w:rPr>
-              <w:t>fechaActual</w:t>
-            </w:r>
-            <w:proofErr w:type="spellEnd"/>
+              <w:t>,  fechaContratacion &gt; fechaActual</w:t>
+            </w:r>
           </w:p>
         </w:tc>
       </w:tr>
@@ -1551,14 +1457,12 @@
               </w:rPr>
               <w:t xml:space="preserve">(TERCEROS, 90, null): </w:t>
             </w:r>
-            <w:proofErr w:type="spellStart"/>
             <w:r>
               <w:rPr>
                 <w:lang w:val="es-ES_tradnl"/>
               </w:rPr>
               <w:t>FechaNulaEx</w:t>
             </w:r>
-            <w:proofErr w:type="spellEnd"/>
           </w:p>
         </w:tc>
       </w:tr>
@@ -1595,14 +1499,12 @@
           <w:lang w:val="es-ES_tradnl"/>
         </w:rPr>
       </w:pPr>
-      <w:proofErr w:type="spellStart"/>
       <w:r>
         <w:rPr>
           <w:lang w:val="es-ES_tradnl"/>
         </w:rPr>
         <w:t>totalSeguros</w:t>
       </w:r>
-      <w:proofErr w:type="spellEnd"/>
       <w:r>
         <w:rPr>
           <w:lang w:val="es-ES_tradnl"/>
@@ -1688,7 +1590,6 @@
                 <w:lang w:val="es-ES_tradnl"/>
               </w:rPr>
             </w:pPr>
-            <w:proofErr w:type="spellStart"/>
             <w:r>
               <w:rPr>
                 <w:lang w:val="es-ES_tradnl"/>
@@ -1707,7 +1608,6 @@
               </w:rPr>
               <w:t>a</w:t>
             </w:r>
-            <w:proofErr w:type="spellEnd"/>
           </w:p>
         </w:tc>
         <w:tc>
@@ -2462,7 +2362,6 @@
         </w:rPr>
         <w:t xml:space="preserve"> de la clase </w:t>
       </w:r>
-      <w:proofErr w:type="spellStart"/>
       <w:r>
         <w:rPr>
           <w:lang w:val="es-ES_tradnl"/>
@@ -2475,7 +2374,6 @@
         </w:rPr>
         <w:t>a</w:t>
       </w:r>
-      <w:proofErr w:type="spellEnd"/>
     </w:p>
     <w:tbl>
       <w:tblPr>
@@ -2583,14 +2481,12 @@
                 <w:lang w:val="es-ES_tradnl"/>
               </w:rPr>
             </w:pPr>
-            <w:proofErr w:type="spellStart"/>
             <w:r>
               <w:rPr>
                 <w:lang w:val="es-ES_tradnl"/>
               </w:rPr>
               <w:t>get</w:t>
             </w:r>
-            <w:proofErr w:type="spellEnd"/>
           </w:p>
         </w:tc>
         <w:tc>
@@ -2891,14 +2787,12 @@
                 <w:lang w:val="es-ES_tradnl"/>
               </w:rPr>
             </w:pPr>
-            <w:proofErr w:type="spellStart"/>
             <w:r>
               <w:rPr>
                 <w:lang w:val="es-ES_tradnl"/>
               </w:rPr>
               <w:t>remove</w:t>
             </w:r>
-            <w:proofErr w:type="spellEnd"/>
           </w:p>
         </w:tc>
         <w:tc>
@@ -3043,7 +2937,6 @@
                 <w:lang w:val="es-ES_tradnl"/>
               </w:rPr>
             </w:pPr>
-            <w:proofErr w:type="spellStart"/>
             <w:r>
               <w:rPr>
                 <w:lang w:val="es-ES_tradnl"/>
@@ -3051,7 +2944,6 @@
               <w:lastRenderedPageBreak/>
               <w:t>size</w:t>
             </w:r>
-            <w:proofErr w:type="spellEnd"/>
           </w:p>
         </w:tc>
         <w:tc>
@@ -3123,14 +3015,12 @@
                 <w:lang w:val="es-ES_tradnl"/>
               </w:rPr>
             </w:pPr>
-            <w:proofErr w:type="spellStart"/>
             <w:r>
               <w:rPr>
                 <w:lang w:val="es-ES_tradnl"/>
               </w:rPr>
               <w:t>clear</w:t>
             </w:r>
-            <w:proofErr w:type="spellEnd"/>
           </w:p>
         </w:tc>
         <w:tc>
@@ -3215,6 +3105,12 @@
           <w:lang w:val="es-ES_tradnl"/>
         </w:rPr>
       </w:pPr>
+      <w:r>
+        <w:rPr>
+          <w:lang w:val="es-ES_tradnl"/>
+        </w:rPr>
+        <w:t>Nota: en ninguno de los métodos es implementable la lista no ordenada.</w:t>
+      </w:r>
     </w:p>
     <w:tbl>
       <w:tblPr>
@@ -3294,19 +3190,11 @@
                 <w:lang w:val="es-ES_tradnl"/>
               </w:rPr>
             </w:pPr>
-            <w:proofErr w:type="spellStart"/>
-            <w:r>
-              <w:rPr>
-                <w:lang w:val="es-ES_tradnl"/>
-              </w:rPr>
-              <w:t>get</w:t>
-            </w:r>
-            <w:proofErr w:type="spellEnd"/>
-            <w:r>
-              <w:rPr>
-                <w:lang w:val="es-ES_tradnl"/>
-              </w:rPr>
-              <w:t xml:space="preserve"> </w:t>
+            <w:r>
+              <w:rPr>
+                <w:lang w:val="es-ES_tradnl"/>
+              </w:rPr>
+              <w:t xml:space="preserve">get </w:t>
             </w:r>
           </w:p>
         </w:tc>
@@ -3342,68 +3230,34 @@
               <w:rPr>
                 <w:lang w:val="es-ES_tradnl"/>
               </w:rPr>
-              <w:t>(</w:t>
-            </w:r>
-            <w:r>
-              <w:rPr>
-                <w:lang w:val="es-ES_tradnl"/>
-              </w:rPr>
-              <w:t>-1, [1,2,3])</w:t>
-            </w:r>
-            <w:r>
-              <w:rPr>
-                <w:lang w:val="es-ES_tradnl"/>
-              </w:rPr>
-              <w:t>:</w:t>
-            </w:r>
-            <w:r>
-              <w:rPr>
-                <w:lang w:val="es-ES_tradnl"/>
-              </w:rPr>
-              <w:t xml:space="preserve"> </w:t>
-            </w:r>
-            <w:proofErr w:type="spellStart"/>
+              <w:t>(-1, [1,2,3]): IndexOutOfBoundsException</w:t>
+            </w:r>
+          </w:p>
+          <w:p>
+            <w:pPr>
+              <w:rPr>
+                <w:lang w:val="es-ES_tradnl"/>
+              </w:rPr>
+            </w:pPr>
+            <w:r>
+              <w:rPr>
+                <w:lang w:val="es-ES_tradnl"/>
+              </w:rPr>
+              <w:t xml:space="preserve">(0, []) : </w:t>
+            </w:r>
             <w:r>
               <w:rPr>
                 <w:lang w:val="es-ES_tradnl"/>
               </w:rPr>
               <w:t>IndexOutOfBoundsException</w:t>
             </w:r>
-            <w:proofErr w:type="spellEnd"/>
-          </w:p>
-          <w:p>
-            <w:pPr>
-              <w:rPr>
-                <w:lang w:val="es-ES_tradnl"/>
-              </w:rPr>
-            </w:pPr>
-            <w:r>
-              <w:rPr>
-                <w:lang w:val="es-ES_tradnl"/>
-              </w:rPr>
-              <w:t xml:space="preserve">(0, []) : </w:t>
-            </w:r>
-            <w:proofErr w:type="spellStart"/>
-            <w:r>
-              <w:rPr>
-                <w:lang w:val="es-ES_tradnl"/>
-              </w:rPr>
-              <w:t>NullPointerException</w:t>
-            </w:r>
-            <w:proofErr w:type="spellEnd"/>
-          </w:p>
-          <w:p>
-            <w:pPr>
-              <w:rPr>
-                <w:lang w:val="es-ES_tradnl"/>
-              </w:rPr>
-            </w:pPr>
-            <w:r>
-              <w:rPr>
-                <w:lang w:val="es-ES_tradnl"/>
-              </w:rPr>
-              <w:t>(0, [2,1,4]) : No implementable</w:t>
-            </w:r>
+          </w:p>
+          <w:p>
+            <w:pPr>
+              <w:rPr>
+                <w:lang w:val="es-ES_tradnl"/>
+              </w:rPr>
+            </w:pPr>
           </w:p>
         </w:tc>
       </w:tr>
@@ -3471,37 +3325,222 @@
               <w:rPr>
                 <w:lang w:val="es-ES_tradnl"/>
               </w:rPr>
-              <w:t xml:space="preserve">(null, [1,2,3]) : </w:t>
-            </w:r>
-            <w:proofErr w:type="spellStart"/>
-            <w:r>
-              <w:rPr>
-                <w:lang w:val="es-ES_tradnl"/>
-              </w:rPr>
-              <w:t>NullPointerException</w:t>
-            </w:r>
-            <w:proofErr w:type="spellEnd"/>
-          </w:p>
-          <w:p>
-            <w:pPr>
-              <w:rPr>
-                <w:lang w:val="es-ES_tradnl"/>
-              </w:rPr>
-            </w:pPr>
-            <w:r>
-              <w:rPr>
-                <w:lang w:val="es-ES_tradnl"/>
-              </w:rPr>
-              <w:t xml:space="preserve">(null, []) : </w:t>
-            </w:r>
-            <w:proofErr w:type="spellStart"/>
-            <w:r>
-              <w:rPr>
-                <w:lang w:val="es-ES_tradnl"/>
-              </w:rPr>
-              <w:t>NullPointerException</w:t>
-            </w:r>
-            <w:proofErr w:type="spellEnd"/>
+              <w:t>(null, [1,2,3]) : NullPointerException</w:t>
+            </w:r>
+          </w:p>
+          <w:p>
+            <w:pPr>
+              <w:rPr>
+                <w:lang w:val="es-ES_tradnl"/>
+              </w:rPr>
+            </w:pPr>
+            <w:r>
+              <w:rPr>
+                <w:lang w:val="es-ES_tradnl"/>
+              </w:rPr>
+              <w:t>(null, []) : NullPointerException</w:t>
+            </w:r>
+          </w:p>
+        </w:tc>
+      </w:tr>
+      <w:tr>
+        <w:tc>
+          <w:tcPr>
+            <w:tcW w:w="2831" w:type="dxa"/>
+          </w:tcPr>
+          <w:p>
+            <w:pPr>
+              <w:rPr>
+                <w:lang w:val="es-ES_tradnl"/>
+              </w:rPr>
+            </w:pPr>
+            <w:r>
+              <w:rPr>
+                <w:lang w:val="es-ES_tradnl"/>
+              </w:rPr>
+              <w:t xml:space="preserve">remove </w:t>
+            </w:r>
+          </w:p>
+        </w:tc>
+        <w:tc>
+          <w:tcPr>
+            <w:tcW w:w="2831" w:type="dxa"/>
+          </w:tcPr>
+          <w:p>
+            <w:pPr>
+              <w:rPr>
+                <w:lang w:val="es-ES_tradnl"/>
+              </w:rPr>
+            </w:pPr>
+            <w:r>
+              <w:rPr>
+                <w:lang w:val="es-ES_tradnl"/>
+              </w:rPr>
+              <w:t>(0, [1,2,3]) : [2,3]</w:t>
+            </w:r>
+          </w:p>
+        </w:tc>
+        <w:tc>
+          <w:tcPr>
+            <w:tcW w:w="2832" w:type="dxa"/>
+          </w:tcPr>
+          <w:p>
+            <w:pPr>
+              <w:rPr>
+                <w:lang w:val="es-ES_tradnl"/>
+              </w:rPr>
+            </w:pPr>
+            <w:r>
+              <w:rPr>
+                <w:lang w:val="es-ES_tradnl"/>
+              </w:rPr>
+              <w:t>(-1, [1,2,3]) : IndexOutOfBoundsException</w:t>
+            </w:r>
+          </w:p>
+          <w:p>
+            <w:pPr>
+              <w:rPr>
+                <w:lang w:val="es-ES_tradnl"/>
+              </w:rPr>
+            </w:pPr>
+            <w:r>
+              <w:rPr>
+                <w:lang w:val="es-ES_tradnl"/>
+              </w:rPr>
+              <w:t xml:space="preserve">(0, []) : </w:t>
+            </w:r>
+            <w:r>
+              <w:rPr>
+                <w:lang w:val="es-ES_tradnl"/>
+              </w:rPr>
+              <w:t>IndexOutOfBoundsException</w:t>
+            </w:r>
+          </w:p>
+        </w:tc>
+      </w:tr>
+      <w:tr>
+        <w:tc>
+          <w:tcPr>
+            <w:tcW w:w="2831" w:type="dxa"/>
+          </w:tcPr>
+          <w:p>
+            <w:pPr>
+              <w:rPr>
+                <w:lang w:val="es-ES_tradnl"/>
+              </w:rPr>
+            </w:pPr>
+            <w:r>
+              <w:rPr>
+                <w:lang w:val="es-ES_tradnl"/>
+              </w:rPr>
+              <w:t xml:space="preserve">size </w:t>
+            </w:r>
+          </w:p>
+        </w:tc>
+        <w:tc>
+          <w:tcPr>
+            <w:tcW w:w="2831" w:type="dxa"/>
+          </w:tcPr>
+          <w:p>
+            <w:pPr>
+              <w:rPr>
+                <w:lang w:val="es-ES_tradnl"/>
+              </w:rPr>
+            </w:pPr>
+            <w:r>
+              <w:rPr>
+                <w:lang w:val="es-ES_tradnl"/>
+              </w:rPr>
+              <w:t>[1,2,3] : 3</w:t>
+            </w:r>
+          </w:p>
+          <w:p>
+            <w:pPr>
+              <w:rPr>
+                <w:lang w:val="es-ES_tradnl"/>
+              </w:rPr>
+            </w:pPr>
+            <w:r>
+              <w:rPr>
+                <w:lang w:val="es-ES_tradnl"/>
+              </w:rPr>
+              <w:t>[] : 0</w:t>
+            </w:r>
+          </w:p>
+        </w:tc>
+        <w:tc>
+          <w:tcPr>
+            <w:tcW w:w="2832" w:type="dxa"/>
+          </w:tcPr>
+          <w:p>
+            <w:pPr>
+              <w:rPr>
+                <w:lang w:val="es-ES_tradnl"/>
+              </w:rPr>
+            </w:pPr>
+          </w:p>
+        </w:tc>
+      </w:tr>
+      <w:tr>
+        <w:tc>
+          <w:tcPr>
+            <w:tcW w:w="2831" w:type="dxa"/>
+          </w:tcPr>
+          <w:p>
+            <w:pPr>
+              <w:rPr>
+                <w:lang w:val="es-ES_tradnl"/>
+              </w:rPr>
+            </w:pPr>
+            <w:r>
+              <w:rPr>
+                <w:lang w:val="es-ES_tradnl"/>
+              </w:rPr>
+              <w:t>clean</w:t>
+            </w:r>
+          </w:p>
+        </w:tc>
+        <w:tc>
+          <w:tcPr>
+            <w:tcW w:w="2831" w:type="dxa"/>
+          </w:tcPr>
+          <w:p>
+            <w:pPr>
+              <w:rPr>
+                <w:lang w:val="es-ES_tradnl"/>
+              </w:rPr>
+            </w:pPr>
+            <w:r>
+              <w:rPr>
+                <w:lang w:val="es-ES_tradnl"/>
+              </w:rPr>
+              <w:t>[1,2,3] : []</w:t>
+            </w:r>
+          </w:p>
+          <w:p>
+            <w:pPr>
+              <w:rPr>
+                <w:lang w:val="es-ES_tradnl"/>
+              </w:rPr>
+            </w:pPr>
+            <w:r>
+              <w:rPr>
+                <w:lang w:val="es-ES_tradnl"/>
+              </w:rPr>
+              <w:t>[] : []</w:t>
+            </w:r>
+          </w:p>
+        </w:tc>
+        <w:tc>
+          <w:tcPr>
+            <w:tcW w:w="2832" w:type="dxa"/>
+          </w:tcPr>
+          <w:p>
+            <w:pPr>
+              <w:rPr>
+                <w:lang w:val="es-ES_tradnl"/>
+              </w:rPr>
+            </w:pPr>
           </w:p>
         </w:tc>
       </w:tr>
@@ -3513,112 +3552,6 @@
         </w:rPr>
       </w:pPr>
     </w:p>
-    <w:tbl>
-      <w:tblPr>
-        <w:tblStyle w:val="Tablaconcuadrcula"/>
-        <w:tblW w:w="0" w:type="auto"/>
-        <w:tblLook w:val="04A0" w:firstRow="1" w:lastRow="0" w:firstColumn="1" w:lastColumn="0" w:noHBand="0" w:noVBand="1"/>
-      </w:tblPr>
-      <w:tblGrid>
-        <w:gridCol w:w="8494"/>
-      </w:tblGrid>
-      <w:tr>
-        <w:tc>
-          <w:tcPr>
-            <w:tcW w:w="8644" w:type="dxa"/>
-          </w:tcPr>
-          <w:p>
-            <w:pPr>
-              <w:rPr>
-                <w:u w:val="single"/>
-                <w:lang w:val="es-ES_tradnl"/>
-              </w:rPr>
-            </w:pPr>
-            <w:r>
-              <w:rPr>
-                <w:u w:val="single"/>
-                <w:lang w:val="es-ES_tradnl"/>
-              </w:rPr>
-              <w:t>VALIDOS:</w:t>
-            </w:r>
-          </w:p>
-          <w:p>
-            <w:pPr>
-              <w:rPr>
-                <w:lang w:val="es-ES_tradnl"/>
-              </w:rPr>
-            </w:pPr>
-            <w:r>
-              <w:rPr>
-                <w:lang w:val="es-ES_tradnl"/>
-              </w:rPr>
-              <w:t>([seguro0, seguro1, seguro2], true) :  1512€</w:t>
-            </w:r>
-          </w:p>
-          <w:p>
-            <w:pPr>
-              <w:rPr>
-                <w:lang w:val="es-ES_tradnl"/>
-              </w:rPr>
-            </w:pPr>
-            <w:r>
-              <w:rPr>
-                <w:lang w:val="es-ES_tradnl"/>
-              </w:rPr>
-              <w:t>([seguro0, seguro1, seguro2], false) : 2016€</w:t>
-            </w:r>
-          </w:p>
-          <w:p>
-            <w:pPr>
-              <w:rPr>
-                <w:lang w:val="es-ES_tradnl"/>
-              </w:rPr>
-            </w:pPr>
-            <w:r>
-              <w:rPr>
-                <w:lang w:val="es-ES_tradnl"/>
-              </w:rPr>
-              <w:t>([], false) : 0€</w:t>
-            </w:r>
-          </w:p>
-        </w:tc>
-      </w:tr>
-      <w:tr>
-        <w:tc>
-          <w:tcPr>
-            <w:tcW w:w="8644" w:type="dxa"/>
-          </w:tcPr>
-          <w:p>
-            <w:pPr>
-              <w:rPr>
-                <w:u w:val="single"/>
-                <w:lang w:val="es-ES_tradnl"/>
-              </w:rPr>
-            </w:pPr>
-            <w:r>
-              <w:rPr>
-                <w:u w:val="single"/>
-                <w:lang w:val="es-ES_tradnl"/>
-              </w:rPr>
-              <w:t>NO VALIDOS:</w:t>
-            </w:r>
-          </w:p>
-          <w:p>
-            <w:pPr>
-              <w:rPr>
-                <w:lang w:val="es-ES_tradnl"/>
-              </w:rPr>
-            </w:pPr>
-            <w:r>
-              <w:rPr>
-                <w:lang w:val="es-ES_tradnl"/>
-              </w:rPr>
-              <w:t>([], null) : No se puede implementar</w:t>
-            </w:r>
-          </w:p>
-        </w:tc>
-      </w:tr>
-    </w:tbl>
     <w:p>
       <w:pPr>
         <w:rPr>

</xml_diff>

<commit_message>
Descripcion pruebas Cliente y VistaAgente
</commit_message>
<xml_diff>
--- a/Practica4/practica4-Sandra-Sebastian.docx
+++ b/Practica4/practica4-Sandra-Sebastian.docx
@@ -95,92 +95,6 @@
     </w:p>
     <w:p>
       <w:pPr>
-        <w:jc w:val="both"/>
-        <w:rPr>
-          <w:lang w:val="es-ES_tradnl"/>
-        </w:rPr>
-      </w:pPr>
-      <w:r>
-        <w:rPr>
-          <w:lang w:val="es-ES_tradnl"/>
-        </w:rPr>
-        <w:t>&lt;</w:t>
-      </w:r>
-      <w:r>
-        <w:rPr>
-          <w:lang w:val="es-ES_tradnl"/>
-        </w:rPr>
-        <w:t xml:space="preserve">Breve descripción del proceso </w:t>
-      </w:r>
-      <w:r>
-        <w:rPr>
-          <w:lang w:val="es-ES_tradnl"/>
-        </w:rPr>
-        <w:t>de pruebas</w:t>
-      </w:r>
-      <w:r>
-        <w:rPr>
-          <w:lang w:val="es-ES_tradnl"/>
-        </w:rPr>
-        <w:t xml:space="preserve"> </w:t>
-      </w:r>
-      <w:r>
-        <w:rPr>
-          <w:lang w:val="es-ES_tradnl"/>
-        </w:rPr>
-        <w:t xml:space="preserve">general </w:t>
-      </w:r>
-      <w:r>
-        <w:rPr>
-          <w:lang w:val="es-ES_tradnl"/>
-        </w:rPr>
-        <w:t xml:space="preserve">que se ha aplicado: fases, </w:t>
-      </w:r>
-      <w:r>
-        <w:rPr>
-          <w:lang w:val="es-ES_tradnl"/>
-        </w:rPr>
-        <w:t>técnicas</w:t>
-      </w:r>
-      <w:r>
-        <w:rPr>
-          <w:lang w:val="es-ES_tradnl"/>
-        </w:rPr>
-        <w:t xml:space="preserve"> de prueba</w:t>
-      </w:r>
-      <w:r>
-        <w:rPr>
-          <w:lang w:val="es-ES_tradnl"/>
-        </w:rPr>
-        <w:t xml:space="preserve"> aplicadas</w:t>
-      </w:r>
-      <w:r>
-        <w:rPr>
-          <w:lang w:val="es-ES_tradnl"/>
-        </w:rPr>
-        <w:t xml:space="preserve">, criterios de cobertura elegidos, </w:t>
-      </w:r>
-      <w:r>
-        <w:rPr>
-          <w:lang w:val="es-ES_tradnl"/>
-        </w:rPr>
-        <w:t xml:space="preserve">herramientas utilizadas para cada tipo de prueba, </w:t>
-      </w:r>
-      <w:r>
-        <w:rPr>
-          <w:lang w:val="es-ES_tradnl"/>
-        </w:rPr>
-        <w:t>etc.</w:t>
-      </w:r>
-      <w:r>
-        <w:rPr>
-          <w:lang w:val="es-ES_tradnl"/>
-        </w:rPr>
-        <w:t>&gt;</w:t>
-      </w:r>
-    </w:p>
-    <w:p>
-      <w:pPr>
         <w:spacing w:after="120"/>
         <w:jc w:val="both"/>
         <w:rPr>
@@ -509,7 +423,19 @@
         <w:rPr>
           <w:lang w:val="es-ES_tradnl"/>
         </w:rPr>
-        <w:t xml:space="preserve">Las pruebas que vamos a emplear son pruebas de caja negra, ya que hemos realizado las pruebas basándonos sólo en la especificación del método, es decir, en sus entradas y en sus salida. No hemos tenido en cuenta la implementación que realizamos previamente. </w:t>
+        <w:t xml:space="preserve">Las pruebas que vamos a emplear </w:t>
+      </w:r>
+      <w:r>
+        <w:rPr>
+          <w:lang w:val="es-ES_tradnl"/>
+        </w:rPr>
+        <w:t xml:space="preserve">para la clase Seguro </w:t>
+      </w:r>
+      <w:r>
+        <w:rPr>
+          <w:lang w:val="es-ES_tradnl"/>
+        </w:rPr>
+        <w:t xml:space="preserve">son pruebas de caja negra, ya que hemos realizado las pruebas basándonos sólo en la especificación del método, es decir, en sus entradas y en sus salida. No hemos tenido en cuenta la implementación que realizamos previamente. </w:t>
       </w:r>
     </w:p>
     <w:p>
@@ -776,7 +702,6 @@
               <w:rPr>
                 <w:lang w:val="es-ES_tradnl"/>
               </w:rPr>
-              <w:lastRenderedPageBreak/>
               <w:t>&lt; Inicio_Tramo_1</w:t>
             </w:r>
           </w:p>
@@ -795,7 +720,6 @@
               <w:rPr>
                 <w:lang w:val="es-ES_tradnl"/>
               </w:rPr>
-              <w:lastRenderedPageBreak/>
               <w:t>null, potencia &lt; 0</w:t>
             </w:r>
           </w:p>
@@ -895,6 +819,7 @@
               <w:rPr>
                 <w:lang w:val="es-ES_tradnl"/>
               </w:rPr>
+              <w:lastRenderedPageBreak/>
               <w:t xml:space="preserve">&lt;= </w:t>
             </w:r>
             <w:proofErr w:type="spellStart"/>
@@ -974,6 +899,7 @@
               <w:rPr>
                 <w:lang w:val="es-ES_tradnl"/>
               </w:rPr>
+              <w:lastRenderedPageBreak/>
               <w:t>n</w:t>
             </w:r>
             <w:r>
@@ -1614,19 +1540,7 @@
         <w:rPr>
           <w:lang w:val="es-ES_tradnl"/>
         </w:rPr>
-        <w:t xml:space="preserve"> proceso nos </w:t>
-      </w:r>
-      <w:r>
-        <w:rPr>
-          <w:lang w:val="es-ES_tradnl"/>
-        </w:rPr>
-        <w:t>ha ayudado</w:t>
-      </w:r>
-      <w:r>
-        <w:rPr>
-          <w:lang w:val="es-ES_tradnl"/>
-        </w:rPr>
-        <w:t xml:space="preserve"> a detectar que en la clase Seguro no habíamos implementado la gestión de errores para los atributos, ni habíamos lanzado excepciones en los casos debidos.</w:t>
+        <w:t xml:space="preserve"> proceso nos ha ayudado a detectar que en la clase Seguro no habíamos implementado la gestión de errores para los atributos, ni habíamos lanzado excepciones en los casos debidos.</w:t>
       </w:r>
     </w:p>
     <w:p>
@@ -1639,6 +1553,7 @@
         <w:rPr>
           <w:lang w:val="es-ES_tradnl"/>
         </w:rPr>
+        <w:lastRenderedPageBreak/>
         <w:t xml:space="preserve">Al finalizar estas observaciones hemos añadido al método las partes que le faltaban para estar correcto. </w:t>
       </w:r>
     </w:p>
@@ -1659,6 +1574,123 @@
           <w:lang w:val="es-ES_tradnl"/>
         </w:rPr>
         <w:t>Proceso de pruebas de integración de la clase Cliente</w:t>
+      </w:r>
+    </w:p>
+    <w:p>
+      <w:pPr>
+        <w:jc w:val="both"/>
+        <w:rPr>
+          <w:lang w:val="es-ES_tradnl"/>
+        </w:rPr>
+      </w:pPr>
+      <w:r>
+        <w:rPr>
+          <w:lang w:val="es-ES_tradnl"/>
+        </w:rPr>
+        <w:t xml:space="preserve">Las pruebas que vamos a emplear </w:t>
+      </w:r>
+      <w:r>
+        <w:rPr>
+          <w:lang w:val="es-ES_tradnl"/>
+        </w:rPr>
+        <w:t>para la clase Cliente s</w:t>
+      </w:r>
+      <w:r>
+        <w:rPr>
+          <w:lang w:val="es-ES_tradnl"/>
+        </w:rPr>
+        <w:t>on pruebas de caja negra</w:t>
+      </w:r>
+      <w:r>
+        <w:rPr>
+          <w:lang w:val="es-ES_tradnl"/>
+        </w:rPr>
+        <w:t>, al igual que en el apartado anterior</w:t>
+      </w:r>
+      <w:r>
+        <w:rPr>
+          <w:lang w:val="es-ES_tradnl"/>
+        </w:rPr>
+        <w:t xml:space="preserve">. No hemos tenido en cuenta la implementación que realizamos previamente. </w:t>
+      </w:r>
+    </w:p>
+    <w:p>
+      <w:pPr>
+        <w:jc w:val="both"/>
+        <w:rPr>
+          <w:lang w:val="es-ES_tradnl"/>
+        </w:rPr>
+      </w:pPr>
+      <w:r>
+        <w:rPr>
+          <w:lang w:val="es-ES_tradnl"/>
+        </w:rPr>
+        <w:t xml:space="preserve">Para las pruebas unitarias de la clase </w:t>
+      </w:r>
+      <w:r>
+        <w:rPr>
+          <w:lang w:val="es-ES_tradnl"/>
+        </w:rPr>
+        <w:t>Cliente</w:t>
+      </w:r>
+      <w:r>
+        <w:rPr>
+          <w:lang w:val="es-ES_tradnl"/>
+        </w:rPr>
+        <w:t xml:space="preserve"> hemos realizado únicamente las del método </w:t>
+      </w:r>
+      <w:proofErr w:type="spellStart"/>
+      <w:r>
+        <w:rPr>
+          <w:lang w:val="es-ES_tradnl"/>
+        </w:rPr>
+        <w:t>totalSeguros</w:t>
+      </w:r>
+      <w:proofErr w:type="spellEnd"/>
+      <w:r>
+        <w:rPr>
+          <w:lang w:val="es-ES_tradnl"/>
+        </w:rPr>
+        <w:t xml:space="preserve"> ya que de l</w:t>
+      </w:r>
+      <w:r>
+        <w:rPr>
+          <w:lang w:val="es-ES_tradnl"/>
+        </w:rPr>
+        <w:t>o</w:t>
+      </w:r>
+      <w:r>
+        <w:rPr>
+          <w:lang w:val="es-ES_tradnl"/>
+        </w:rPr>
+        <w:t xml:space="preserve">s demás no se requería. </w:t>
+      </w:r>
+    </w:p>
+    <w:p>
+      <w:pPr>
+        <w:rPr>
+          <w:lang w:val="es-ES_tradnl"/>
+        </w:rPr>
+      </w:pPr>
+      <w:r>
+        <w:rPr>
+          <w:lang w:val="es-ES_tradnl"/>
+        </w:rPr>
+        <w:t xml:space="preserve">A continuación se muestra una tabla con las variables que intervienen en el método </w:t>
+      </w:r>
+      <w:proofErr w:type="spellStart"/>
+      <w:r>
+        <w:rPr>
+          <w:lang w:val="es-ES_tradnl"/>
+        </w:rPr>
+        <w:t>totalSeguros</w:t>
+      </w:r>
+      <w:proofErr w:type="spellEnd"/>
+      <w:r>
+        <w:rPr>
+          <w:lang w:val="es-ES_tradnl"/>
+        </w:rPr>
+        <w:t xml:space="preserve">, así como sus clases válidas y no válidas, englobando todos sus posibles valores.  </w:t>
       </w:r>
     </w:p>
     <w:p>
@@ -1893,6 +1925,26 @@
     </w:p>
     <w:p>
       <w:pPr>
+        <w:jc w:val="both"/>
+        <w:rPr>
+          <w:lang w:val="es-ES_tradnl"/>
+        </w:rPr>
+      </w:pPr>
+      <w:r>
+        <w:rPr>
+          <w:lang w:val="es-ES_tradnl"/>
+        </w:rPr>
+        <w:t xml:space="preserve">En la siguiente tabla hemos listado los valores que vamos a emplear en las pruebas, dichos valores abarcan todo el abanico de posibilidades, tanto válidas como no válidas para las variables anteriormente mencionadas. </w:t>
+      </w:r>
+      <w:r>
+        <w:rPr>
+          <w:lang w:val="es-ES_tradnl"/>
+        </w:rPr>
+        <w:t xml:space="preserve">En el caso de los valores 4-5 se refieren a la variable seguro, que es una lista y cada uno de sus elementos es de la clase Seguro. </w:t>
+      </w:r>
+    </w:p>
+    <w:p>
+      <w:pPr>
         <w:rPr>
           <w:lang w:val="es-ES_tradnl"/>
         </w:rPr>
@@ -2020,12 +2072,24 @@
     </w:tbl>
     <w:p>
       <w:pPr>
-        <w:pStyle w:val="Prrafodelista"/>
-        <w:ind w:left="360"/>
-        <w:rPr>
-          <w:lang w:val="es-ES_tradnl"/>
-        </w:rPr>
-      </w:pPr>
+        <w:rPr>
+          <w:lang w:val="es-ES_tradnl"/>
+        </w:rPr>
+      </w:pPr>
+    </w:p>
+    <w:p>
+      <w:pPr>
+        <w:jc w:val="both"/>
+        <w:rPr>
+          <w:lang w:val="es-ES_tradnl"/>
+        </w:rPr>
+      </w:pPr>
+      <w:r>
+        <w:rPr>
+          <w:lang w:val="es-ES_tradnl"/>
+        </w:rPr>
+        <w:t xml:space="preserve">Los casos de prueba siguientes son una combinación de valores válidos y no válidos, de los cuales hemos indicado la salida esperada. Esto quiere decir que, si nuestra implementación fuese correcta, para cada caso de prueba deberíamos obtener la salida que lo acompaña.  </w:t>
+      </w:r>
     </w:p>
     <w:p>
       <w:pPr>
@@ -2179,6 +2243,20 @@
     </w:p>
     <w:p>
       <w:pPr>
+        <w:rPr>
+          <w:lang w:val="es-ES_tradnl"/>
+        </w:rPr>
+      </w:pPr>
+      <w:r>
+        <w:rPr>
+          <w:lang w:val="es-ES_tradnl"/>
+        </w:rPr>
+        <w:lastRenderedPageBreak/>
+        <w:t xml:space="preserve">Al finalizar la fase de prueba no detectamos ningún error en los casos de prueba por tanto consideramos que el código implementado era correcto. </w:t>
+      </w:r>
+    </w:p>
+    <w:p>
+      <w:pPr>
         <w:pStyle w:val="Ttulo2"/>
         <w:numPr>
           <w:ilvl w:val="0"/>
@@ -2212,6 +2290,106 @@
           <w:lang w:val="es-ES_tradnl"/>
         </w:rPr>
         <w:t xml:space="preserve"> de la interfaz</w:t>
+      </w:r>
+    </w:p>
+    <w:p>
+      <w:pPr>
+        <w:jc w:val="both"/>
+        <w:rPr>
+          <w:lang w:val="es-ES_tradnl"/>
+        </w:rPr>
+      </w:pPr>
+      <w:r>
+        <w:rPr>
+          <w:lang w:val="es-ES_tradnl"/>
+        </w:rPr>
+        <w:t xml:space="preserve">Las pruebas que vamos a emplear para la </w:t>
+      </w:r>
+      <w:r>
+        <w:rPr>
+          <w:lang w:val="es-ES_tradnl"/>
+        </w:rPr>
+        <w:t>interfaz</w:t>
+      </w:r>
+      <w:r>
+        <w:rPr>
+          <w:lang w:val="es-ES_tradnl"/>
+        </w:rPr>
+        <w:t xml:space="preserve"> son pruebas de caja negra, al igual que en </w:t>
+      </w:r>
+      <w:r>
+        <w:rPr>
+          <w:lang w:val="es-ES_tradnl"/>
+        </w:rPr>
+        <w:t xml:space="preserve"> los </w:t>
+      </w:r>
+      <w:r>
+        <w:rPr>
+          <w:lang w:val="es-ES_tradnl"/>
+        </w:rPr>
+        <w:t>apartado</w:t>
+      </w:r>
+      <w:r>
+        <w:rPr>
+          <w:lang w:val="es-ES_tradnl"/>
+        </w:rPr>
+        <w:t xml:space="preserve">s </w:t>
+      </w:r>
+      <w:r>
+        <w:rPr>
+          <w:lang w:val="es-ES_tradnl"/>
+        </w:rPr>
+        <w:t>anterior</w:t>
+      </w:r>
+      <w:r>
+        <w:rPr>
+          <w:lang w:val="es-ES_tradnl"/>
+        </w:rPr>
+        <w:t>es</w:t>
+      </w:r>
+      <w:r>
+        <w:rPr>
+          <w:lang w:val="es-ES_tradnl"/>
+        </w:rPr>
+        <w:t xml:space="preserve">. </w:t>
+      </w:r>
+    </w:p>
+    <w:p>
+      <w:pPr>
+        <w:jc w:val="both"/>
+        <w:rPr>
+          <w:lang w:val="es-ES_tradnl"/>
+        </w:rPr>
+      </w:pPr>
+      <w:r>
+        <w:rPr>
+          <w:lang w:val="es-ES_tradnl"/>
+        </w:rPr>
+        <w:t xml:space="preserve">A continuación se muestra una tabla con </w:t>
+      </w:r>
+      <w:r>
+        <w:rPr>
+          <w:lang w:val="es-ES_tradnl"/>
+        </w:rPr>
+        <w:t xml:space="preserve">la única variable </w:t>
+      </w:r>
+      <w:r>
+        <w:rPr>
+          <w:lang w:val="es-ES_tradnl"/>
+        </w:rPr>
+        <w:t xml:space="preserve">que interviene </w:t>
+      </w:r>
+      <w:r>
+        <w:rPr>
+          <w:lang w:val="es-ES_tradnl"/>
+        </w:rPr>
+        <w:t>en la interfaz</w:t>
+      </w:r>
+      <w:r>
+        <w:rPr>
+          <w:lang w:val="es-ES_tradnl"/>
+        </w:rPr>
+        <w:t xml:space="preserve">, así como sus clases válidas y no válidas, englobando todos sus posibles valores.  </w:t>
       </w:r>
     </w:p>
     <w:p>
@@ -2354,6 +2532,38 @@
     </w:p>
     <w:p>
       <w:pPr>
+        <w:jc w:val="both"/>
+        <w:rPr>
+          <w:lang w:val="es-ES_tradnl"/>
+        </w:rPr>
+      </w:pPr>
+      <w:r>
+        <w:rPr>
+          <w:lang w:val="es-ES_tradnl"/>
+        </w:rPr>
+        <w:t xml:space="preserve">En la siguiente tabla hemos listado los </w:t>
+      </w:r>
+      <w:r>
+        <w:rPr>
+          <w:lang w:val="es-ES_tradnl"/>
+        </w:rPr>
+        <w:t xml:space="preserve">dos </w:t>
+      </w:r>
+      <w:r>
+        <w:rPr>
+          <w:lang w:val="es-ES_tradnl"/>
+        </w:rPr>
+        <w:t xml:space="preserve">valores que vamos a emplear en las pruebas, dichos valores abarcan todo el abanico de posibilidades, tanto válidas como no válidas para </w:t>
+      </w:r>
+      <w:r>
+        <w:rPr>
+          <w:lang w:val="es-ES_tradnl"/>
+        </w:rPr>
+        <w:t>el DNI.</w:t>
+      </w:r>
+    </w:p>
+    <w:p>
+      <w:pPr>
         <w:rPr>
           <w:lang w:val="es-ES_tradnl"/>
         </w:rPr>
@@ -2420,6 +2630,7 @@
     </w:tbl>
     <w:p>
       <w:pPr>
+        <w:jc w:val="both"/>
         <w:rPr>
           <w:lang w:val="es-ES_tradnl"/>
         </w:rPr>
@@ -2427,15 +2638,40 @@
     </w:p>
     <w:p>
       <w:pPr>
-        <w:rPr>
-          <w:lang w:val="es-ES_tradnl"/>
-        </w:rPr>
-      </w:pPr>
-      <w:r>
-        <w:rPr>
-          <w:lang w:val="es-ES_tradnl"/>
-        </w:rPr>
-        <w:lastRenderedPageBreak/>
+        <w:jc w:val="both"/>
+        <w:rPr>
+          <w:lang w:val="es-ES_tradnl"/>
+        </w:rPr>
+      </w:pPr>
+      <w:r>
+        <w:rPr>
+          <w:lang w:val="es-ES_tradnl"/>
+        </w:rPr>
+        <w:t>Los casos de prueba siguientes</w:t>
+      </w:r>
+      <w:r>
+        <w:rPr>
+          <w:lang w:val="es-ES_tradnl"/>
+        </w:rPr>
+        <w:t xml:space="preserve"> abarcan todos los casos posibles</w:t>
+      </w:r>
+      <w:r>
+        <w:rPr>
+          <w:lang w:val="es-ES_tradnl"/>
+        </w:rPr>
+        <w:t xml:space="preserve">, de los cuales hemos indicado la salida esperada. Esto quiere decir que, si nuestra implementación fuese correcta, para cada caso de prueba deberíamos obtener la salida que lo acompaña.  </w:t>
+      </w:r>
+    </w:p>
+    <w:p>
+      <w:pPr>
+        <w:rPr>
+          <w:lang w:val="es-ES_tradnl"/>
+        </w:rPr>
+      </w:pPr>
+      <w:r>
+        <w:rPr>
+          <w:lang w:val="es-ES_tradnl"/>
+        </w:rPr>
         <w:t>CASOS DE PRUEBA:</w:t>
       </w:r>
     </w:p>
@@ -2480,6 +2716,12 @@
               </w:rPr>
               <w:t>(12345678A)</w:t>
             </w:r>
+            <w:r>
+              <w:rPr>
+                <w:lang w:val="es-ES_tradnl"/>
+              </w:rPr>
+              <w:t xml:space="preserve"> : Muestra nombre, matricula, tipo de cada seguro, total a pagar</w:t>
+            </w:r>
           </w:p>
           <w:p>
             <w:pPr>
@@ -2492,6 +2734,12 @@
                 <w:lang w:val="es-ES_tradnl"/>
               </w:rPr>
               <w:t>(“”)</w:t>
+            </w:r>
+            <w:r>
+              <w:rPr>
+                <w:lang w:val="es-ES_tradnl"/>
+              </w:rPr>
+              <w:t xml:space="preserve"> : DNI No Válido</w:t>
             </w:r>
           </w:p>
         </w:tc>
@@ -2499,10 +2747,25 @@
     </w:tbl>
     <w:p>
       <w:pPr>
-        <w:rPr>
-          <w:lang w:val="es-ES_tradnl"/>
-        </w:rPr>
-      </w:pPr>
+        <w:jc w:val="both"/>
+        <w:rPr>
+          <w:lang w:val="es-ES_tradnl"/>
+        </w:rPr>
+      </w:pPr>
+    </w:p>
+    <w:p>
+      <w:pPr>
+        <w:jc w:val="both"/>
+        <w:rPr>
+          <w:lang w:val="es-ES_tradnl"/>
+        </w:rPr>
+      </w:pPr>
+      <w:r>
+        <w:rPr>
+          <w:lang w:val="es-ES_tradnl"/>
+        </w:rPr>
+        <w:t xml:space="preserve">Al realizar las pruebas detectamos que había varios fallos en el código que nos habían proporcionado y realizamos los cambios necesarios para su correcto funcionamiento. </w:t>
+      </w:r>
     </w:p>
     <w:p>
       <w:pPr>
@@ -2548,6 +2811,86 @@
         <w:t>a</w:t>
       </w:r>
       <w:proofErr w:type="spellEnd"/>
+    </w:p>
+    <w:p>
+      <w:pPr>
+        <w:jc w:val="both"/>
+        <w:rPr>
+          <w:lang w:val="es-ES_tradnl"/>
+        </w:rPr>
+      </w:pPr>
+      <w:r>
+        <w:rPr>
+          <w:lang w:val="es-ES_tradnl"/>
+        </w:rPr>
+        <w:t xml:space="preserve">Las pruebas que vamos a emplear para la clase </w:t>
+      </w:r>
+      <w:proofErr w:type="spellStart"/>
+      <w:r>
+        <w:rPr>
+          <w:lang w:val="es-ES_tradnl"/>
+        </w:rPr>
+        <w:t>ListaOrdenada</w:t>
+      </w:r>
+      <w:proofErr w:type="spellEnd"/>
+      <w:r>
+        <w:rPr>
+          <w:lang w:val="es-ES_tradnl"/>
+        </w:rPr>
+        <w:t xml:space="preserve"> son pruebas de caja negra, al igual que en apartado</w:t>
+      </w:r>
+      <w:r>
+        <w:rPr>
+          <w:lang w:val="es-ES_tradnl"/>
+        </w:rPr>
+        <w:t xml:space="preserve">s </w:t>
+      </w:r>
+      <w:r>
+        <w:rPr>
+          <w:lang w:val="es-ES_tradnl"/>
+        </w:rPr>
+        <w:t>anterior</w:t>
+      </w:r>
+      <w:r>
+        <w:rPr>
+          <w:lang w:val="es-ES_tradnl"/>
+        </w:rPr>
+        <w:t>es</w:t>
+      </w:r>
+      <w:r>
+        <w:rPr>
+          <w:lang w:val="es-ES_tradnl"/>
+        </w:rPr>
+        <w:t>.</w:t>
+      </w:r>
+    </w:p>
+    <w:p>
+      <w:pPr>
+        <w:rPr>
+          <w:lang w:val="es-ES_tradnl"/>
+        </w:rPr>
+      </w:pPr>
+    </w:p>
+    <w:p>
+      <w:pPr>
+        <w:rPr>
+          <w:lang w:val="es-ES_tradnl"/>
+        </w:rPr>
+      </w:pPr>
+    </w:p>
+    <w:p>
+      <w:pPr>
+        <w:rPr>
+          <w:lang w:val="es-ES_tradnl"/>
+        </w:rPr>
+      </w:pPr>
+    </w:p>
+    <w:p>
+      <w:pPr>
+        <w:rPr>
+          <w:lang w:val="es-ES_tradnl"/>
+        </w:rPr>
+      </w:pPr>
     </w:p>
     <w:tbl>
       <w:tblPr>
@@ -3269,6 +3612,62 @@
     </w:p>
     <w:p>
       <w:pPr>
+        <w:jc w:val="both"/>
+        <w:rPr>
+          <w:lang w:val="es-ES_tradnl"/>
+        </w:rPr>
+      </w:pPr>
+      <w:r>
+        <w:rPr>
+          <w:lang w:val="es-ES_tradnl"/>
+        </w:rPr>
+        <w:t xml:space="preserve">Los casos de prueba siguientes abarcan todos los casos posibles, de los cuales hemos indicado la salida esperada. Esto quiere decir que, si nuestra implementación fuese correcta, para cada caso de prueba deberíamos obtener la salida que lo acompaña.  </w:t>
+      </w:r>
+    </w:p>
+    <w:p>
+      <w:pPr>
+        <w:jc w:val="both"/>
+        <w:rPr>
+          <w:lang w:val="es-ES_tradnl"/>
+        </w:rPr>
+      </w:pPr>
+      <w:r>
+        <w:rPr>
+          <w:lang w:val="es-ES_tradnl"/>
+        </w:rPr>
+        <w:t xml:space="preserve">Cabe destacar la “sintaxis” que hemos empleado, para los casos en los que aparezca “(num, []) : salida”, el primer elemento indica la entrada, por ejemplo en el </w:t>
+      </w:r>
+      <w:proofErr w:type="spellStart"/>
+      <w:r>
+        <w:rPr>
+          <w:lang w:val="es-ES_tradnl"/>
+        </w:rPr>
+        <w:t>get</w:t>
+      </w:r>
+      <w:proofErr w:type="spellEnd"/>
+      <w:r>
+        <w:rPr>
+          <w:lang w:val="es-ES_tradnl"/>
+        </w:rPr>
+        <w:t xml:space="preserve"> (0,[1,2,3]) corresponde a que el 0 es el índice, [1,2,3] la lista y 1 la salida del método </w:t>
+      </w:r>
+      <w:proofErr w:type="spellStart"/>
+      <w:r>
+        <w:rPr>
+          <w:lang w:val="es-ES_tradnl"/>
+        </w:rPr>
+        <w:t>get</w:t>
+      </w:r>
+      <w:proofErr w:type="spellEnd"/>
+      <w:r>
+        <w:rPr>
+          <w:lang w:val="es-ES_tradnl"/>
+        </w:rPr>
+        <w:t xml:space="preserve">. </w:t>
+      </w:r>
+    </w:p>
+    <w:p>
+      <w:pPr>
         <w:rPr>
           <w:lang w:val="es-ES_tradnl"/>
         </w:rPr>
@@ -3737,6 +4136,7 @@
               <w:rPr>
                 <w:lang w:val="es-ES_tradnl"/>
               </w:rPr>
+              <w:lastRenderedPageBreak/>
               <w:t>clean</w:t>
             </w:r>
           </w:p>
@@ -3768,7 +4168,6 @@
               <w:rPr>
                 <w:lang w:val="es-ES_tradnl"/>
               </w:rPr>
-              <w:lastRenderedPageBreak/>
               <w:t>[] : []</w:t>
             </w:r>
           </w:p>

</xml_diff>

<commit_message>
Memoria con descripciones de pruebas caja negra completas
</commit_message>
<xml_diff>
--- a/Practica4/practica4-Sandra-Sebastian.docx
+++ b/Practica4/practica4-Sandra-Sebastian.docx
@@ -91,264 +91,6 @@
           <w:lang w:val="es-ES_tradnl"/>
         </w:rPr>
         <w:t xml:space="preserve">El objetivo de este documento es plasmar el proceso de pruebas que hemos empleado para cada clase pedida. Además de esto, comentaremos los fallos que hemos conseguido detectar gracias a este proceso.  </w:t>
-      </w:r>
-    </w:p>
-    <w:p>
-      <w:pPr>
-        <w:spacing w:after="120"/>
-        <w:jc w:val="both"/>
-        <w:rPr>
-          <w:lang w:val="es-ES_tradnl"/>
-        </w:rPr>
-      </w:pPr>
-      <w:r>
-        <w:rPr>
-          <w:lang w:val="es-ES_tradnl"/>
-        </w:rPr>
-        <w:t>&lt;</w:t>
-      </w:r>
-      <w:r>
-        <w:rPr>
-          <w:lang w:val="es-ES_tradnl"/>
-        </w:rPr>
-        <w:t xml:space="preserve">En las siguientes </w:t>
-      </w:r>
-      <w:r>
-        <w:rPr>
-          <w:lang w:val="es-ES_tradnl"/>
-        </w:rPr>
-        <w:t>secciones</w:t>
-      </w:r>
-      <w:r>
-        <w:rPr>
-          <w:lang w:val="es-ES_tradnl"/>
-        </w:rPr>
-        <w:t xml:space="preserve"> (2, 3 y 4)</w:t>
-      </w:r>
-      <w:r>
-        <w:rPr>
-          <w:lang w:val="es-ES_tradnl"/>
-        </w:rPr>
-        <w:t xml:space="preserve">, explicar </w:t>
-      </w:r>
-      <w:r>
-        <w:rPr>
-          <w:lang w:val="es-ES_tradnl"/>
-        </w:rPr>
-        <w:t xml:space="preserve">el detalle de </w:t>
-      </w:r>
-      <w:r>
-        <w:rPr>
-          <w:lang w:val="es-ES_tradnl"/>
-        </w:rPr>
-        <w:t>la aplicación de las</w:t>
-      </w:r>
-      <w:r>
-        <w:rPr>
-          <w:lang w:val="es-ES_tradnl"/>
-        </w:rPr>
-        <w:t xml:space="preserve"> técnicas de prueba </w:t>
-      </w:r>
-      <w:r>
-        <w:rPr>
-          <w:lang w:val="es-ES_tradnl"/>
-        </w:rPr>
-        <w:t xml:space="preserve">para cada </w:t>
-      </w:r>
-      <w:r>
-        <w:rPr>
-          <w:lang w:val="es-ES_tradnl"/>
-        </w:rPr>
-        <w:t>una de las clases involucradas</w:t>
-      </w:r>
-      <w:r>
-        <w:rPr>
-          <w:lang w:val="es-ES_tradnl"/>
-        </w:rPr>
-        <w:t xml:space="preserve"> y los resultados obtenidos</w:t>
-      </w:r>
-      <w:r>
-        <w:rPr>
-          <w:lang w:val="es-ES_tradnl"/>
-        </w:rPr>
-        <w:t xml:space="preserve">. </w:t>
-      </w:r>
-    </w:p>
-    <w:p>
-      <w:pPr>
-        <w:pStyle w:val="Prrafodelista"/>
-        <w:numPr>
-          <w:ilvl w:val="0"/>
-          <w:numId w:val="24"/>
-        </w:numPr>
-        <w:jc w:val="both"/>
-        <w:rPr>
-          <w:lang w:val="es-ES_tradnl"/>
-        </w:rPr>
-      </w:pPr>
-      <w:r>
-        <w:rPr>
-          <w:lang w:val="es-ES_tradnl"/>
-        </w:rPr>
-        <w:t xml:space="preserve">En el caso de </w:t>
-      </w:r>
-      <w:r>
-        <w:rPr>
-          <w:lang w:val="es-ES_tradnl"/>
-        </w:rPr>
-        <w:t>pru</w:t>
-      </w:r>
-      <w:r>
-        <w:rPr>
-          <w:lang w:val="es-ES_tradnl"/>
-        </w:rPr>
-        <w:t xml:space="preserve">ebas de caja negra, incluir una tabla con </w:t>
-      </w:r>
-      <w:r>
-        <w:rPr>
-          <w:lang w:val="es-ES_tradnl"/>
-        </w:rPr>
-        <w:t>las clases d</w:t>
-      </w:r>
-      <w:r>
-        <w:rPr>
-          <w:lang w:val="es-ES_tradnl"/>
-        </w:rPr>
-        <w:t>e equivalencia</w:t>
-      </w:r>
-      <w:r>
-        <w:rPr>
-          <w:lang w:val="es-ES_tradnl"/>
-        </w:rPr>
-        <w:t xml:space="preserve"> identificadas</w:t>
-      </w:r>
-      <w:r>
-        <w:rPr>
-          <w:lang w:val="es-ES_tradnl"/>
-        </w:rPr>
-        <w:t xml:space="preserve">, </w:t>
-      </w:r>
-      <w:r>
-        <w:rPr>
-          <w:lang w:val="es-ES_tradnl"/>
-        </w:rPr>
-        <w:t xml:space="preserve">los </w:t>
-      </w:r>
-      <w:r>
-        <w:rPr>
-          <w:lang w:val="es-ES_tradnl"/>
-        </w:rPr>
-        <w:t>val</w:t>
-      </w:r>
-      <w:r>
-        <w:rPr>
-          <w:lang w:val="es-ES_tradnl"/>
-        </w:rPr>
-        <w:t xml:space="preserve">ores interesantes </w:t>
-      </w:r>
-      <w:r>
-        <w:rPr>
-          <w:lang w:val="es-ES_tradnl"/>
-        </w:rPr>
-        <w:t xml:space="preserve">seleccionados </w:t>
-      </w:r>
-      <w:r>
-        <w:rPr>
-          <w:lang w:val="es-ES_tradnl"/>
-        </w:rPr>
-        <w:t xml:space="preserve">y </w:t>
-      </w:r>
-      <w:r>
-        <w:rPr>
-          <w:lang w:val="es-ES_tradnl"/>
-        </w:rPr>
-        <w:t xml:space="preserve">los </w:t>
-      </w:r>
-      <w:r>
-        <w:rPr>
-          <w:lang w:val="es-ES_tradnl"/>
-        </w:rPr>
-        <w:t>casos de prueba de</w:t>
-      </w:r>
-      <w:r>
-        <w:rPr>
-          <w:lang w:val="es-ES_tradnl"/>
-        </w:rPr>
-        <w:t>finidos a partir de ello</w:t>
-      </w:r>
-      <w:r>
-        <w:rPr>
-          <w:lang w:val="es-ES_tradnl"/>
-        </w:rPr>
-        <w:t xml:space="preserve">s. </w:t>
-      </w:r>
-    </w:p>
-    <w:p>
-      <w:pPr>
-        <w:pStyle w:val="Prrafodelista"/>
-        <w:numPr>
-          <w:ilvl w:val="0"/>
-          <w:numId w:val="24"/>
-        </w:numPr>
-        <w:jc w:val="both"/>
-        <w:rPr>
-          <w:lang w:val="es-ES_tradnl"/>
-        </w:rPr>
-      </w:pPr>
-      <w:r>
-        <w:rPr>
-          <w:lang w:val="es-ES_tradnl"/>
-        </w:rPr>
-        <w:t>Para pruebas de caja blanca, criterios de cobertura aplicados y cobertura conseguida.</w:t>
-      </w:r>
-      <w:r>
-        <w:rPr>
-          <w:lang w:val="es-ES_tradnl"/>
-        </w:rPr>
-        <w:t xml:space="preserve"> Si ha sido necesario ampliar el conjunto de casos de prueba definidos en el paso anterior, indicar cuáles </w:t>
-      </w:r>
-      <w:r>
-        <w:rPr>
-          <w:lang w:val="es-ES_tradnl"/>
-        </w:rPr>
-        <w:t>son</w:t>
-      </w:r>
-      <w:r>
-        <w:rPr>
-          <w:lang w:val="es-ES_tradnl"/>
-        </w:rPr>
-        <w:t xml:space="preserve"> los casos añadidos.</w:t>
-      </w:r>
-    </w:p>
-    <w:p>
-      <w:pPr>
-        <w:pStyle w:val="Prrafodelista"/>
-        <w:numPr>
-          <w:ilvl w:val="0"/>
-          <w:numId w:val="24"/>
-        </w:numPr>
-        <w:jc w:val="both"/>
-        <w:rPr>
-          <w:lang w:val="es-ES_tradnl"/>
-        </w:rPr>
-      </w:pPr>
-      <w:r>
-        <w:rPr>
-          <w:lang w:val="es-ES_tradnl"/>
-        </w:rPr>
-        <w:t>En la medida de lo posible, listar los errores que se han detectado en el proceso de pruebas.</w:t>
-      </w:r>
-      <w:r>
-        <w:rPr>
-          <w:lang w:val="es-ES_tradnl"/>
-        </w:rPr>
-        <w:t>&gt;</w:t>
-      </w:r>
-      <w:r>
-        <w:rPr>
-          <w:lang w:val="es-ES_tradnl"/>
-        </w:rPr>
-        <w:t xml:space="preserve"> </w:t>
       </w:r>
     </w:p>
     <w:p>
@@ -819,7 +561,6 @@
               <w:rPr>
                 <w:lang w:val="es-ES_tradnl"/>
               </w:rPr>
-              <w:lastRenderedPageBreak/>
               <w:t xml:space="preserve">&lt;= </w:t>
             </w:r>
             <w:proofErr w:type="spellStart"/>
@@ -899,7 +640,6 @@
               <w:rPr>
                 <w:lang w:val="es-ES_tradnl"/>
               </w:rPr>
-              <w:lastRenderedPageBreak/>
               <w:t>n</w:t>
             </w:r>
             <w:r>
@@ -1010,6 +750,7 @@
               <w:rPr>
                 <w:lang w:val="es-ES_tradnl"/>
               </w:rPr>
+              <w:lastRenderedPageBreak/>
               <w:t xml:space="preserve"> TERCEROS</w:t>
             </w:r>
           </w:p>
@@ -1553,7 +1294,6 @@
         <w:rPr>
           <w:lang w:val="es-ES_tradnl"/>
         </w:rPr>
-        <w:lastRenderedPageBreak/>
         <w:t xml:space="preserve">Al finalizar estas observaciones hemos añadido al método las partes que le faltaban para estar correcto. </w:t>
       </w:r>
     </w:p>
@@ -1676,6 +1416,7 @@
         <w:rPr>
           <w:lang w:val="es-ES_tradnl"/>
         </w:rPr>
+        <w:lastRenderedPageBreak/>
         <w:t xml:space="preserve">A continuación se muestra una tabla con las variables que intervienen en el método </w:t>
       </w:r>
       <w:proofErr w:type="spellStart"/>
@@ -1934,13 +1675,7 @@
         <w:rPr>
           <w:lang w:val="es-ES_tradnl"/>
         </w:rPr>
-        <w:t xml:space="preserve">En la siguiente tabla hemos listado los valores que vamos a emplear en las pruebas, dichos valores abarcan todo el abanico de posibilidades, tanto válidas como no válidas para las variables anteriormente mencionadas. </w:t>
-      </w:r>
-      <w:r>
-        <w:rPr>
-          <w:lang w:val="es-ES_tradnl"/>
-        </w:rPr>
-        <w:t xml:space="preserve">En el caso de los valores 4-5 se refieren a la variable seguro, que es una lista y cada uno de sus elementos es de la clase Seguro. </w:t>
+        <w:t xml:space="preserve">En la siguiente tabla hemos listado los valores que vamos a emplear en las pruebas, dichos valores abarcan todo el abanico de posibilidades, tanto válidas como no válidas para las variables anteriormente mencionadas. En el caso de los valores 4-5 se refieren a la variable seguro, que es una lista y cada uno de sus elementos es de la clase Seguro. </w:t>
       </w:r>
     </w:p>
     <w:p>
@@ -2251,7 +1986,6 @@
         <w:rPr>
           <w:lang w:val="es-ES_tradnl"/>
         </w:rPr>
-        <w:lastRenderedPageBreak/>
         <w:t xml:space="preserve">Al finalizar la fase de prueba no detectamos ningún error en los casos de prueba por tanto consideramos que el código implementado era correcto. </w:t>
       </w:r>
     </w:p>
@@ -2315,13 +2049,27 @@
         <w:rPr>
           <w:lang w:val="es-ES_tradnl"/>
         </w:rPr>
-        <w:t xml:space="preserve"> son pruebas de caja negra, al igual que en </w:t>
-      </w:r>
-      <w:r>
-        <w:rPr>
-          <w:lang w:val="es-ES_tradnl"/>
-        </w:rPr>
-        <w:t xml:space="preserve"> los </w:t>
+        <w:t xml:space="preserve"> son pruebas de caja negra, al igual que </w:t>
+      </w:r>
+      <w:proofErr w:type="gramStart"/>
+      <w:r>
+        <w:rPr>
+          <w:lang w:val="es-ES_tradnl"/>
+        </w:rPr>
+        <w:t xml:space="preserve">en </w:t>
+      </w:r>
+      <w:r>
+        <w:rPr>
+          <w:lang w:val="es-ES_tradnl"/>
+        </w:rPr>
+        <w:t xml:space="preserve"> los</w:t>
+      </w:r>
+      <w:proofErr w:type="gramEnd"/>
+      <w:r>
+        <w:rPr>
+          <w:lang w:val="es-ES_tradnl"/>
+        </w:rPr>
+        <w:t xml:space="preserve"> </w:t>
       </w:r>
       <w:r>
         <w:rPr>
@@ -2402,6 +2150,7 @@
         <w:rPr>
           <w:lang w:val="es-ES_tradnl"/>
         </w:rPr>
+        <w:lastRenderedPageBreak/>
         <w:t xml:space="preserve">Interfaz: </w:t>
       </w:r>
     </w:p>
@@ -2541,25 +2290,7 @@
         <w:rPr>
           <w:lang w:val="es-ES_tradnl"/>
         </w:rPr>
-        <w:t xml:space="preserve">En la siguiente tabla hemos listado los </w:t>
-      </w:r>
-      <w:r>
-        <w:rPr>
-          <w:lang w:val="es-ES_tradnl"/>
-        </w:rPr>
-        <w:t xml:space="preserve">dos </w:t>
-      </w:r>
-      <w:r>
-        <w:rPr>
-          <w:lang w:val="es-ES_tradnl"/>
-        </w:rPr>
-        <w:t xml:space="preserve">valores que vamos a emplear en las pruebas, dichos valores abarcan todo el abanico de posibilidades, tanto válidas como no válidas para </w:t>
-      </w:r>
-      <w:r>
-        <w:rPr>
-          <w:lang w:val="es-ES_tradnl"/>
-        </w:rPr>
-        <w:t>el DNI.</w:t>
+        <w:t>En la siguiente tabla hemos listado los dos valores que vamos a emplear en las pruebas, dichos valores abarcan todo el abanico de posibilidades, tanto válidas como no válidas para el DNI.</w:t>
       </w:r>
     </w:p>
     <w:p>
@@ -2647,19 +2378,7 @@
         <w:rPr>
           <w:lang w:val="es-ES_tradnl"/>
         </w:rPr>
-        <w:t>Los casos de prueba siguientes</w:t>
-      </w:r>
-      <w:r>
-        <w:rPr>
-          <w:lang w:val="es-ES_tradnl"/>
-        </w:rPr>
-        <w:t xml:space="preserve"> abarcan todos los casos posibles</w:t>
-      </w:r>
-      <w:r>
-        <w:rPr>
-          <w:lang w:val="es-ES_tradnl"/>
-        </w:rPr>
-        <w:t xml:space="preserve">, de los cuales hemos indicado la salida esperada. Esto quiere decir que, si nuestra implementación fuese correcta, para cada caso de prueba deberíamos obtener la salida que lo acompaña.  </w:t>
+        <w:t xml:space="preserve">Los casos de prueba siguientes abarcan todos los casos posibles, de los cuales hemos indicado la salida esperada. Esto quiere decir que, si nuestra implementación fuese correcta, para cada caso de prueba deberíamos obtener la salida que lo acompaña.  </w:t>
       </w:r>
     </w:p>
     <w:p>
@@ -3311,6 +3030,7 @@
               <w:rPr>
                 <w:lang w:val="es-ES_tradnl"/>
               </w:rPr>
+              <w:lastRenderedPageBreak/>
               <w:t>remove</w:t>
             </w:r>
             <w:proofErr w:type="spellEnd"/>
@@ -3664,6 +3384,24 @@
           <w:lang w:val="es-ES_tradnl"/>
         </w:rPr>
         <w:t xml:space="preserve">. </w:t>
+      </w:r>
+      <w:r>
+        <w:rPr>
+          <w:lang w:val="es-ES_tradnl"/>
+        </w:rPr>
+        <w:t>En los casos en los que aparece “</w:t>
+      </w:r>
+      <w:r>
+        <w:rPr>
+          <w:lang w:val="es-ES_tradnl"/>
+        </w:rPr>
+        <w:sym w:font="Wingdings" w:char="F0E0"/>
+      </w:r>
+      <w:r>
+        <w:rPr>
+          <w:lang w:val="es-ES_tradnl"/>
+        </w:rPr>
+        <w:t xml:space="preserve">” significa que no es la salida, si no que hay elementos modificados. </w:t>
       </w:r>
     </w:p>
     <w:p>
@@ -3800,7 +3538,7 @@
               <w:rPr>
                 <w:lang w:val="es-ES_tradnl"/>
               </w:rPr>
-              <w:t>(0, [1,2,3]) : 1</w:t>
+              <w:t>(0, [1]) : 1</w:t>
             </w:r>
           </w:p>
         </w:tc>
@@ -3892,20 +3630,50 @@
               <w:rPr>
                 <w:lang w:val="es-ES_tradnl"/>
               </w:rPr>
-              <w:t xml:space="preserve">(3, [1,2,4]) : [1,2,3,4] </w:t>
-            </w:r>
-          </w:p>
-          <w:p>
-            <w:pPr>
-              <w:rPr>
-                <w:lang w:val="es-ES_tradnl"/>
-              </w:rPr>
-            </w:pPr>
-            <w:r>
-              <w:rPr>
-                <w:lang w:val="es-ES_tradnl"/>
-              </w:rPr>
-              <w:t>(1, []) : [1]</w:t>
+              <w:t xml:space="preserve">(3, [1,2,4]) </w:t>
+            </w:r>
+            <w:r>
+              <w:rPr>
+                <w:lang w:val="es-ES_tradnl"/>
+              </w:rPr>
+              <w:sym w:font="Wingdings" w:char="F0E0"/>
+            </w:r>
+            <w:r>
+              <w:rPr>
+                <w:lang w:val="es-ES_tradnl"/>
+              </w:rPr>
+              <w:t xml:space="preserve"> [1,2,3,4] </w:t>
+            </w:r>
+          </w:p>
+          <w:p>
+            <w:pPr>
+              <w:rPr>
+                <w:lang w:val="es-ES_tradnl"/>
+              </w:rPr>
+            </w:pPr>
+            <w:r>
+              <w:rPr>
+                <w:lang w:val="es-ES_tradnl"/>
+              </w:rPr>
+              <w:t xml:space="preserve">(1, []) </w:t>
+            </w:r>
+            <w:r>
+              <w:rPr>
+                <w:lang w:val="es-ES_tradnl"/>
+              </w:rPr>
+              <w:sym w:font="Wingdings" w:char="F0E0"/>
+            </w:r>
+            <w:r>
+              <w:rPr>
+                <w:lang w:val="es-ES_tradnl"/>
+              </w:rPr>
+              <w:t xml:space="preserve"> [1]</w:t>
+            </w:r>
+            <w:r>
+              <w:rPr>
+                <w:lang w:val="es-ES_tradnl"/>
+              </w:rPr>
+              <w:t xml:space="preserve">      </w:t>
             </w:r>
           </w:p>
         </w:tc>
@@ -3923,7 +3691,19 @@
               <w:rPr>
                 <w:lang w:val="es-ES_tradnl"/>
               </w:rPr>
-              <w:t xml:space="preserve">(null, [1,2,3]) : </w:t>
+              <w:t xml:space="preserve">(null, [1,2,3]) </w:t>
+            </w:r>
+            <w:r>
+              <w:rPr>
+                <w:lang w:val="es-ES_tradnl"/>
+              </w:rPr>
+              <w:t>:</w:t>
+            </w:r>
+            <w:r>
+              <w:rPr>
+                <w:lang w:val="es-ES_tradnl"/>
+              </w:rPr>
+              <w:t xml:space="preserve"> </w:t>
             </w:r>
             <w:proofErr w:type="spellStart"/>
             <w:r>
@@ -3998,7 +3778,85 @@
               <w:rPr>
                 <w:lang w:val="es-ES_tradnl"/>
               </w:rPr>
-              <w:t>(0, [1,2,3]) : [2,3]</w:t>
+              <w:t>(</w:t>
+            </w:r>
+            <w:r>
+              <w:rPr>
+                <w:lang w:val="es-ES_tradnl"/>
+              </w:rPr>
+              <w:t>0</w:t>
+            </w:r>
+            <w:r>
+              <w:rPr>
+                <w:lang w:val="es-ES_tradnl"/>
+              </w:rPr>
+              <w:t>, [1,2,3</w:t>
+            </w:r>
+            <w:r>
+              <w:rPr>
+                <w:lang w:val="es-ES_tradnl"/>
+              </w:rPr>
+              <w:t>,4</w:t>
+            </w:r>
+            <w:r>
+              <w:rPr>
+                <w:lang w:val="es-ES_tradnl"/>
+              </w:rPr>
+              <w:t>]</w:t>
+            </w:r>
+            <w:r>
+              <w:rPr>
+                <w:lang w:val="es-ES_tradnl"/>
+              </w:rPr>
+              <w:t xml:space="preserve">) </w:t>
+            </w:r>
+            <w:r>
+              <w:rPr>
+                <w:lang w:val="es-ES_tradnl"/>
+              </w:rPr>
+              <w:t xml:space="preserve">: 1 </w:t>
+            </w:r>
+            <w:r>
+              <w:rPr>
+                <w:lang w:val="es-ES_tradnl"/>
+              </w:rPr>
+              <w:sym w:font="Wingdings" w:char="F0E0"/>
+            </w:r>
+            <w:r>
+              <w:rPr>
+                <w:lang w:val="es-ES_tradnl"/>
+              </w:rPr>
+              <w:t xml:space="preserve"> </w:t>
+            </w:r>
+            <w:r>
+              <w:rPr>
+                <w:lang w:val="es-ES_tradnl"/>
+              </w:rPr>
+              <w:t>[</w:t>
+            </w:r>
+            <w:r>
+              <w:rPr>
+                <w:lang w:val="es-ES_tradnl"/>
+              </w:rPr>
+              <w:t>2</w:t>
+            </w:r>
+            <w:r>
+              <w:rPr>
+                <w:lang w:val="es-ES_tradnl"/>
+              </w:rPr>
+              <w:t>,3,4</w:t>
+            </w:r>
+            <w:r>
+              <w:rPr>
+                <w:lang w:val="es-ES_tradnl"/>
+              </w:rPr>
+              <w:t>]</w:t>
+            </w:r>
+            <w:r>
+              <w:rPr>
+                <w:lang w:val="es-ES_tradnl"/>
+              </w:rPr>
+              <w:t xml:space="preserve"> </w:t>
             </w:r>
           </w:p>
         </w:tc>
@@ -4091,7 +3949,19 @@
               <w:rPr>
                 <w:lang w:val="es-ES_tradnl"/>
               </w:rPr>
-              <w:t>[1,2,3] : 3</w:t>
+              <w:t>[2,3</w:t>
+            </w:r>
+            <w:r>
+              <w:rPr>
+                <w:lang w:val="es-ES_tradnl"/>
+              </w:rPr>
+              <w:t>,4</w:t>
+            </w:r>
+            <w:r>
+              <w:rPr>
+                <w:lang w:val="es-ES_tradnl"/>
+              </w:rPr>
+              <w:t>] : 3</w:t>
             </w:r>
           </w:p>
           <w:p>
@@ -4132,13 +4002,20 @@
                 <w:lang w:val="es-ES_tradnl"/>
               </w:rPr>
             </w:pPr>
-            <w:r>
-              <w:rPr>
-                <w:lang w:val="es-ES_tradnl"/>
-              </w:rPr>
-              <w:lastRenderedPageBreak/>
-              <w:t>clean</w:t>
-            </w:r>
+            <w:proofErr w:type="spellStart"/>
+            <w:r>
+              <w:rPr>
+                <w:lang w:val="es-ES_tradnl"/>
+              </w:rPr>
+              <w:t>clea</w:t>
+            </w:r>
+            <w:r>
+              <w:rPr>
+                <w:lang w:val="es-ES_tradnl"/>
+              </w:rPr>
+              <w:t>r</w:t>
+            </w:r>
+            <w:proofErr w:type="spellEnd"/>
           </w:p>
         </w:tc>
         <w:tc>
@@ -4155,20 +4032,50 @@
               <w:rPr>
                 <w:lang w:val="es-ES_tradnl"/>
               </w:rPr>
-              <w:t>[1,2,3] : []</w:t>
-            </w:r>
-          </w:p>
-          <w:p>
-            <w:pPr>
-              <w:rPr>
-                <w:lang w:val="es-ES_tradnl"/>
-              </w:rPr>
-            </w:pPr>
-            <w:r>
-              <w:rPr>
-                <w:lang w:val="es-ES_tradnl"/>
-              </w:rPr>
-              <w:t>[] : []</w:t>
+              <w:t xml:space="preserve">[1,2,3] </w:t>
+            </w:r>
+            <w:r>
+              <w:rPr>
+                <w:lang w:val="es-ES_tradnl"/>
+              </w:rPr>
+              <w:sym w:font="Wingdings" w:char="F0E0"/>
+            </w:r>
+            <w:r>
+              <w:rPr>
+                <w:lang w:val="es-ES_tradnl"/>
+              </w:rPr>
+              <w:t xml:space="preserve"> []</w:t>
+            </w:r>
+          </w:p>
+          <w:p>
+            <w:pPr>
+              <w:rPr>
+                <w:lang w:val="es-ES_tradnl"/>
+              </w:rPr>
+            </w:pPr>
+            <w:r>
+              <w:rPr>
+                <w:lang w:val="es-ES_tradnl"/>
+              </w:rPr>
+              <w:t xml:space="preserve">[] </w:t>
+            </w:r>
+            <w:r>
+              <w:rPr>
+                <w:lang w:val="es-ES_tradnl"/>
+              </w:rPr>
+              <w:sym w:font="Wingdings" w:char="F0E0"/>
+            </w:r>
+            <w:r>
+              <w:rPr>
+                <w:lang w:val="es-ES_tradnl"/>
+              </w:rPr>
+              <w:t xml:space="preserve"> </w:t>
+            </w:r>
+            <w:r>
+              <w:rPr>
+                <w:lang w:val="es-ES_tradnl"/>
+              </w:rPr>
+              <w:t>[]</w:t>
             </w:r>
           </w:p>
         </w:tc>
@@ -4188,10 +4095,39 @@
     </w:tbl>
     <w:p>
       <w:pPr>
-        <w:rPr>
-          <w:lang w:val="es-ES_tradnl"/>
-        </w:rPr>
-      </w:pPr>
+        <w:jc w:val="both"/>
+        <w:rPr>
+          <w:lang w:val="es-ES_tradnl"/>
+        </w:rPr>
+      </w:pPr>
+    </w:p>
+    <w:p>
+      <w:pPr>
+        <w:jc w:val="both"/>
+        <w:rPr>
+          <w:lang w:val="es-ES_tradnl"/>
+        </w:rPr>
+      </w:pPr>
+      <w:r>
+        <w:rPr>
+          <w:lang w:val="es-ES_tradnl"/>
+        </w:rPr>
+        <w:t xml:space="preserve">Al realizar las pruebas hemos encontrado un error en el método add, ya que añade los elementos pero no de manera ordenada.  Y además, encontramos errores también el método </w:t>
+      </w:r>
+      <w:proofErr w:type="spellStart"/>
+      <w:r>
+        <w:rPr>
+          <w:lang w:val="es-ES_tradnl"/>
+        </w:rPr>
+        <w:t>clear</w:t>
+      </w:r>
+      <w:proofErr w:type="spellEnd"/>
+      <w:r>
+        <w:rPr>
+          <w:lang w:val="es-ES_tradnl"/>
+        </w:rPr>
+        <w:t xml:space="preserve">. </w:t>
+      </w:r>
     </w:p>
     <w:p>
       <w:pPr>
@@ -4419,7 +4355,15 @@
       </w:pBdr>
     </w:pPr>
     <w:r>
-      <w:t>Estructura de Datos y Algoritmos –  Práctica 3</w:t>
+      <w:t xml:space="preserve">Estructura de Datos y Algoritmos </w:t>
+    </w:r>
+    <w:proofErr w:type="gramStart"/>
+    <w:r>
+      <w:t>–  Práctica</w:t>
+    </w:r>
+    <w:proofErr w:type="gramEnd"/>
+    <w:r>
+      <w:t xml:space="preserve"> 3</w:t>
     </w:r>
   </w:p>
 </w:hdr>
@@ -4573,6 +4517,14 @@
           </w:pPr>
           <w:r>
             <w:t>Universidad de Cantabria</w:t>
+          </w:r>
+        </w:p>
+        <w:p>
+          <w:pPr>
+            <w:spacing w:after="0" w:line="240" w:lineRule="auto"/>
+          </w:pPr>
+          <w:r>
+            <w:t xml:space="preserve">Sandra Alegría y Sebastián Ramírez </w:t>
           </w:r>
         </w:p>
       </w:tc>

</xml_diff>

<commit_message>
Memoria con explicaciones acabadas
</commit_message>
<xml_diff>
--- a/Practica4/practica4-Sandra-Sebastian.docx
+++ b/Practica4/practica4-Sandra-Sebastian.docx
@@ -2049,27 +2049,13 @@
         <w:rPr>
           <w:lang w:val="es-ES_tradnl"/>
         </w:rPr>
-        <w:t xml:space="preserve"> son pruebas de caja negra, al igual que </w:t>
-      </w:r>
-      <w:proofErr w:type="gramStart"/>
-      <w:r>
-        <w:rPr>
-          <w:lang w:val="es-ES_tradnl"/>
-        </w:rPr>
-        <w:t xml:space="preserve">en </w:t>
-      </w:r>
-      <w:r>
-        <w:rPr>
-          <w:lang w:val="es-ES_tradnl"/>
-        </w:rPr>
-        <w:t xml:space="preserve"> los</w:t>
-      </w:r>
-      <w:proofErr w:type="gramEnd"/>
-      <w:r>
-        <w:rPr>
-          <w:lang w:val="es-ES_tradnl"/>
-        </w:rPr>
-        <w:t xml:space="preserve"> </w:t>
+        <w:t xml:space="preserve"> son pruebas de caja negra, al igual que en </w:t>
+      </w:r>
+      <w:r>
+        <w:rPr>
+          <w:lang w:val="es-ES_tradnl"/>
+        </w:rPr>
+        <w:t xml:space="preserve"> los </w:t>
       </w:r>
       <w:r>
         <w:rPr>
@@ -4127,6 +4113,29 @@
           <w:lang w:val="es-ES_tradnl"/>
         </w:rPr>
         <w:t xml:space="preserve">. </w:t>
+      </w:r>
+    </w:p>
+    <w:p>
+      <w:pPr>
+        <w:jc w:val="both"/>
+        <w:rPr>
+          <w:lang w:val="es-ES_tradnl"/>
+        </w:rPr>
+      </w:pPr>
+    </w:p>
+    <w:p>
+      <w:pPr>
+        <w:jc w:val="both"/>
+        <w:rPr>
+          <w:lang w:val="es-ES_tradnl"/>
+        </w:rPr>
+      </w:pPr>
+      <w:r>
+        <w:rPr>
+          <w:lang w:val="es-ES_tradnl"/>
+        </w:rPr>
+        <w:lastRenderedPageBreak/>
+        <w:t xml:space="preserve">Hemos corregido dichos errores y han pasado correctamente todos los test implementados para las pruebas de caja negra. Hemos observado el código y no vemos necesario hacer test de caja blanca ya que consideramos que los test de caja negra cubren todas las posibilidades.  </w:t>
       </w:r>
     </w:p>
     <w:p>
@@ -4355,15 +4364,7 @@
       </w:pBdr>
     </w:pPr>
     <w:r>
-      <w:t xml:space="preserve">Estructura de Datos y Algoritmos </w:t>
-    </w:r>
-    <w:proofErr w:type="gramStart"/>
-    <w:r>
-      <w:t>–  Práctica</w:t>
-    </w:r>
-    <w:proofErr w:type="gramEnd"/>
-    <w:r>
-      <w:t xml:space="preserve"> 3</w:t>
+      <w:t>Estructura de Datos y Algoritmos –  Práctica 3</w:t>
     </w:r>
   </w:p>
 </w:hdr>

</xml_diff>

<commit_message>
practica 4 finalizada y corregida
</commit_message>
<xml_diff>
--- a/Practica4/practica4-Sandra-Sebastian.docx
+++ b/Practica4/practica4-Sandra-Sebastian.docx
@@ -478,14 +478,12 @@
                 <w:lang w:val="es-ES_tradnl"/>
               </w:rPr>
             </w:pPr>
-            <w:proofErr w:type="spellStart"/>
             <w:r>
               <w:rPr>
                 <w:lang w:val="es-ES_tradnl"/>
               </w:rPr>
               <w:t>fechaContratacion</w:t>
             </w:r>
-            <w:proofErr w:type="spellEnd"/>
           </w:p>
         </w:tc>
         <w:tc>
@@ -508,14 +506,7 @@
               <w:rPr>
                 <w:lang w:val="es-ES_tradnl"/>
               </w:rPr>
-              <w:t xml:space="preserve"> </w:t>
-            </w:r>
-            <w:proofErr w:type="spellStart"/>
-            <w:r>
-              <w:rPr>
-                <w:lang w:val="es-ES_tradnl"/>
-              </w:rPr>
-              <w:t>f</w:t>
+              <w:t xml:space="preserve"> f</w:t>
             </w:r>
             <w:r>
               <w:rPr>
@@ -527,69 +518,20 @@
               <w:rPr>
                 <w:lang w:val="es-ES_tradnl"/>
               </w:rPr>
-              <w:t>Actual</w:t>
-            </w:r>
-            <w:proofErr w:type="spellEnd"/>
-            <w:r>
-              <w:rPr>
-                <w:lang w:val="es-ES_tradnl"/>
-              </w:rPr>
-              <w:t xml:space="preserve"> – 1año &amp;&amp; &lt;= </w:t>
-            </w:r>
-            <w:proofErr w:type="spellStart"/>
-            <w:r>
-              <w:rPr>
-                <w:lang w:val="es-ES_tradnl"/>
-              </w:rPr>
-              <w:t>fechaActual</w:t>
-            </w:r>
-            <w:proofErr w:type="spellEnd"/>
-            <w:r>
-              <w:rPr>
-                <w:lang w:val="es-ES_tradnl"/>
-              </w:rPr>
-              <w:t>,</w:t>
-            </w:r>
-          </w:p>
-          <w:p>
-            <w:pPr>
-              <w:rPr>
-                <w:lang w:val="es-ES_tradnl"/>
-              </w:rPr>
-            </w:pPr>
-            <w:r>
-              <w:rPr>
-                <w:lang w:val="es-ES_tradnl"/>
-              </w:rPr>
-              <w:t xml:space="preserve">&lt;= </w:t>
-            </w:r>
-            <w:proofErr w:type="spellStart"/>
-            <w:r>
-              <w:rPr>
-                <w:lang w:val="es-ES_tradnl"/>
-              </w:rPr>
-              <w:t>fechaActual</w:t>
-            </w:r>
-            <w:proofErr w:type="spellEnd"/>
-            <w:r>
-              <w:rPr>
-                <w:lang w:val="es-ES_tradnl"/>
-              </w:rPr>
-              <w:t xml:space="preserve"> – 1año &amp;&amp; &gt; </w:t>
-            </w:r>
-            <w:proofErr w:type="spellStart"/>
-            <w:r>
-              <w:rPr>
-                <w:lang w:val="es-ES_tradnl"/>
-              </w:rPr>
-              <w:t>fechaActual</w:t>
-            </w:r>
-            <w:proofErr w:type="spellEnd"/>
-            <w:r>
-              <w:rPr>
-                <w:lang w:val="es-ES_tradnl"/>
-              </w:rPr>
-              <w:t xml:space="preserve"> – 2años</w:t>
+              <w:t>Actual – 1año &amp;&amp; &lt;= fechaActual,</w:t>
+            </w:r>
+          </w:p>
+          <w:p>
+            <w:pPr>
+              <w:rPr>
+                <w:lang w:val="es-ES_tradnl"/>
+              </w:rPr>
+            </w:pPr>
+            <w:r>
+              <w:rPr>
+                <w:lang w:val="es-ES_tradnl"/>
+              </w:rPr>
+              <w:t>&lt;= fechaActual – 1año &amp;&amp; &gt; fechaActual – 2años</w:t>
             </w:r>
             <w:r>
               <w:rPr>
@@ -608,21 +550,7 @@
               <w:rPr>
                 <w:lang w:val="es-ES_tradnl"/>
               </w:rPr>
-              <w:t xml:space="preserve">&lt;= </w:t>
-            </w:r>
-            <w:proofErr w:type="spellStart"/>
-            <w:r>
-              <w:rPr>
-                <w:lang w:val="es-ES_tradnl"/>
-              </w:rPr>
-              <w:t>fechaActual</w:t>
-            </w:r>
-            <w:proofErr w:type="spellEnd"/>
-            <w:r>
-              <w:rPr>
-                <w:lang w:val="es-ES_tradnl"/>
-              </w:rPr>
-              <w:t xml:space="preserve"> – 2años</w:t>
+              <w:t>&lt;= fechaActual – 2años</w:t>
             </w:r>
           </w:p>
         </w:tc>
@@ -652,30 +580,8 @@
               <w:rPr>
                 <w:lang w:val="es-ES_tradnl"/>
               </w:rPr>
-              <w:t xml:space="preserve">,  </w:t>
-            </w:r>
-            <w:proofErr w:type="spellStart"/>
-            <w:r>
-              <w:rPr>
-                <w:lang w:val="es-ES_tradnl"/>
-              </w:rPr>
-              <w:t>fechaContratacion</w:t>
-            </w:r>
-            <w:proofErr w:type="spellEnd"/>
-            <w:r>
-              <w:rPr>
-                <w:lang w:val="es-ES_tradnl"/>
-              </w:rPr>
-              <w:t xml:space="preserve"> &gt; </w:t>
-            </w:r>
-            <w:proofErr w:type="spellStart"/>
-            <w:r>
-              <w:rPr>
-                <w:lang w:val="es-ES_tradnl"/>
-              </w:rPr>
-              <w:t>fechaActual</w:t>
-            </w:r>
-            <w:proofErr w:type="spellEnd"/>
+              <w:t>,  fechaContratacion &gt; fechaActual</w:t>
+            </w:r>
           </w:p>
         </w:tc>
       </w:tr>
@@ -1240,14 +1146,12 @@
               </w:rPr>
               <w:t xml:space="preserve">(TERCEROS, 90, null): </w:t>
             </w:r>
-            <w:proofErr w:type="spellStart"/>
             <w:r>
               <w:rPr>
                 <w:lang w:val="es-ES_tradnl"/>
               </w:rPr>
               <w:t>FechaNulaEx</w:t>
             </w:r>
-            <w:proofErr w:type="spellEnd"/>
           </w:p>
         </w:tc>
       </w:tr>
@@ -1379,14 +1283,12 @@
         </w:rPr>
         <w:t xml:space="preserve"> hemos realizado únicamente las del método </w:t>
       </w:r>
-      <w:proofErr w:type="spellStart"/>
       <w:r>
         <w:rPr>
           <w:lang w:val="es-ES_tradnl"/>
         </w:rPr>
         <w:t>totalSeguros</w:t>
       </w:r>
-      <w:proofErr w:type="spellEnd"/>
       <w:r>
         <w:rPr>
           <w:lang w:val="es-ES_tradnl"/>
@@ -1419,14 +1321,12 @@
         <w:lastRenderedPageBreak/>
         <w:t xml:space="preserve">A continuación se muestra una tabla con las variables que intervienen en el método </w:t>
       </w:r>
-      <w:proofErr w:type="spellStart"/>
       <w:r>
         <w:rPr>
           <w:lang w:val="es-ES_tradnl"/>
         </w:rPr>
         <w:t>totalSeguros</w:t>
       </w:r>
-      <w:proofErr w:type="spellEnd"/>
       <w:r>
         <w:rPr>
           <w:lang w:val="es-ES_tradnl"/>
@@ -1440,14 +1340,12 @@
           <w:lang w:val="es-ES_tradnl"/>
         </w:rPr>
       </w:pPr>
-      <w:proofErr w:type="spellStart"/>
       <w:r>
         <w:rPr>
           <w:lang w:val="es-ES_tradnl"/>
         </w:rPr>
         <w:t>totalSeguros</w:t>
       </w:r>
-      <w:proofErr w:type="spellEnd"/>
       <w:r>
         <w:rPr>
           <w:lang w:val="es-ES_tradnl"/>
@@ -1533,7 +1431,6 @@
                 <w:lang w:val="es-ES_tradnl"/>
               </w:rPr>
             </w:pPr>
-            <w:proofErr w:type="spellStart"/>
             <w:r>
               <w:rPr>
                 <w:lang w:val="es-ES_tradnl"/>
@@ -1552,7 +1449,6 @@
               </w:rPr>
               <w:t>a</w:t>
             </w:r>
-            <w:proofErr w:type="spellEnd"/>
           </w:p>
         </w:tc>
         <w:tc>
@@ -2342,6 +2238,24 @@
               <w:t>“”</w:t>
             </w:r>
           </w:p>
+          <w:p>
+            <w:pPr>
+              <w:pStyle w:val="Prrafodelista"/>
+              <w:numPr>
+                <w:ilvl w:val="0"/>
+                <w:numId w:val="30"/>
+              </w:numPr>
+              <w:rPr>
+                <w:lang w:val="es-ES_tradnl"/>
+              </w:rPr>
+            </w:pPr>
+            <w:r>
+              <w:rPr>
+                <w:lang w:val="es-ES_tradnl"/>
+              </w:rPr>
+              <w:t>123 (dni que no está en aseguradora)</w:t>
+            </w:r>
+          </w:p>
         </w:tc>
       </w:tr>
     </w:tbl>
@@ -2447,6 +2361,19 @@
               <w:t xml:space="preserve"> : DNI No Válido</w:t>
             </w:r>
           </w:p>
+          <w:p>
+            <w:pPr>
+              <w:rPr>
+                <w:lang w:val="es-ES_tradnl"/>
+              </w:rPr>
+            </w:pPr>
+            <w:r>
+              <w:rPr>
+                <w:lang w:val="es-ES_tradnl"/>
+              </w:rPr>
+              <w:t>(123) : DNI No Válido</w:t>
+            </w:r>
+          </w:p>
         </w:tc>
       </w:tr>
     </w:tbl>
@@ -2502,7 +2429,6 @@
         </w:rPr>
         <w:t xml:space="preserve"> de la clase </w:t>
       </w:r>
-      <w:proofErr w:type="spellStart"/>
       <w:r>
         <w:rPr>
           <w:lang w:val="es-ES_tradnl"/>
@@ -2515,7 +2441,6 @@
         </w:rPr>
         <w:t>a</w:t>
       </w:r>
-      <w:proofErr w:type="spellEnd"/>
     </w:p>
     <w:p>
       <w:pPr>
@@ -2530,14 +2455,12 @@
         </w:rPr>
         <w:t xml:space="preserve">Las pruebas que vamos a emplear para la clase </w:t>
       </w:r>
-      <w:proofErr w:type="spellStart"/>
       <w:r>
         <w:rPr>
           <w:lang w:val="es-ES_tradnl"/>
         </w:rPr>
         <w:t>ListaOrdenada</w:t>
       </w:r>
-      <w:proofErr w:type="spellEnd"/>
       <w:r>
         <w:rPr>
           <w:lang w:val="es-ES_tradnl"/>
@@ -2703,14 +2626,12 @@
                 <w:lang w:val="es-ES_tradnl"/>
               </w:rPr>
             </w:pPr>
-            <w:proofErr w:type="spellStart"/>
             <w:r>
               <w:rPr>
                 <w:lang w:val="es-ES_tradnl"/>
               </w:rPr>
               <w:t>get</w:t>
             </w:r>
-            <w:proofErr w:type="spellEnd"/>
           </w:p>
         </w:tc>
         <w:tc>
@@ -3011,15 +2932,12 @@
                 <w:lang w:val="es-ES_tradnl"/>
               </w:rPr>
             </w:pPr>
-            <w:proofErr w:type="spellStart"/>
-            <w:r>
-              <w:rPr>
-                <w:lang w:val="es-ES_tradnl"/>
-              </w:rPr>
-              <w:lastRenderedPageBreak/>
+            <w:r>
+              <w:rPr>
+                <w:lang w:val="es-ES_tradnl"/>
+              </w:rPr>
               <w:t>remove</w:t>
             </w:r>
-            <w:proofErr w:type="spellEnd"/>
           </w:p>
         </w:tc>
         <w:tc>
@@ -3164,14 +3082,12 @@
                 <w:lang w:val="es-ES_tradnl"/>
               </w:rPr>
             </w:pPr>
-            <w:proofErr w:type="spellStart"/>
             <w:r>
               <w:rPr>
                 <w:lang w:val="es-ES_tradnl"/>
               </w:rPr>
               <w:t>size</w:t>
             </w:r>
-            <w:proofErr w:type="spellEnd"/>
           </w:p>
         </w:tc>
         <w:tc>
@@ -3243,14 +3159,12 @@
                 <w:lang w:val="es-ES_tradnl"/>
               </w:rPr>
             </w:pPr>
-            <w:proofErr w:type="spellStart"/>
             <w:r>
               <w:rPr>
                 <w:lang w:val="es-ES_tradnl"/>
               </w:rPr>
               <w:t>clear</w:t>
             </w:r>
-            <w:proofErr w:type="spellEnd"/>
           </w:p>
         </w:tc>
         <w:tc>
@@ -3341,35 +3255,7 @@
         <w:rPr>
           <w:lang w:val="es-ES_tradnl"/>
         </w:rPr>
-        <w:t xml:space="preserve">Cabe destacar la “sintaxis” que hemos empleado, para los casos en los que aparezca “(num, []) : salida”, el primer elemento indica la entrada, por ejemplo en el </w:t>
-      </w:r>
-      <w:proofErr w:type="spellStart"/>
-      <w:r>
-        <w:rPr>
-          <w:lang w:val="es-ES_tradnl"/>
-        </w:rPr>
-        <w:t>get</w:t>
-      </w:r>
-      <w:proofErr w:type="spellEnd"/>
-      <w:r>
-        <w:rPr>
-          <w:lang w:val="es-ES_tradnl"/>
-        </w:rPr>
-        <w:t xml:space="preserve"> (0,[1,2,3]) corresponde a que el 0 es el índice, [1,2,3] la lista y 1 la salida del método </w:t>
-      </w:r>
-      <w:proofErr w:type="spellStart"/>
-      <w:r>
-        <w:rPr>
-          <w:lang w:val="es-ES_tradnl"/>
-        </w:rPr>
-        <w:t>get</w:t>
-      </w:r>
-      <w:proofErr w:type="spellEnd"/>
-      <w:r>
-        <w:rPr>
-          <w:lang w:val="es-ES_tradnl"/>
-        </w:rPr>
-        <w:t xml:space="preserve">. </w:t>
+        <w:t xml:space="preserve">Cabe destacar la “sintaxis” que hemos empleado, para los casos en los que aparezca “(num, []) : salida”, el primer elemento indica la entrada, por ejemplo en el get (0,[1,2,3]) corresponde a que el 0 es el índice, [1,2,3] la lista y 1 la salida del método get. </w:t>
       </w:r>
       <w:r>
         <w:rPr>
@@ -3494,19 +3380,11 @@
                 <w:lang w:val="es-ES_tradnl"/>
               </w:rPr>
             </w:pPr>
-            <w:proofErr w:type="spellStart"/>
-            <w:r>
-              <w:rPr>
-                <w:lang w:val="es-ES_tradnl"/>
-              </w:rPr>
-              <w:t>get</w:t>
-            </w:r>
-            <w:proofErr w:type="spellEnd"/>
-            <w:r>
-              <w:rPr>
-                <w:lang w:val="es-ES_tradnl"/>
-              </w:rPr>
-              <w:t xml:space="preserve"> </w:t>
+            <w:r>
+              <w:rPr>
+                <w:lang w:val="es-ES_tradnl"/>
+              </w:rPr>
+              <w:t xml:space="preserve">get </w:t>
             </w:r>
           </w:p>
         </w:tc>
@@ -3542,37 +3420,27 @@
               <w:rPr>
                 <w:lang w:val="es-ES_tradnl"/>
               </w:rPr>
-              <w:t xml:space="preserve">(-1, [1,2,3]): </w:t>
-            </w:r>
-            <w:proofErr w:type="spellStart"/>
+              <w:t>(-1, [1,2,3]): IndexOutOfBoundsException</w:t>
+            </w:r>
+          </w:p>
+          <w:p>
+            <w:pPr>
+              <w:rPr>
+                <w:lang w:val="es-ES_tradnl"/>
+              </w:rPr>
+            </w:pPr>
+            <w:r>
+              <w:rPr>
+                <w:lang w:val="es-ES_tradnl"/>
+              </w:rPr>
+              <w:t xml:space="preserve">(0, []) : </w:t>
+            </w:r>
             <w:r>
               <w:rPr>
                 <w:lang w:val="es-ES_tradnl"/>
               </w:rPr>
               <w:t>IndexOutOfBoundsException</w:t>
             </w:r>
-            <w:proofErr w:type="spellEnd"/>
-          </w:p>
-          <w:p>
-            <w:pPr>
-              <w:rPr>
-                <w:lang w:val="es-ES_tradnl"/>
-              </w:rPr>
-            </w:pPr>
-            <w:r>
-              <w:rPr>
-                <w:lang w:val="es-ES_tradnl"/>
-              </w:rPr>
-              <w:t xml:space="preserve">(0, []) : </w:t>
-            </w:r>
-            <w:proofErr w:type="spellStart"/>
-            <w:r>
-              <w:rPr>
-                <w:lang w:val="es-ES_tradnl"/>
-              </w:rPr>
-              <w:t>IndexOutOfBoundsException</w:t>
-            </w:r>
-            <w:proofErr w:type="spellEnd"/>
           </w:p>
           <w:p>
             <w:pPr>
@@ -3689,37 +3557,21 @@
               <w:rPr>
                 <w:lang w:val="es-ES_tradnl"/>
               </w:rPr>
-              <w:t xml:space="preserve"> </w:t>
-            </w:r>
-            <w:proofErr w:type="spellStart"/>
-            <w:r>
-              <w:rPr>
-                <w:lang w:val="es-ES_tradnl"/>
-              </w:rPr>
-              <w:t>NullPointerException</w:t>
-            </w:r>
-            <w:proofErr w:type="spellEnd"/>
-          </w:p>
-          <w:p>
-            <w:pPr>
-              <w:rPr>
-                <w:lang w:val="es-ES_tradnl"/>
-              </w:rPr>
-            </w:pPr>
-            <w:r>
-              <w:rPr>
-                <w:lang w:val="es-ES_tradnl"/>
-              </w:rPr>
-              <w:t xml:space="preserve">(null, []) : </w:t>
-            </w:r>
-            <w:proofErr w:type="spellStart"/>
-            <w:r>
-              <w:rPr>
-                <w:lang w:val="es-ES_tradnl"/>
-              </w:rPr>
-              <w:t>NullPointerException</w:t>
-            </w:r>
-            <w:proofErr w:type="spellEnd"/>
+              <w:t xml:space="preserve"> NullPointerException</w:t>
+            </w:r>
+          </w:p>
+          <w:p>
+            <w:pPr>
+              <w:rPr>
+                <w:lang w:val="es-ES_tradnl"/>
+              </w:rPr>
+            </w:pPr>
+            <w:r>
+              <w:rPr>
+                <w:lang w:val="es-ES_tradnl"/>
+              </w:rPr>
+              <w:t>(null, []) : NullPointerException</w:t>
+            </w:r>
           </w:p>
         </w:tc>
       </w:tr>
@@ -3734,55 +3586,95 @@
                 <w:lang w:val="es-ES_tradnl"/>
               </w:rPr>
             </w:pPr>
-            <w:proofErr w:type="spellStart"/>
-            <w:r>
-              <w:rPr>
-                <w:lang w:val="es-ES_tradnl"/>
-              </w:rPr>
-              <w:t>remove</w:t>
-            </w:r>
-            <w:proofErr w:type="spellEnd"/>
+            <w:r>
+              <w:rPr>
+                <w:lang w:val="es-ES_tradnl"/>
+              </w:rPr>
+              <w:t xml:space="preserve">remove </w:t>
+            </w:r>
+          </w:p>
+        </w:tc>
+        <w:tc>
+          <w:tcPr>
+            <w:tcW w:w="2831" w:type="dxa"/>
+          </w:tcPr>
+          <w:p>
+            <w:pPr>
+              <w:rPr>
+                <w:lang w:val="es-ES_tradnl"/>
+              </w:rPr>
+            </w:pPr>
+            <w:r>
+              <w:rPr>
+                <w:lang w:val="es-ES_tradnl"/>
+              </w:rPr>
+              <w:t>(</w:t>
+            </w:r>
+            <w:r>
+              <w:rPr>
+                <w:lang w:val="es-ES_tradnl"/>
+              </w:rPr>
+              <w:t>0</w:t>
+            </w:r>
+            <w:r>
+              <w:rPr>
+                <w:lang w:val="es-ES_tradnl"/>
+              </w:rPr>
+              <w:t>, [1,2,3</w:t>
+            </w:r>
+            <w:r>
+              <w:rPr>
+                <w:lang w:val="es-ES_tradnl"/>
+              </w:rPr>
+              <w:t>,4</w:t>
+            </w:r>
+            <w:r>
+              <w:rPr>
+                <w:lang w:val="es-ES_tradnl"/>
+              </w:rPr>
+              <w:t>]</w:t>
+            </w:r>
+            <w:r>
+              <w:rPr>
+                <w:lang w:val="es-ES_tradnl"/>
+              </w:rPr>
+              <w:t xml:space="preserve">) </w:t>
+            </w:r>
+            <w:r>
+              <w:rPr>
+                <w:lang w:val="es-ES_tradnl"/>
+              </w:rPr>
+              <w:t xml:space="preserve">: 1 </w:t>
+            </w:r>
+            <w:r>
+              <w:rPr>
+                <w:lang w:val="es-ES_tradnl"/>
+              </w:rPr>
+              <w:sym w:font="Wingdings" w:char="F0E0"/>
+            </w:r>
             <w:r>
               <w:rPr>
                 <w:lang w:val="es-ES_tradnl"/>
               </w:rPr>
               <w:t xml:space="preserve"> </w:t>
             </w:r>
-          </w:p>
-        </w:tc>
-        <w:tc>
-          <w:tcPr>
-            <w:tcW w:w="2831" w:type="dxa"/>
-          </w:tcPr>
-          <w:p>
-            <w:pPr>
-              <w:rPr>
-                <w:lang w:val="es-ES_tradnl"/>
-              </w:rPr>
-            </w:pPr>
-            <w:r>
-              <w:rPr>
-                <w:lang w:val="es-ES_tradnl"/>
-              </w:rPr>
-              <w:t>(</w:t>
-            </w:r>
-            <w:r>
-              <w:rPr>
-                <w:lang w:val="es-ES_tradnl"/>
-              </w:rPr>
-              <w:t>0</w:t>
-            </w:r>
-            <w:r>
-              <w:rPr>
-                <w:lang w:val="es-ES_tradnl"/>
-              </w:rPr>
-              <w:t>, [1,2,3</w:t>
-            </w:r>
-            <w:r>
-              <w:rPr>
-                <w:lang w:val="es-ES_tradnl"/>
-              </w:rPr>
-              <w:t>,4</w:t>
+            <w:r>
+              <w:rPr>
+                <w:lang w:val="es-ES_tradnl"/>
+              </w:rPr>
+              <w:t>[</w:t>
+            </w:r>
+            <w:r>
+              <w:rPr>
+                <w:lang w:val="es-ES_tradnl"/>
+              </w:rPr>
+              <w:t>2</w:t>
+            </w:r>
+            <w:r>
+              <w:rPr>
+                <w:lang w:val="es-ES_tradnl"/>
+              </w:rPr>
+              <w:t>,3,4</w:t>
             </w:r>
             <w:r>
               <w:rPr>
@@ -3794,56 +3686,8 @@
               <w:rPr>
                 <w:lang w:val="es-ES_tradnl"/>
               </w:rPr>
-              <w:t xml:space="preserve">) </w:t>
-            </w:r>
-            <w:r>
-              <w:rPr>
-                <w:lang w:val="es-ES_tradnl"/>
-              </w:rPr>
-              <w:t xml:space="preserve">: 1 </w:t>
-            </w:r>
-            <w:r>
-              <w:rPr>
-                <w:lang w:val="es-ES_tradnl"/>
-              </w:rPr>
-              <w:sym w:font="Wingdings" w:char="F0E0"/>
-            </w:r>
-            <w:r>
-              <w:rPr>
-                <w:lang w:val="es-ES_tradnl"/>
-              </w:rPr>
               <w:t xml:space="preserve"> </w:t>
             </w:r>
-            <w:r>
-              <w:rPr>
-                <w:lang w:val="es-ES_tradnl"/>
-              </w:rPr>
-              <w:t>[</w:t>
-            </w:r>
-            <w:r>
-              <w:rPr>
-                <w:lang w:val="es-ES_tradnl"/>
-              </w:rPr>
-              <w:t>2</w:t>
-            </w:r>
-            <w:r>
-              <w:rPr>
-                <w:lang w:val="es-ES_tradnl"/>
-              </w:rPr>
-              <w:t>,3,4</w:t>
-            </w:r>
-            <w:r>
-              <w:rPr>
-                <w:lang w:val="es-ES_tradnl"/>
-              </w:rPr>
-              <w:t>]</w:t>
-            </w:r>
-            <w:r>
-              <w:rPr>
-                <w:lang w:val="es-ES_tradnl"/>
-              </w:rPr>
-              <w:t xml:space="preserve"> </w:t>
-            </w:r>
           </w:p>
         </w:tc>
         <w:tc>
@@ -3860,37 +3704,21 @@
               <w:rPr>
                 <w:lang w:val="es-ES_tradnl"/>
               </w:rPr>
-              <w:t xml:space="preserve">(-1, [1,2,3]) : </w:t>
-            </w:r>
-            <w:proofErr w:type="spellStart"/>
-            <w:r>
-              <w:rPr>
-                <w:lang w:val="es-ES_tradnl"/>
-              </w:rPr>
-              <w:t>IndexOutOfBoundsException</w:t>
-            </w:r>
-            <w:proofErr w:type="spellEnd"/>
-          </w:p>
-          <w:p>
-            <w:pPr>
-              <w:rPr>
-                <w:lang w:val="es-ES_tradnl"/>
-              </w:rPr>
-            </w:pPr>
-            <w:r>
-              <w:rPr>
-                <w:lang w:val="es-ES_tradnl"/>
-              </w:rPr>
-              <w:t xml:space="preserve">(0, []) : </w:t>
-            </w:r>
-            <w:proofErr w:type="spellStart"/>
-            <w:r>
-              <w:rPr>
-                <w:lang w:val="es-ES_tradnl"/>
-              </w:rPr>
-              <w:t>IndexOutOfBoundsException</w:t>
-            </w:r>
-            <w:proofErr w:type="spellEnd"/>
+              <w:t>(-1, [1,2,3]) : IndexOutOfBoundsException</w:t>
+            </w:r>
+          </w:p>
+          <w:p>
+            <w:pPr>
+              <w:rPr>
+                <w:lang w:val="es-ES_tradnl"/>
+              </w:rPr>
+            </w:pPr>
+            <w:r>
+              <w:rPr>
+                <w:lang w:val="es-ES_tradnl"/>
+              </w:rPr>
+              <w:t>(0, []) : IndexOutOfBoundsException</w:t>
+            </w:r>
           </w:p>
         </w:tc>
       </w:tr>
@@ -3905,19 +3733,11 @@
                 <w:lang w:val="es-ES_tradnl"/>
               </w:rPr>
             </w:pPr>
-            <w:proofErr w:type="spellStart"/>
-            <w:r>
-              <w:rPr>
-                <w:lang w:val="es-ES_tradnl"/>
-              </w:rPr>
-              <w:t>size</w:t>
-            </w:r>
-            <w:proofErr w:type="spellEnd"/>
-            <w:r>
-              <w:rPr>
-                <w:lang w:val="es-ES_tradnl"/>
-              </w:rPr>
-              <w:t xml:space="preserve"> </w:t>
+            <w:r>
+              <w:rPr>
+                <w:lang w:val="es-ES_tradnl"/>
+              </w:rPr>
+              <w:t xml:space="preserve">size </w:t>
             </w:r>
           </w:p>
         </w:tc>
@@ -3988,7 +3808,6 @@
                 <w:lang w:val="es-ES_tradnl"/>
               </w:rPr>
             </w:pPr>
-            <w:proofErr w:type="spellStart"/>
             <w:r>
               <w:rPr>
                 <w:lang w:val="es-ES_tradnl"/>
@@ -4001,7 +3820,6 @@
               </w:rPr>
               <w:t>r</w:t>
             </w:r>
-            <w:proofErr w:type="spellEnd"/>
           </w:p>
         </w:tc>
         <w:tc>
@@ -4098,21 +3916,7 @@
         <w:rPr>
           <w:lang w:val="es-ES_tradnl"/>
         </w:rPr>
-        <w:t xml:space="preserve">Al realizar las pruebas hemos encontrado un error en el método add, ya que añade los elementos pero no de manera ordenada.  Y además, encontramos errores también el método </w:t>
-      </w:r>
-      <w:proofErr w:type="spellStart"/>
-      <w:r>
-        <w:rPr>
-          <w:lang w:val="es-ES_tradnl"/>
-        </w:rPr>
-        <w:t>clear</w:t>
-      </w:r>
-      <w:proofErr w:type="spellEnd"/>
-      <w:r>
-        <w:rPr>
-          <w:lang w:val="es-ES_tradnl"/>
-        </w:rPr>
-        <w:t xml:space="preserve">. </w:t>
+        <w:t xml:space="preserve">Al realizar las pruebas hemos encontrado un error en el método add, ya que añade los elementos pero no de manera ordenada.  Y además, encontramos errores también el método clear. </w:t>
       </w:r>
     </w:p>
     <w:p>
@@ -4134,7 +3938,6 @@
         <w:rPr>
           <w:lang w:val="es-ES_tradnl"/>
         </w:rPr>
-        <w:lastRenderedPageBreak/>
         <w:t xml:space="preserve">Hemos corregido dichos errores y han pasado correctamente todos los test implementados para las pruebas de caja negra. Hemos observado el código y no vemos necesario hacer test de caja blanca ya que consideramos que los test de caja negra cubren todas las posibilidades.  </w:t>
       </w:r>
     </w:p>

</xml_diff>